<commit_message>
Updated research section of main doc, added links, added basic project plan
</commit_message>
<xml_diff>
--- a/Daniel_Jameson_FYP_Rough.docx
+++ b/Daniel_Jameson_FYP_Rough.docx
@@ -1,6 +1,6 @@
 
 <file path=word/document.xml><?xml version="1.0" encoding="utf-8"?>
-<w:document xmlns:wpc="http://schemas.microsoft.com/office/word/2010/wordprocessingCanvas" xmlns:cx="http://schemas.microsoft.com/office/drawing/2014/chartex" xmlns:cx1="http://schemas.microsoft.com/office/drawing/2015/9/8/chartex" xmlns:cx2="http://schemas.microsoft.com/office/drawing/2015/10/21/chartex" xmlns:cx3="http://schemas.microsoft.com/office/drawing/2016/5/9/chartex" xmlns:cx4="http://schemas.microsoft.com/office/drawing/2016/5/10/chartex" xmlns:cx5="http://schemas.microsoft.com/office/drawing/2016/5/11/chartex" xmlns:cx6="http://schemas.microsoft.com/office/drawing/2016/5/12/chartex" xmlns:cx7="http://schemas.microsoft.com/office/drawing/2016/5/13/chartex" xmlns:cx8="http://schemas.microsoft.com/office/drawing/2016/5/14/chartex" xmlns:mc="http://schemas.openxmlformats.org/markup-compatibility/2006" xmlns:aink="http://schemas.microsoft.com/office/drawing/2016/ink" xmlns:am3d="http://schemas.microsoft.com/office/drawing/2017/model3d" xmlns:o="urn:schemas-microsoft-com:office:office" xmlns:oel="http://schemas.microsoft.com/office/2019/extlst" xmlns:r="http://schemas.openxmlformats.org/officeDocument/2006/relationships" xmlns:m="http://schemas.openxmlformats.org/officeDocument/2006/math" xmlns:v="urn:schemas-microsoft-com:vml" xmlns:wp14="http://schemas.microsoft.com/office/word/2010/wordprocessingDrawing" xmlns:wp="http://schemas.openxmlformats.org/drawingml/2006/wordprocessingDrawing" xmlns:w10="urn:schemas-microsoft-com:office:word" xmlns:w="http://schemas.openxmlformats.org/wordprocessingml/2006/main" xmlns:w14="http://schemas.microsoft.com/office/word/2010/wordml" xmlns:w15="http://schemas.microsoft.com/office/word/2012/wordml" xmlns:w16cex="http://schemas.microsoft.com/office/word/2018/wordml/cex" xmlns:w16cid="http://schemas.microsoft.com/office/word/2016/wordml/cid" xmlns:w16="http://schemas.microsoft.com/office/word/2018/wordml" xmlns:w16du="http://schemas.microsoft.com/office/word/2023/wordml/word16du" xmlns:w16sdtdh="http://schemas.microsoft.com/office/word/2020/wordml/sdtdatahash" xmlns:w16se="http://schemas.microsoft.com/office/word/2015/wordml/symex" xmlns:wpg="http://schemas.microsoft.com/office/word/2010/wordprocessingGroup" xmlns:wpi="http://schemas.microsoft.com/office/word/2010/wordprocessingInk" xmlns:wne="http://schemas.microsoft.com/office/word/2006/wordml" xmlns:wps="http://schemas.microsoft.com/office/word/2010/wordprocessingShape" mc:Ignorable="w14 w15 w16se w16cid w16 w16cex w16sdtdh w16du wp14">
+<w:document xmlns:wpc="http://schemas.microsoft.com/office/word/2010/wordprocessingCanvas" xmlns:cx="http://schemas.microsoft.com/office/drawing/2014/chartex" xmlns:cx1="http://schemas.microsoft.com/office/drawing/2015/9/8/chartex" xmlns:cx2="http://schemas.microsoft.com/office/drawing/2015/10/21/chartex" xmlns:cx3="http://schemas.microsoft.com/office/drawing/2016/5/9/chartex" xmlns:cx4="http://schemas.microsoft.com/office/drawing/2016/5/10/chartex" xmlns:cx5="http://schemas.microsoft.com/office/drawing/2016/5/11/chartex" xmlns:cx6="http://schemas.microsoft.com/office/drawing/2016/5/12/chartex" xmlns:cx7="http://schemas.microsoft.com/office/drawing/2016/5/13/chartex" xmlns:cx8="http://schemas.microsoft.com/office/drawing/2016/5/14/chartex" xmlns:mc="http://schemas.openxmlformats.org/markup-compatibility/2006" xmlns:aink="http://schemas.microsoft.com/office/drawing/2016/ink" xmlns:am3d="http://schemas.microsoft.com/office/drawing/2017/model3d" xmlns:o="urn:schemas-microsoft-com:office:office" xmlns:r="http://schemas.openxmlformats.org/officeDocument/2006/relationships" xmlns:m="http://schemas.openxmlformats.org/officeDocument/2006/math" xmlns:v="urn:schemas-microsoft-com:vml" xmlns:wp14="http://schemas.microsoft.com/office/word/2010/wordprocessingDrawing" xmlns:wp="http://schemas.openxmlformats.org/drawingml/2006/wordprocessingDrawing" xmlns:w10="urn:schemas-microsoft-com:office:word" xmlns:w="http://schemas.openxmlformats.org/wordprocessingml/2006/main" xmlns:w14="http://schemas.microsoft.com/office/word/2010/wordml" xmlns:w15="http://schemas.microsoft.com/office/word/2012/wordml" xmlns:w16cex="http://schemas.microsoft.com/office/word/2018/wordml/cex" xmlns:w16cid="http://schemas.microsoft.com/office/word/2016/wordml/cid" xmlns:w16="http://schemas.microsoft.com/office/word/2018/wordml" xmlns:w16sdtdh="http://schemas.microsoft.com/office/word/2020/wordml/sdtdatahash" xmlns:w16se="http://schemas.microsoft.com/office/word/2015/wordml/symex" xmlns:wpg="http://schemas.microsoft.com/office/word/2010/wordprocessingGroup" xmlns:wpi="http://schemas.microsoft.com/office/word/2010/wordprocessingInk" xmlns:wne="http://schemas.microsoft.com/office/word/2006/wordml" xmlns:wps="http://schemas.microsoft.com/office/word/2010/wordprocessingShape" mc:Ignorable="w14 w15 w16se w16cid w16 w16cex w16sdtdh wp14">
   <w:body>
     <w:p>
       <w:pPr>
@@ -1004,8 +1004,6 @@
       </w:pPr>
       <w:r>
         <w:rPr>
-          <w:sz w:val="24"/>
-          <w:szCs w:val="24"/>
           <w:lang w:val="en-GB"/>
         </w:rPr>
         <w:t>I’m a programmer. I love abstraction.</w:t>
@@ -1048,58 +1046,64 @@
     <w:p>
       <w:pPr>
         <w:rPr>
-          <w:sz w:val="24"/>
-          <w:szCs w:val="24"/>
-          <w:lang w:val="en-GB"/>
-        </w:rPr>
-      </w:pPr>
-      <w:r>
-        <w:rPr>
-          <w:sz w:val="24"/>
-          <w:szCs w:val="24"/>
+          <w:lang w:val="en-GB"/>
+        </w:rPr>
+      </w:pPr>
+      <w:r>
+        <w:rPr>
           <w:lang w:val="en-GB"/>
         </w:rPr>
         <w:t>Save this one until last.</w:t>
       </w:r>
       <w:r>
         <w:rPr>
-          <w:sz w:val="24"/>
-          <w:szCs w:val="24"/>
-          <w:lang w:val="en-GB"/>
-        </w:rPr>
-        <w:t xml:space="preserve"> In basic terms, the purpose of this project is to see how existing technologies can enhance search and rescue missions using a combination of technologies, such as satellite navigation and pathfinding algorithms. If you want to think of it in simple terms, this project will use algorithms like Dijkstras, Depth first search and Breadth first search to determine a set of possible routes and priorities in which to search these routes.</w:t>
-      </w:r>
-      <w:r>
-        <w:rPr>
-          <w:sz w:val="24"/>
-          <w:szCs w:val="24"/>
+          <w:lang w:val="en-GB"/>
+        </w:rPr>
+        <w:t xml:space="preserve"> In basic terms, the purpose of this project is to see how existing technologies can enhance search and rescue missions using a combination of technologies, such as satellite navigation and pathfinding algorithms. </w:t>
+      </w:r>
+      <w:r>
+        <w:rPr>
+          <w:lang w:val="en-GB"/>
+        </w:rPr>
+        <w:t>I</w:t>
+      </w:r>
+      <w:r>
+        <w:rPr>
+          <w:lang w:val="en-GB"/>
+        </w:rPr>
+        <w:t xml:space="preserve">n simple terms, this project will use algorithms like </w:t>
+      </w:r>
+      <w:proofErr w:type="spellStart"/>
+      <w:r>
+        <w:rPr>
+          <w:lang w:val="en-GB"/>
+        </w:rPr>
+        <w:t>Dijkstras</w:t>
+      </w:r>
+      <w:proofErr w:type="spellEnd"/>
+      <w:r>
+        <w:rPr>
+          <w:lang w:val="en-GB"/>
+        </w:rPr>
+        <w:t>, Depth first search and Breadth first search to determine a set of possible routes and priorities in which to search these routes.</w:t>
+      </w:r>
+      <w:r>
+        <w:rPr>
           <w:lang w:val="en-GB"/>
         </w:rPr>
         <w:t xml:space="preserve"> The main challenge here would be setting these techniques to work over a volatile 3d space, unlike conventional satellite navigation systems, which only deal in 2d areas.</w:t>
       </w:r>
       <w:r>
         <w:rPr>
-          <w:sz w:val="24"/>
-          <w:szCs w:val="24"/>
           <w:lang w:val="en-GB"/>
         </w:rPr>
         <w:t xml:space="preserve"> Another challenge associated with this would be that there is no single destination or optimal route to reach them.</w:t>
       </w:r>
       <w:r>
         <w:rPr>
-          <w:sz w:val="24"/>
-          <w:szCs w:val="24"/>
-          <w:lang w:val="en-GB"/>
-        </w:rPr>
-        <w:t xml:space="preserve"> You also have to factor in th</w:t>
-      </w:r>
-      <w:r>
-        <w:rPr>
-          <w:sz w:val="24"/>
-          <w:szCs w:val="24"/>
-          <w:lang w:val="en-GB"/>
-        </w:rPr>
-        <w:t>e number of people in a search party. More people can search more ground at once, multiple people can reach multiple destinations at the same time. This would mean that the route would have to implement multiple routes based on the manpower at their disposal.</w:t>
+          <w:lang w:val="en-GB"/>
+        </w:rPr>
+        <w:t xml:space="preserve"> You also have to factor in the number of people in a search party. More people can search more ground at once, multiple people can reach multiple destinations at the same time. This would mean that the route would have to implement multiple routes based on the manpower at their disposal.</w:t>
       </w:r>
     </w:p>
     <w:p>
@@ -1128,8 +1132,15 @@
           <w:lang w:val="en-GB"/>
         </w:rPr>
         <w:lastRenderedPageBreak/>
+        <w:t xml:space="preserve">Chapter 1: </w:t>
+      </w:r>
+      <w:r>
+        <w:rPr>
+          <w:lang w:val="en-GB"/>
+        </w:rPr>
         <w:t>Literature Review</w:t>
       </w:r>
+      <w:bookmarkStart w:id="3" w:name="_Toc179139181"/>
       <w:bookmarkEnd w:id="2"/>
     </w:p>
     <w:p>
@@ -1139,7 +1150,6 @@
           <w:lang w:val="en-GB"/>
         </w:rPr>
       </w:pPr>
-      <w:bookmarkStart w:id="3" w:name="_Toc179139181"/>
       <w:r>
         <w:rPr>
           <w:lang w:val="en-GB"/>
@@ -1152,97 +1162,88 @@
       <w:pPr>
         <w:rPr>
           <w:color w:val="196B24" w:themeColor="accent3"/>
-          <w:sz w:val="24"/>
-          <w:szCs w:val="24"/>
           <w:lang w:val="en-GB"/>
         </w:rPr>
       </w:pPr>
       <w:r>
         <w:rPr>
           <w:color w:val="196B24" w:themeColor="accent3"/>
-          <w:sz w:val="24"/>
-          <w:szCs w:val="24"/>
           <w:lang w:val="en-GB"/>
         </w:rPr>
         <w:t>Slightly generalised, I already know this will focus on mountain terrain, but I have to explain that decision. So more goes in here to explain that.</w:t>
       </w:r>
-    </w:p>
-    <w:p>
-      <w:pPr>
-        <w:rPr>
-          <w:sz w:val="24"/>
-          <w:szCs w:val="24"/>
-          <w:lang w:val="en-GB"/>
-        </w:rPr>
-      </w:pPr>
-      <w:r>
-        <w:rPr>
-          <w:sz w:val="24"/>
-          <w:szCs w:val="24"/>
+      <w:r>
+        <w:rPr>
+          <w:color w:val="196B24" w:themeColor="accent3"/>
+          <w:lang w:val="en-GB"/>
+        </w:rPr>
+        <w:t xml:space="preserve"> Don’t think I really need this section.</w:t>
+      </w:r>
+    </w:p>
+    <w:p>
+      <w:pPr>
+        <w:rPr>
+          <w:lang w:val="en-GB"/>
+        </w:rPr>
+      </w:pPr>
+      <w:r>
+        <w:rPr>
           <w:lang w:val="en-GB"/>
         </w:rPr>
         <w:t xml:space="preserve">This section concerns my choice of area to </w:t>
       </w:r>
       <w:r>
         <w:rPr>
-          <w:sz w:val="24"/>
-          <w:szCs w:val="24"/>
           <w:lang w:val="en-GB"/>
         </w:rPr>
         <w:t>focus on. Search and Rescue breaks down into many different specialties and terrain types. The one this report will be focusing on is Mountain Search and Rescue, because, living in an area that is close to two po</w:t>
       </w:r>
       <w:r>
         <w:rPr>
-          <w:sz w:val="24"/>
-          <w:szCs w:val="24"/>
           <w:lang w:val="en-GB"/>
         </w:rPr>
         <w:t>p</w:t>
       </w:r>
       <w:r>
         <w:rPr>
-          <w:sz w:val="24"/>
-          <w:szCs w:val="24"/>
-          <w:lang w:val="en-GB"/>
-        </w:rPr>
-        <w:t>ular mountain ranges, The MacGill</w:t>
-      </w:r>
-      <w:r>
-        <w:rPr>
-          <w:sz w:val="24"/>
-          <w:szCs w:val="24"/>
+          <w:lang w:val="en-GB"/>
+        </w:rPr>
+        <w:t xml:space="preserve">ular mountain ranges, The </w:t>
+      </w:r>
+      <w:proofErr w:type="spellStart"/>
+      <w:r>
+        <w:rPr>
+          <w:lang w:val="en-GB"/>
+        </w:rPr>
+        <w:t>MacGill</w:t>
+      </w:r>
+      <w:r>
+        <w:rPr>
           <w:lang w:val="en-GB"/>
         </w:rPr>
         <w:t>y</w:t>
       </w:r>
       <w:r>
         <w:rPr>
-          <w:sz w:val="24"/>
-          <w:szCs w:val="24"/>
           <w:lang w:val="en-GB"/>
         </w:rPr>
         <w:t>cuddy</w:t>
       </w:r>
       <w:r>
         <w:rPr>
-          <w:sz w:val="24"/>
-          <w:szCs w:val="24"/>
           <w:lang w:val="en-GB"/>
         </w:rPr>
         <w:t>’s</w:t>
       </w:r>
-      <w:r>
-        <w:rPr>
-          <w:sz w:val="24"/>
-          <w:szCs w:val="24"/>
+      <w:proofErr w:type="spellEnd"/>
+      <w:r>
+        <w:rPr>
           <w:lang w:val="en-GB"/>
         </w:rPr>
         <w:t xml:space="preserve"> Reeks and </w:t>
       </w:r>
       <w:r>
         <w:rPr>
-          <w:sz w:val="24"/>
-          <w:szCs w:val="24"/>
           <w:lang w:val="en-GB"/>
         </w:rPr>
         <w:t>the Sliabh Mish Mountain range, there is a market for missing persons cases that looks like it may need to be satisfied.</w:t>
@@ -1255,36 +1256,28 @@
           <w:lang w:val="en-GB"/>
         </w:rPr>
       </w:pPr>
-      <w:bookmarkStart w:id="4" w:name="_Toc179139182"/>
-      <w:r>
-        <w:rPr>
-          <w:lang w:val="en-GB"/>
-        </w:rPr>
-        <w:t>Current Technologies for Location</w:t>
-      </w:r>
-      <w:bookmarkEnd w:id="4"/>
+      <w:r>
+        <w:rPr>
+          <w:lang w:val="en-GB"/>
+        </w:rPr>
+        <w:t>Investigating Modern Navigation Methodology</w:t>
+      </w:r>
     </w:p>
     <w:p>
       <w:pPr>
         <w:spacing w:line="276" w:lineRule="auto"/>
         <w:rPr>
-          <w:sz w:val="24"/>
-          <w:szCs w:val="24"/>
-          <w:lang w:val="en-GB"/>
-        </w:rPr>
-      </w:pPr>
-      <w:r>
-        <w:rPr>
-          <w:sz w:val="24"/>
-          <w:szCs w:val="24"/>
+          <w:lang w:val="en-GB"/>
+        </w:rPr>
+      </w:pPr>
+      <w:r>
+        <w:rPr>
           <w:lang w:val="en-GB"/>
         </w:rPr>
         <w:t>Currently your existing technologies when it comes to missing person location</w:t>
       </w:r>
       <w:r>
         <w:rPr>
-          <w:sz w:val="24"/>
-          <w:szCs w:val="24"/>
           <w:lang w:val="en-GB"/>
         </w:rPr>
         <w:t>. Generally speaking, when someone goes missing, it is presumed they did so of their own accord[Citation]. For this reason, it is recommended for this project that the scope be narrowed to finding rescue victims for example. For that reason I need to compile a list of methods by which mountain rescue groups operate.</w:t>
@@ -1292,85 +1285,276 @@
     </w:p>
     <w:p>
       <w:pPr>
-        <w:pStyle w:val="Heading2"/>
-        <w:rPr>
-          <w:lang w:val="en-GB"/>
-        </w:rPr>
-      </w:pPr>
-      <w:bookmarkStart w:id="5" w:name="_Toc179139183"/>
-      <w:r>
-        <w:rPr>
-          <w:lang w:val="en-GB"/>
-        </w:rPr>
-        <w:t>Graph</w:t>
-      </w:r>
-      <w:r>
-        <w:rPr>
-          <w:lang w:val="en-GB"/>
-        </w:rPr>
-        <w:t>s and Corresponding Algorithms</w:t>
-      </w:r>
-      <w:bookmarkEnd w:id="5"/>
-    </w:p>
-    <w:p>
-      <w:pPr>
-        <w:spacing w:line="276" w:lineRule="auto"/>
-        <w:rPr>
-          <w:sz w:val="24"/>
-          <w:szCs w:val="24"/>
-        </w:rPr>
-      </w:pPr>
-      <w:r>
-        <w:rPr>
-          <w:sz w:val="24"/>
-          <w:szCs w:val="24"/>
-        </w:rPr>
-        <w:t>Pathfinding algorithms will have to be implemented into the project to decide where to search. Luckily, there is no shortage of algorithms to use for this purpose. Dijkstra's algorithm, Breadth first and Depth First will all receive consideration in factoring in which is the likely way to reach people first.</w:t>
-      </w:r>
-      <w:r>
-        <w:rPr>
-          <w:sz w:val="24"/>
-          <w:szCs w:val="24"/>
-        </w:rPr>
-        <w:t xml:space="preserve"> There are promising results posted from studies involving these algorithms</w:t>
+        <w:pStyle w:val="Heading3"/>
+        <w:rPr>
+          <w:lang w:val="en-GB"/>
+        </w:rPr>
+      </w:pPr>
+      <w:r>
+        <w:rPr>
+          <w:lang w:val="en-GB"/>
+        </w:rPr>
+        <w:t>Global Positioning System</w:t>
+      </w:r>
+    </w:p>
+    <w:p>
+      <w:pPr>
+        <w:rPr>
+          <w:lang w:val="en-GB"/>
+        </w:rPr>
+      </w:pPr>
+      <w:r>
+        <w:rPr>
+          <w:lang w:val="en-GB"/>
+        </w:rPr>
+        <w:t>Global Positioning System</w:t>
+      </w:r>
+      <w:r>
+        <w:rPr>
+          <w:lang w:val="en-GB"/>
+        </w:rPr>
+        <w:t xml:space="preserve"> </w:t>
+      </w:r>
+      <w:r>
+        <w:rPr>
+          <w:lang w:val="en-GB"/>
+        </w:rPr>
+        <w:t xml:space="preserve">is defined as </w:t>
+      </w:r>
+      <w:r>
+        <w:rPr>
+          <w:lang w:val="en-GB"/>
+        </w:rPr>
+        <w:t xml:space="preserve">any system that broadcast navigation pulses </w:t>
+      </w:r>
+      <w:r>
+        <w:rPr>
+          <w:lang w:val="en-GB"/>
+        </w:rPr>
+        <w:t>to users on earth</w:t>
       </w:r>
       <w:sdt>
         <w:sdtPr>
           <w:rPr>
-            <w:sz w:val="24"/>
-            <w:szCs w:val="24"/>
+            <w:lang w:val="en-GB"/>
           </w:rPr>
-          <w:id w:val="2000623462"/>
+          <w:id w:val="1653256625"/>
           <w:citation/>
         </w:sdtPr>
+        <w:sdtEndPr/>
         <w:sdtContent>
           <w:r>
             <w:rPr>
-              <w:sz w:val="24"/>
-              <w:szCs w:val="24"/>
+              <w:lang w:val="en-GB"/>
             </w:rPr>
             <w:fldChar w:fldCharType="begin"/>
           </w:r>
           <w:r>
             <w:rPr>
-              <w:sz w:val="24"/>
-              <w:szCs w:val="24"/>
               <w:lang w:val="en-GB"/>
             </w:rPr>
-            <w:instrText xml:space="preserve"> CITATION Paj24 \l 2057 </w:instrText>
+            <w:instrText xml:space="preserve"> CITATION Tom22 \l 2057 </w:instrText>
           </w:r>
           <w:r>
             <w:rPr>
-              <w:sz w:val="24"/>
-              <w:szCs w:val="24"/>
+              <w:lang w:val="en-GB"/>
             </w:rPr>
             <w:fldChar w:fldCharType="separate"/>
           </w:r>
           <w:r>
             <w:rPr>
               <w:noProof/>
-              <w:sz w:val="24"/>
-              <w:szCs w:val="24"/>
+              <w:lang w:val="en-GB"/>
+            </w:rPr>
+            <w:t xml:space="preserve"> (Logsdon, 2022)</w:t>
+          </w:r>
+          <w:r>
+            <w:rPr>
+              <w:lang w:val="en-GB"/>
+            </w:rPr>
+            <w:fldChar w:fldCharType="end"/>
+          </w:r>
+        </w:sdtContent>
+      </w:sdt>
+      <w:r>
+        <w:rPr>
+          <w:lang w:val="en-GB"/>
+        </w:rPr>
+        <w:t>.</w:t>
+      </w:r>
+      <w:r>
+        <w:rPr>
+          <w:lang w:val="en-GB"/>
+        </w:rPr>
+        <w:t xml:space="preserve"> It is a useful system for locating and guiding </w:t>
+      </w:r>
+      <w:r>
+        <w:rPr>
+          <w:lang w:val="en-GB"/>
+        </w:rPr>
+        <w:t>a given device with the necessary information to make informed decisions with regard to pathfinding.</w:t>
+      </w:r>
+    </w:p>
+    <w:p>
+      <w:pPr>
+        <w:pStyle w:val="Heading3"/>
+        <w:rPr>
+          <w:lang w:val="en-GB"/>
+        </w:rPr>
+      </w:pPr>
+      <w:bookmarkStart w:id="4" w:name="_Toc179139183"/>
+      <w:r>
+        <w:rPr>
+          <w:lang w:val="en-GB"/>
+        </w:rPr>
+        <w:t>Graph</w:t>
+      </w:r>
+      <w:r>
+        <w:rPr>
+          <w:lang w:val="en-GB"/>
+        </w:rPr>
+        <w:t>s and Corresponding Algorithms</w:t>
+      </w:r>
+      <w:bookmarkEnd w:id="4"/>
+    </w:p>
+    <w:p>
+      <w:pPr>
+        <w:spacing w:line="276" w:lineRule="auto"/>
+      </w:pPr>
+      <w:r>
+        <w:t>Pathfinding algorithms will have to be implemented into the project to decide where to search. Luckily, there is no shortage of algorithms to use for this purpose. Dijkstra's algorithm, Breadth first and Depth First will all receive consideration in factoring in which is the likely way to reach people first.</w:t>
+      </w:r>
+      <w:r>
+        <w:t xml:space="preserve"> There are promising results posted from studies involving these algorithms</w:t>
+      </w:r>
+      <w:sdt>
+        <w:sdtPr>
+          <w:id w:val="2000623462"/>
+          <w:citation/>
+        </w:sdtPr>
+        <w:sdtEndPr/>
+        <w:sdtContent>
+          <w:r>
+            <w:fldChar w:fldCharType="begin"/>
+          </w:r>
+          <w:r>
+            <w:rPr>
+              <w:lang w:val="en-GB"/>
+            </w:rPr>
+            <w:instrText xml:space="preserve"> CITATION Paj24 \l 2057 </w:instrText>
+          </w:r>
+          <w:r>
+            <w:fldChar w:fldCharType="separate"/>
+          </w:r>
+          <w:r>
+            <w:rPr>
+              <w:noProof/>
+              <w:lang w:val="en-GB"/>
+            </w:rPr>
+            <w:t xml:space="preserve"> (Pajaziti Arbnor, 2024)</w:t>
+          </w:r>
+          <w:r>
+            <w:fldChar w:fldCharType="end"/>
+          </w:r>
+        </w:sdtContent>
+      </w:sdt>
+      <w:r>
+        <w:t>.</w:t>
+      </w:r>
+      <w:r>
+        <w:t xml:space="preserve"> My main area to consider researching here is how existing navigation systems utilise these algorithms and </w:t>
+      </w:r>
+      <w:r>
+        <w:t>use a similar system for my own project.</w:t>
+      </w:r>
+    </w:p>
+    <w:p>
+      <w:pPr>
+        <w:spacing w:line="276" w:lineRule="auto"/>
+      </w:pPr>
+      <w:r>
+        <w:t>There are many types of Graph in computer science, such as weighted and directed graphs. The type of graph used by this project should depend on the type of pathfinding that needs to be done. The terrain of mountains provides a unique challenge in that it provides a third dimension to the proceedings. This will impact pathfinding such that the differences in elevation have to be accounted for more so than if you were designing a standard pathfinding system, such as satellite navigation.</w:t>
+      </w:r>
+      <w:r>
+        <w:t xml:space="preserve"> </w:t>
+      </w:r>
+    </w:p>
+    <w:p>
+      <w:pPr>
+        <w:spacing w:line="276" w:lineRule="auto"/>
+        <w:rPr>
+          <w:color w:val="196B24" w:themeColor="accent3"/>
+        </w:rPr>
+      </w:pPr>
+      <w:r>
+        <w:t xml:space="preserve">The graph could not be unweighted, for example, as the difference in terrain would </w:t>
+      </w:r>
+      <w:r>
+        <w:t>be a major factor in its accessibility.</w:t>
+      </w:r>
+      <w:r>
+        <w:t xml:space="preserve"> </w:t>
+      </w:r>
+      <w:r>
+        <w:rPr>
+          <w:color w:val="196B24" w:themeColor="accent3"/>
+        </w:rPr>
+        <w:t>Research into standard satellite navigation pathfinding, Google Maps, Waze, etc.</w:t>
+      </w:r>
+    </w:p>
+    <w:p>
+      <w:pPr>
+        <w:pStyle w:val="Heading2"/>
+      </w:pPr>
+      <w:r>
+        <w:t>Methods of Assessing Physical Terrain</w:t>
+      </w:r>
+    </w:p>
+    <w:p>
+      <w:r>
+        <w:t>As time goes on, the options available in terms of assessing geographical data become more varied and more impressive.</w:t>
+      </w:r>
+      <w:r>
+        <w:t xml:space="preserve"> </w:t>
+      </w:r>
+      <w:r>
+        <w:t>Even t</w:t>
+      </w:r>
+      <w:r>
+        <w:t xml:space="preserve">he public now has access to technology such as Unmanned Arial Vehicles (Drones) that allow the user to assess </w:t>
+      </w:r>
+      <w:r>
+        <w:t xml:space="preserve">any number of objects or terrain of their choosing. </w:t>
+      </w:r>
+      <w:r>
+        <w:t xml:space="preserve">At a wide range of technologies and prices, these options need to be carefully considered for their purpose so </w:t>
+      </w:r>
+      <w:r>
+        <w:lastRenderedPageBreak/>
+        <w:t>that the objective is achieved in the most reasonable manner possible. This section aims to detail some of those technologies to decide the correct tool for the job.</w:t>
+      </w:r>
+      <w:sdt>
+        <w:sdtPr>
+          <w:id w:val="316070463"/>
+          <w:citation/>
+        </w:sdtPr>
+        <w:sdtEndPr/>
+        <w:sdtContent>
+          <w:r>
+            <w:fldChar w:fldCharType="begin"/>
+          </w:r>
+          <w:r>
+            <w:rPr>
+              <w:lang w:val="en-GB"/>
+            </w:rPr>
+            <w:instrText xml:space="preserve"> CITATION Liy22 \l 2057 </w:instrText>
+          </w:r>
+          <w:r>
+            <w:fldChar w:fldCharType="separate"/>
+          </w:r>
+          <w:r>
+            <w:rPr>
+              <w:noProof/>
               <w:lang w:val="en-GB"/>
             </w:rPr>
             <w:t xml:space="preserve"> </w:t>
@@ -1378,348 +1562,302 @@
           <w:r>
             <w:rPr>
               <w:noProof/>
-              <w:sz w:val="24"/>
-              <w:szCs w:val="24"/>
               <w:lang w:val="en-GB"/>
             </w:rPr>
-            <w:t>(Pajaziti Arbnor, 2024)</w:t>
+            <w:t>(Liyang Xiong, 2022)</w:t>
           </w:r>
           <w:r>
-            <w:rPr>
-              <w:sz w:val="24"/>
-              <w:szCs w:val="24"/>
-            </w:rPr>
             <w:fldChar w:fldCharType="end"/>
           </w:r>
         </w:sdtContent>
       </w:sdt>
-      <w:r>
-        <w:rPr>
-          <w:sz w:val="24"/>
-          <w:szCs w:val="24"/>
-        </w:rPr>
+    </w:p>
+    <w:p>
+      <w:pPr>
+        <w:pStyle w:val="Heading3"/>
+      </w:pPr>
+      <w:r>
+        <w:t>Photogrammetry</w:t>
+      </w:r>
+    </w:p>
+    <w:p>
+      <w:r>
+        <w:t>Photogrammetry is the process of using various techniques formulas on photos and similar data to assess a physical object.</w:t>
+      </w:r>
+    </w:p>
+    <w:p>
+      <w:r>
+        <w:t>Vertical Photogrammetry</w:t>
+      </w:r>
+      <w:r>
+        <w:t xml:space="preserve"> – The process of vertical photogrammetry involves using a</w:t>
+      </w:r>
+      <w:r>
+        <w:t xml:space="preserve"> drone to take photos of an area of land. The </w:t>
+      </w:r>
+    </w:p>
+    <w:p>
+      <w:r>
+        <w:t>Oblique Photogrammetry</w:t>
+      </w:r>
+    </w:p>
+    <w:p>
+      <w:r>
+        <w:t>Multi-View</w:t>
+      </w:r>
+      <w:r>
+        <w:t xml:space="preserve"> Photogrammetry</w:t>
+      </w:r>
+    </w:p>
+    <w:p>
+      <w:pPr>
+        <w:pStyle w:val="Heading3"/>
+      </w:pPr>
+      <w:r>
+        <w:t>Lidar</w:t>
+      </w:r>
+    </w:p>
+    <w:p>
+      <w:r>
+        <w:t>Light Detection and Ranging(</w:t>
+      </w:r>
+      <w:r>
+        <w:t>Lidar</w:t>
+      </w:r>
+      <w:r>
+        <w:t>)</w:t>
+      </w:r>
+      <w:r>
+        <w:t xml:space="preserve"> describes the process of using lasers to assess </w:t>
+      </w:r>
+      <w:r>
+        <w:t>distance</w:t>
+      </w:r>
+      <w:r>
         <w:t>.</w:t>
       </w:r>
       <w:r>
-        <w:rPr>
-          <w:sz w:val="24"/>
-          <w:szCs w:val="24"/>
-        </w:rPr>
-        <w:t xml:space="preserve"> My main area to consider researching here is how existing navigation systems utilise these algorithms and </w:t>
-      </w:r>
-      <w:r>
-        <w:rPr>
-          <w:sz w:val="24"/>
-          <w:szCs w:val="24"/>
-        </w:rPr>
-        <w:t>use a similar system for my own project.</w:t>
-      </w:r>
-    </w:p>
-    <w:p>
-      <w:pPr>
-        <w:spacing w:line="276" w:lineRule="auto"/>
-        <w:rPr>
-          <w:sz w:val="24"/>
-          <w:szCs w:val="24"/>
-        </w:rPr>
-      </w:pPr>
-      <w:r>
-        <w:rPr>
-          <w:sz w:val="24"/>
-          <w:szCs w:val="24"/>
-        </w:rPr>
-        <w:t>There are many types of Graph in computer science, such as weighted and directed graphs. The type of graph used by this project should depend on the type of pathfinding that needs to be done. The terrain of mountains provides a unique challenge in that it provides a third dimension to the proceedings. This will impact pathfinding such that the differences in elevation have to be accounted for more so than if you were designing a standard pathfinding system, such as satellite navigation.</w:t>
-      </w:r>
-      <w:r>
-        <w:rPr>
-          <w:sz w:val="24"/>
-          <w:szCs w:val="24"/>
-        </w:rPr>
-        <w:t xml:space="preserve"> </w:t>
-      </w:r>
-    </w:p>
-    <w:p>
-      <w:pPr>
-        <w:spacing w:line="276" w:lineRule="auto"/>
-        <w:rPr>
-          <w:sz w:val="24"/>
-          <w:szCs w:val="24"/>
-        </w:rPr>
-      </w:pPr>
-      <w:r>
-        <w:rPr>
-          <w:sz w:val="24"/>
-          <w:szCs w:val="24"/>
-        </w:rPr>
-        <w:t xml:space="preserve">The graph could not be unweighted, for example, as the difference in terrain would </w:t>
-      </w:r>
-      <w:r>
-        <w:rPr>
-          <w:sz w:val="24"/>
-          <w:szCs w:val="24"/>
-        </w:rPr>
-        <w:t>be a major factor in its accessibility.</w:t>
-      </w:r>
-      <w:r>
-        <w:rPr>
-          <w:sz w:val="24"/>
-          <w:szCs w:val="24"/>
-        </w:rPr>
-        <w:t xml:space="preserve"> </w:t>
-      </w:r>
-      <w:r>
+        <w:t xml:space="preserve"> It accomplishes this task via assessing the amount of time it takes for the laser to reach </w:t>
+      </w:r>
+      <w:r>
+        <w:t>its target</w:t>
+      </w:r>
+      <w:r>
+        <w:t xml:space="preserve"> and return to a sensor. This process is used in </w:t>
+      </w:r>
+      <w:r>
+        <w:t xml:space="preserve">a variety of industries and across many product ranges. The automotive industry uses Lidar to </w:t>
+      </w:r>
+      <w:r>
+        <w:t>navigate roads and other environments</w:t>
+      </w:r>
+      <w:r>
+        <w:t>, for example.</w:t>
+      </w:r>
+    </w:p>
+    <w:p>
+      <w:pPr>
+        <w:pStyle w:val="Heading3"/>
+      </w:pPr>
+      <w:r>
+        <w:t>Google Elevation API</w:t>
+      </w:r>
+    </w:p>
+    <w:p>
+      <w:pPr>
         <w:rPr>
           <w:color w:val="196B24" w:themeColor="accent3"/>
           <w:sz w:val="24"/>
           <w:szCs w:val="24"/>
         </w:rPr>
-        <w:t>Research into standard satellite navigation pathfinding, Google Maps, Waze, etc.</w:t>
-      </w:r>
-    </w:p>
-    <w:p>
-      <w:pPr>
-        <w:pStyle w:val="Heading1"/>
-      </w:pPr>
-      <w:r>
-        <w:br w:type="page"/>
-      </w:r>
-      <w:bookmarkStart w:id="6" w:name="_Toc179139184"/>
-      <w:r>
-        <w:lastRenderedPageBreak/>
-        <w:t>Tools and Resources</w:t>
-      </w:r>
-      <w:bookmarkEnd w:id="6"/>
-    </w:p>
-    <w:p>
-      <w:pPr>
-        <w:pStyle w:val="Heading2"/>
-      </w:pPr>
-      <w:bookmarkStart w:id="7" w:name="_Toc179139185"/>
-      <w:r>
-        <w:t>Google Elevation API</w:t>
-      </w:r>
-      <w:bookmarkEnd w:id="7"/>
-    </w:p>
-    <w:p>
-      <w:pPr>
-        <w:rPr>
-          <w:sz w:val="24"/>
-          <w:szCs w:val="24"/>
-        </w:rPr>
-      </w:pPr>
-      <w:r>
-        <w:rPr>
-          <w:sz w:val="24"/>
-          <w:szCs w:val="24"/>
-        </w:rPr>
-        <w:t>Googl</w:t>
-      </w:r>
-      <w:r>
-        <w:rPr>
-          <w:sz w:val="24"/>
-          <w:szCs w:val="24"/>
-        </w:rPr>
-        <w:t>e hosts an API for returning the elevation of any point that is indexed on one of their maps. This information could prove to be useful in assessing the surrounding terrain and provide information to incorporate into the pathfinding route.</w:t>
-      </w:r>
-      <w:r>
-        <w:rPr>
-          <w:sz w:val="24"/>
-          <w:szCs w:val="24"/>
-        </w:rPr>
-        <w:t xml:space="preserve"> The API inputs a set of co-ordinates to determine the elevation at that given point.</w:t>
-      </w:r>
-      <w:r>
-        <w:rPr>
-          <w:sz w:val="24"/>
-          <w:szCs w:val="24"/>
-        </w:rPr>
-        <w:t xml:space="preserve"> This returns either a JSON or an XML response in </w:t>
-      </w:r>
-      <w:r>
-        <w:rPr>
-          <w:sz w:val="24"/>
-          <w:szCs w:val="24"/>
-        </w:rPr>
-        <w:t>Meters. It should be noted that this a paid API</w:t>
-      </w:r>
-      <w:r>
-        <w:rPr>
-          <w:sz w:val="24"/>
-          <w:szCs w:val="24"/>
-        </w:rPr>
-        <w:t>, although usage can be forcibly limited</w:t>
-      </w:r>
-      <w:r>
-        <w:rPr>
-          <w:sz w:val="24"/>
-          <w:szCs w:val="24"/>
-        </w:rPr>
-        <w:t>.</w:t>
-      </w:r>
-      <w:r>
-        <w:rPr>
-          <w:sz w:val="24"/>
-          <w:szCs w:val="24"/>
-        </w:rPr>
-        <w:t xml:space="preserve"> </w:t>
-      </w:r>
+      </w:pPr>
       <w:r>
         <w:rPr>
           <w:color w:val="196B24" w:themeColor="accent3"/>
           <w:sz w:val="24"/>
           <w:szCs w:val="24"/>
         </w:rPr>
+        <w:br w:type="page"/>
+      </w:r>
+    </w:p>
+    <w:p>
+      <w:pPr>
+        <w:pStyle w:val="Heading1"/>
+      </w:pPr>
+      <w:bookmarkStart w:id="5" w:name="_Toc179139184"/>
+      <w:r>
+        <w:lastRenderedPageBreak/>
+        <w:t>Tools and Resources</w:t>
+      </w:r>
+      <w:bookmarkEnd w:id="5"/>
+    </w:p>
+    <w:p>
+      <w:pPr>
+        <w:pStyle w:val="Heading2"/>
+      </w:pPr>
+      <w:bookmarkStart w:id="6" w:name="_Toc179139185"/>
+      <w:r>
+        <w:t>Location Finding Technologies</w:t>
+      </w:r>
+    </w:p>
+    <w:p>
+      <w:pPr>
+        <w:pStyle w:val="Heading3"/>
+      </w:pPr>
+      <w:r>
+        <w:t>Google Elevation API</w:t>
+      </w:r>
+      <w:bookmarkEnd w:id="6"/>
+    </w:p>
+    <w:p>
+      <w:r>
+        <w:t>Google hosts an API for returning the elevation of any point that is indexed on one of their maps. This information could prove to be useful in assessing the surrounding terrain and provide information to incorporate into the pathfinding route.</w:t>
+      </w:r>
+      <w:r>
+        <w:t xml:space="preserve"> The API inputs a set of co-ordinates to determine the elevation at that given point.</w:t>
+      </w:r>
+      <w:r>
+        <w:t xml:space="preserve"> This returns either a JSON or an XML response in </w:t>
+      </w:r>
+      <w:r>
+        <w:t>Meters. It should be noted that this a paid API</w:t>
+      </w:r>
+      <w:r>
+        <w:t>, although usage can be forcibly limited</w:t>
+      </w:r>
+      <w:r>
+        <w:t>.</w:t>
+      </w:r>
+      <w:r>
+        <w:t xml:space="preserve"> </w:t>
+      </w:r>
+      <w:r>
+        <w:rPr>
+          <w:color w:val="196B24" w:themeColor="accent3"/>
+        </w:rPr>
         <w:t xml:space="preserve">It’s </w:t>
       </w:r>
       <w:r>
         <w:rPr>
           <w:color w:val="196B24" w:themeColor="accent3"/>
-          <w:sz w:val="24"/>
-          <w:szCs w:val="24"/>
         </w:rPr>
         <w:t>cheap</w:t>
       </w:r>
       <w:r>
         <w:rPr>
           <w:color w:val="196B24" w:themeColor="accent3"/>
-          <w:sz w:val="24"/>
-          <w:szCs w:val="24"/>
         </w:rPr>
         <w:t xml:space="preserve"> anyway</w:t>
       </w:r>
       <w:r>
         <w:rPr>
           <w:color w:val="196B24" w:themeColor="accent3"/>
-          <w:sz w:val="24"/>
-          <w:szCs w:val="24"/>
         </w:rPr>
         <w:t>, I don’t think it matters that much</w:t>
       </w:r>
       <w:r>
         <w:rPr>
           <w:color w:val="196B24" w:themeColor="accent3"/>
-          <w:sz w:val="24"/>
-          <w:szCs w:val="24"/>
         </w:rPr>
         <w:t>.</w:t>
       </w:r>
       <w:r>
         <w:rPr>
           <w:color w:val="196B24" w:themeColor="accent3"/>
-          <w:sz w:val="24"/>
-          <w:szCs w:val="24"/>
         </w:rPr>
         <w:t xml:space="preserve"> </w:t>
       </w:r>
       <w:r>
-        <w:rPr>
-          <w:sz w:val="24"/>
-          <w:szCs w:val="24"/>
-        </w:rPr>
         <w:t xml:space="preserve">It must be used </w:t>
       </w:r>
       <w:r>
-        <w:rPr>
-          <w:sz w:val="24"/>
-          <w:szCs w:val="24"/>
-        </w:rPr>
         <w:t>sparingly,</w:t>
       </w:r>
       <w:r>
-        <w:rPr>
-          <w:sz w:val="24"/>
-          <w:szCs w:val="24"/>
-        </w:rPr>
         <w:t xml:space="preserve"> or a free solution could be found.</w:t>
-      </w:r>
-    </w:p>
-    <w:p>
-      <w:pPr>
-        <w:pStyle w:val="Heading2"/>
-      </w:pPr>
-      <w:bookmarkStart w:id="8" w:name="_Toc179139186"/>
-      <w:r>
-        <w:t>Algorithms</w:t>
-      </w:r>
-      <w:bookmarkEnd w:id="8"/>
-    </w:p>
-    <w:p>
-      <w:r>
-        <w:rPr>
-          <w:sz w:val="24"/>
-          <w:szCs w:val="24"/>
-        </w:rPr>
-        <w:t>When considering algorithms to use for pathfinding purposes, there is plenty of documentation on the efficiency of algorithms such as Dijkstra’s and the A* algorithm.</w:t>
-      </w:r>
-      <w:r>
-        <w:rPr>
-          <w:sz w:val="24"/>
-          <w:szCs w:val="24"/>
-        </w:rPr>
-        <w:t xml:space="preserve"> The A* algorithm is commonly used in these systems due to its efficiency.</w:t>
-      </w:r>
-      <w:r>
-        <w:rPr>
-          <w:sz w:val="24"/>
-          <w:szCs w:val="24"/>
-        </w:rPr>
-        <w:t xml:space="preserve"> There are many options available depending on the users need for priority. Dijkstra’s algorithm is going to prioritise the shortest path, whereas the A star algorithm is going to return a faster route.</w:t>
       </w:r>
       <w:sdt>
         <w:sdtPr>
-          <w:rPr>
-            <w:sz w:val="24"/>
-            <w:szCs w:val="24"/>
-          </w:rPr>
-          <w:id w:val="-1838600790"/>
+          <w:id w:val="2056664695"/>
           <w:citation/>
         </w:sdtPr>
+        <w:sdtEndPr/>
         <w:sdtContent>
           <w:r>
-            <w:rPr>
-              <w:sz w:val="24"/>
-              <w:szCs w:val="24"/>
-            </w:rPr>
             <w:fldChar w:fldCharType="begin"/>
           </w:r>
           <w:r>
             <w:rPr>
-              <w:sz w:val="24"/>
-              <w:szCs w:val="24"/>
+              <w:lang w:val="en-GB"/>
+            </w:rPr>
+            <w:instrText xml:space="preserve"> CITATION Goo24 \l 2057 </w:instrText>
+          </w:r>
+          <w:r>
+            <w:fldChar w:fldCharType="separate"/>
+          </w:r>
+          <w:r>
+            <w:rPr>
+              <w:noProof/>
+              <w:lang w:val="en-GB"/>
+            </w:rPr>
+            <w:t xml:space="preserve"> (Google, 2024)</w:t>
+          </w:r>
+          <w:r>
+            <w:fldChar w:fldCharType="end"/>
+          </w:r>
+        </w:sdtContent>
+      </w:sdt>
+    </w:p>
+    <w:p>
+      <w:pPr>
+        <w:pStyle w:val="Heading3"/>
+      </w:pPr>
+      <w:bookmarkStart w:id="7" w:name="_Toc179139186"/>
+      <w:r>
+        <w:t>Algorithms</w:t>
+      </w:r>
+      <w:bookmarkEnd w:id="7"/>
+    </w:p>
+    <w:p>
+      <w:r>
+        <w:t>When considering algorithms to use for pathfinding purposes, there is plenty of documentation on the efficiency of algorithms such as Dijkstra’s and the A* algorithm.</w:t>
+      </w:r>
+      <w:r>
+        <w:t xml:space="preserve"> The A* algorithm is commonly used in these systems due to its efficiency.</w:t>
+      </w:r>
+      <w:r>
+        <w:t>*Edit. No it’s not. It is regarded as *</w:t>
+      </w:r>
+      <w:r>
+        <w:t xml:space="preserve"> There are many options available depending on the users need for priority. Dijkstra’s algorithm is going to prioritise the shortest path, whereas the A star algorithm is going to return a faster route.</w:t>
+      </w:r>
+      <w:sdt>
+        <w:sdtPr>
+          <w:id w:val="-1838600790"/>
+          <w:citation/>
+        </w:sdtPr>
+        <w:sdtEndPr/>
+        <w:sdtContent>
+          <w:r>
+            <w:fldChar w:fldCharType="begin"/>
+          </w:r>
+          <w:r>
+            <w:rPr>
               <w:lang w:val="en-GB"/>
             </w:rPr>
             <w:instrText xml:space="preserve"> CITATION Yin22 \l 2057 </w:instrText>
           </w:r>
           <w:r>
-            <w:rPr>
-              <w:sz w:val="24"/>
-              <w:szCs w:val="24"/>
-            </w:rPr>
             <w:fldChar w:fldCharType="separate"/>
           </w:r>
           <w:r>
             <w:rPr>
               <w:noProof/>
-              <w:sz w:val="24"/>
-              <w:szCs w:val="24"/>
               <w:lang w:val="en-GB"/>
             </w:rPr>
-            <w:t xml:space="preserve"> </w:t>
+            <w:t xml:space="preserve"> (Yan, 2022)</w:t>
           </w:r>
           <w:r>
-            <w:rPr>
-              <w:noProof/>
-              <w:sz w:val="24"/>
-              <w:szCs w:val="24"/>
-              <w:lang w:val="en-GB"/>
-            </w:rPr>
-            <w:t>(Yan, 2022)</w:t>
-          </w:r>
-          <w:r>
-            <w:rPr>
-              <w:sz w:val="24"/>
-              <w:szCs w:val="24"/>
-            </w:rPr>
             <w:fldChar w:fldCharType="end"/>
           </w:r>
         </w:sdtContent>
@@ -1730,20 +1868,19 @@
     </w:p>
     <w:sdt>
       <w:sdtPr>
+        <w:rPr>
+          <w:rFonts w:asciiTheme="minorHAnsi" w:eastAsiaTheme="minorHAnsi" w:hAnsiTheme="minorHAnsi" w:cstheme="minorBidi"/>
+          <w:color w:val="auto"/>
+          <w:sz w:val="22"/>
+          <w:szCs w:val="22"/>
+        </w:rPr>
         <w:id w:val="-2129926466"/>
         <w:docPartObj>
           <w:docPartGallery w:val="Bibliographies"/>
           <w:docPartUnique/>
         </w:docPartObj>
       </w:sdtPr>
-      <w:sdtEndPr>
-        <w:rPr>
-          <w:rFonts w:asciiTheme="minorHAnsi" w:eastAsiaTheme="minorHAnsi" w:hAnsiTheme="minorHAnsi" w:cstheme="minorBidi"/>
-          <w:color w:val="auto"/>
-          <w:sz w:val="22"/>
-          <w:szCs w:val="22"/>
-        </w:rPr>
-      </w:sdtEndPr>
+      <w:sdtEndPr/>
       <w:sdtContent>
         <w:p>
           <w:pPr>
@@ -1758,6 +1895,7 @@
             <w:id w:val="111145805"/>
             <w:bibliography/>
           </w:sdtPr>
+          <w:sdtEndPr/>
           <w:sdtContent>
             <w:p>
               <w:pPr>
@@ -1779,6 +1917,104 @@
               <w:r>
                 <w:fldChar w:fldCharType="separate"/>
               </w:r>
+              <w:r>
+                <w:rPr>
+                  <w:noProof/>
+                </w:rPr>
+                <w:t xml:space="preserve">Google, 2024. </w:t>
+              </w:r>
+              <w:r>
+                <w:rPr>
+                  <w:i/>
+                  <w:iCs/>
+                  <w:noProof/>
+                </w:rPr>
+                <w:t xml:space="preserve">Google Elevation API Documentation. </w:t>
+              </w:r>
+              <w:r>
+                <w:rPr>
+                  <w:noProof/>
+                </w:rPr>
+                <w:t xml:space="preserve">[Online] </w:t>
+              </w:r>
+              <w:r>
+                <w:rPr>
+                  <w:noProof/>
+                </w:rPr>
+                <w:br/>
+                <w:t xml:space="preserve">Available at: </w:t>
+              </w:r>
+              <w:r>
+                <w:rPr>
+                  <w:noProof/>
+                  <w:u w:val="single"/>
+                </w:rPr>
+                <w:t>https://developers.google.com/maps/documentation/elevation/start</w:t>
+              </w:r>
+              <w:r>
+                <w:rPr>
+                  <w:noProof/>
+                </w:rPr>
+                <w:br/>
+                <w:t>[Accessed 06 October 2024].</w:t>
+              </w:r>
+            </w:p>
+            <w:p>
+              <w:pPr>
+                <w:pStyle w:val="Bibliography"/>
+                <w:rPr>
+                  <w:noProof/>
+                </w:rPr>
+              </w:pPr>
+              <w:r>
+                <w:rPr>
+                  <w:noProof/>
+                </w:rPr>
+                <w:t xml:space="preserve">Logsdon, T. S., 2022. </w:t>
+              </w:r>
+              <w:r>
+                <w:rPr>
+                  <w:i/>
+                  <w:iCs/>
+                  <w:noProof/>
+                </w:rPr>
+                <w:t xml:space="preserve">Britannica GPS. </w:t>
+              </w:r>
+              <w:r>
+                <w:rPr>
+                  <w:noProof/>
+                </w:rPr>
+                <w:t xml:space="preserve">[Online] </w:t>
+              </w:r>
+              <w:r>
+                <w:rPr>
+                  <w:noProof/>
+                </w:rPr>
+                <w:br/>
+                <w:t xml:space="preserve">Available at: </w:t>
+              </w:r>
+              <w:r>
+                <w:rPr>
+                  <w:noProof/>
+                  <w:u w:val="single"/>
+                </w:rPr>
+                <w:t>https://www.britannica.com/technology/GPS</w:t>
+              </w:r>
+              <w:r>
+                <w:rPr>
+                  <w:noProof/>
+                </w:rPr>
+                <w:br/>
+                <w:t>[Accessed 06 October 2024].</w:t>
+              </w:r>
+            </w:p>
+            <w:p>
+              <w:pPr>
+                <w:pStyle w:val="Bibliography"/>
+                <w:rPr>
+                  <w:noProof/>
+                </w:rPr>
+              </w:pPr>
               <w:r>
                 <w:rPr>
                   <w:noProof/>
@@ -1895,7 +2131,7 @@
 </file>
 
 <file path=word/styles.xml><?xml version="1.0" encoding="utf-8"?>
-<w:styles xmlns:mc="http://schemas.openxmlformats.org/markup-compatibility/2006" xmlns:r="http://schemas.openxmlformats.org/officeDocument/2006/relationships" xmlns:w="http://schemas.openxmlformats.org/wordprocessingml/2006/main" xmlns:w14="http://schemas.microsoft.com/office/word/2010/wordml" xmlns:w15="http://schemas.microsoft.com/office/word/2012/wordml" xmlns:w16cex="http://schemas.microsoft.com/office/word/2018/wordml/cex" xmlns:w16cid="http://schemas.microsoft.com/office/word/2016/wordml/cid" xmlns:w16="http://schemas.microsoft.com/office/word/2018/wordml" xmlns:w16du="http://schemas.microsoft.com/office/word/2023/wordml/word16du" xmlns:w16sdtdh="http://schemas.microsoft.com/office/word/2020/wordml/sdtdatahash" xmlns:w16se="http://schemas.microsoft.com/office/word/2015/wordml/symex" mc:Ignorable="w14 w15 w16se w16cid w16 w16cex w16sdtdh w16du">
+<w:styles xmlns:mc="http://schemas.openxmlformats.org/markup-compatibility/2006" xmlns:r="http://schemas.openxmlformats.org/officeDocument/2006/relationships" xmlns:w="http://schemas.openxmlformats.org/wordprocessingml/2006/main" xmlns:w14="http://schemas.microsoft.com/office/word/2010/wordml" xmlns:w15="http://schemas.microsoft.com/office/word/2012/wordml" xmlns:w16cex="http://schemas.microsoft.com/office/word/2018/wordml/cex" xmlns:w16cid="http://schemas.microsoft.com/office/word/2016/wordml/cid" xmlns:w16="http://schemas.microsoft.com/office/word/2018/wordml" xmlns:w16sdtdh="http://schemas.microsoft.com/office/word/2020/wordml/sdtdatahash" xmlns:w16se="http://schemas.microsoft.com/office/word/2015/wordml/symex" mc:Ignorable="w14 w15 w16se w16cid w16 w16cex w16sdtdh">
   <w:docDefaults>
     <w:rPrDefault>
       <w:rPr>
@@ -2344,7 +2580,6 @@
     <w:next w:val="Normal"/>
     <w:link w:val="Heading3Char"/>
     <w:uiPriority w:val="9"/>
-    <w:semiHidden/>
     <w:unhideWhenUsed/>
     <w:qFormat/>
     <w:rsid w:val="0017120B"/>
@@ -2551,7 +2786,6 @@
     <w:basedOn w:val="DefaultParagraphFont"/>
     <w:link w:val="Heading3"/>
     <w:uiPriority w:val="9"/>
-    <w:semiHidden/>
     <w:rsid w:val="0017120B"/>
     <w:rPr>
       <w:rFonts w:eastAsiaTheme="majorEastAsia" w:cstheme="majorBidi"/>
@@ -2872,6 +3106,16 @@
     <w:uiPriority w:val="37"/>
     <w:unhideWhenUsed/>
     <w:rsid w:val="00C23AAD"/>
+  </w:style>
+  <w:style w:type="paragraph" w:styleId="Revision">
+    <w:name w:val="Revision"/>
+    <w:hidden/>
+    <w:uiPriority w:val="99"/>
+    <w:semiHidden/>
+    <w:rsid w:val="00CA6DD0"/>
+    <w:pPr>
+      <w:spacing w:after="0" w:line="240" w:lineRule="auto"/>
+    </w:pPr>
   </w:style>
 </w:styles>
 </file>
@@ -3196,7 +3440,7 @@
     <b:MonthAccessed>October</b:MonthAccessed>
     <b:DayAccessed>04</b:DayAccessed>
     <b:URL>https://sciendo.com/article/10.2478/scjme-2024-0011</b:URL>
-    <b:RefOrder>1</b:RefOrder>
+    <b:RefOrder>2</b:RefOrder>
   </b:Source>
   <b:Source>
     <b:Tag>Yin22</b:Tag>
@@ -3220,13 +3464,80 @@
     <b:MonthAccessed>October</b:MonthAccessed>
     <b:DayAccessed>6</b:DayAccessed>
     <b:URL>https://www.researchgate.net/publication/376719056_Research_on_optimal_path_planning_technology_for_vehicle_positioning_and_navigation_system</b:URL>
-    <b:RefOrder>2</b:RefOrder>
+    <b:RefOrder>5</b:RefOrder>
+  </b:Source>
+  <b:Source>
+    <b:Tag>Goo24</b:Tag>
+    <b:SourceType>DocumentFromInternetSite</b:SourceType>
+    <b:Guid>{38E216C0-B687-4A70-841D-2E2DE6797CC5}</b:Guid>
+    <b:Author>
+      <b:Author>
+        <b:Corporate>Google</b:Corporate>
+      </b:Author>
+    </b:Author>
+    <b:Title>Google Elevation API Documentation</b:Title>
+    <b:Year>2024</b:Year>
+    <b:Month>October</b:Month>
+    <b:Day>4</b:Day>
+    <b:YearAccessed>2024</b:YearAccessed>
+    <b:MonthAccessed>October</b:MonthAccessed>
+    <b:DayAccessed>06</b:DayAccessed>
+    <b:URL>https://developers.google.com/maps/documentation/elevation/start</b:URL>
+    <b:RefOrder>4</b:RefOrder>
+  </b:Source>
+  <b:Source>
+    <b:Tag>Tom22</b:Tag>
+    <b:SourceType>InternetSite</b:SourceType>
+    <b:Guid>{41FDC943-126B-473B-91F4-78D52DCE2414}</b:Guid>
+    <b:Title>Britannica GPS</b:Title>
+    <b:Year>2022</b:Year>
+    <b:YearAccessed>2024</b:YearAccessed>
+    <b:MonthAccessed>October</b:MonthAccessed>
+    <b:DayAccessed>06</b:DayAccessed>
+    <b:URL>https://www.britannica.com/technology/GPS</b:URL>
+    <b:Author>
+      <b:Author>
+        <b:NameList>
+          <b:Person>
+            <b:Last>Logsdon</b:Last>
+            <b:First>Tom</b:First>
+            <b:Middle>S.</b:Middle>
+          </b:Person>
+        </b:NameList>
+      </b:Author>
+    </b:Author>
+    <b:RefOrder>1</b:RefOrder>
+  </b:Source>
+  <b:Source>
+    <b:Tag>Liy22</b:Tag>
+    <b:SourceType>DocumentFromInternetSite</b:SourceType>
+    <b:Guid>{9752ACF9-8368-44DC-9C3B-189CB9C6A1DC}</b:Guid>
+    <b:Title>Geomorphometry and terrain analysis: data, methods, platforms and applications</b:Title>
+    <b:Year>2022</b:Year>
+    <b:YearAccessed>2024</b:YearAccessed>
+    <b:MonthAccessed>October</b:MonthAccessed>
+    <b:DayAccessed>08</b:DayAccessed>
+    <b:URL>https://www.sciencedirect.com/science/article/pii/S0012825222002756</b:URL>
+    <b:Author>
+      <b:Author>
+        <b:NameList>
+          <b:Person>
+            <b:Last>Liyang Xiong</b:Last>
+            <b:First>Sijin</b:First>
+            <b:Middle>Li, Guoang Tang, Josef Strobl</b:Middle>
+          </b:Person>
+        </b:NameList>
+      </b:Author>
+    </b:Author>
+    <b:Month>October</b:Month>
+    <b:Day>1</b:Day>
+    <b:RefOrder>3</b:RefOrder>
   </b:Source>
 </b:Sources>
 </file>
 
 <file path=customXml/itemProps1.xml><?xml version="1.0" encoding="utf-8"?>
-<ds:datastoreItem xmlns:ds="http://schemas.openxmlformats.org/officeDocument/2006/customXml" ds:itemID="{26C6DBB8-72B0-4E47-8722-3CBFCA70DC9F}">
+<ds:datastoreItem xmlns:ds="http://schemas.openxmlformats.org/officeDocument/2006/customXml" ds:itemID="{A82A1FA9-E2E6-4246-82DD-D04D007CEB32}">
   <ds:schemaRefs>
     <ds:schemaRef ds:uri="http://schemas.openxmlformats.org/officeDocument/2006/bibliography"/>
   </ds:schemaRefs>

</xml_diff>

<commit_message>
Started designing the map and a Script to get the elevation over all the points in teh resulting 2d Array. Updated Documentation.
</commit_message>
<xml_diff>
--- a/Daniel_Jameson_FYP_Rough.docx
+++ b/Daniel_Jameson_FYP_Rough.docx
@@ -1,6 +1,6 @@
 
 <file path=word/document.xml><?xml version="1.0" encoding="utf-8"?>
-<w:document xmlns:wpc="http://schemas.microsoft.com/office/word/2010/wordprocessingCanvas" xmlns:cx="http://schemas.microsoft.com/office/drawing/2014/chartex" xmlns:cx1="http://schemas.microsoft.com/office/drawing/2015/9/8/chartex" xmlns:cx2="http://schemas.microsoft.com/office/drawing/2015/10/21/chartex" xmlns:cx3="http://schemas.microsoft.com/office/drawing/2016/5/9/chartex" xmlns:cx4="http://schemas.microsoft.com/office/drawing/2016/5/10/chartex" xmlns:cx5="http://schemas.microsoft.com/office/drawing/2016/5/11/chartex" xmlns:cx6="http://schemas.microsoft.com/office/drawing/2016/5/12/chartex" xmlns:cx7="http://schemas.microsoft.com/office/drawing/2016/5/13/chartex" xmlns:cx8="http://schemas.microsoft.com/office/drawing/2016/5/14/chartex" xmlns:mc="http://schemas.openxmlformats.org/markup-compatibility/2006" xmlns:aink="http://schemas.microsoft.com/office/drawing/2016/ink" xmlns:am3d="http://schemas.microsoft.com/office/drawing/2017/model3d" xmlns:o="urn:schemas-microsoft-com:office:office" xmlns:r="http://schemas.openxmlformats.org/officeDocument/2006/relationships" xmlns:m="http://schemas.openxmlformats.org/officeDocument/2006/math" xmlns:v="urn:schemas-microsoft-com:vml" xmlns:wp14="http://schemas.microsoft.com/office/word/2010/wordprocessingDrawing" xmlns:wp="http://schemas.openxmlformats.org/drawingml/2006/wordprocessingDrawing" xmlns:w10="urn:schemas-microsoft-com:office:word" xmlns:w="http://schemas.openxmlformats.org/wordprocessingml/2006/main" xmlns:w14="http://schemas.microsoft.com/office/word/2010/wordml" xmlns:w15="http://schemas.microsoft.com/office/word/2012/wordml" xmlns:w16cex="http://schemas.microsoft.com/office/word/2018/wordml/cex" xmlns:w16cid="http://schemas.microsoft.com/office/word/2016/wordml/cid" xmlns:w16="http://schemas.microsoft.com/office/word/2018/wordml" xmlns:w16sdtdh="http://schemas.microsoft.com/office/word/2020/wordml/sdtdatahash" xmlns:w16se="http://schemas.microsoft.com/office/word/2015/wordml/symex" xmlns:wpg="http://schemas.microsoft.com/office/word/2010/wordprocessingGroup" xmlns:wpi="http://schemas.microsoft.com/office/word/2010/wordprocessingInk" xmlns:wne="http://schemas.microsoft.com/office/word/2006/wordml" xmlns:wps="http://schemas.microsoft.com/office/word/2010/wordprocessingShape" mc:Ignorable="w14 w15 w16se w16cid w16 w16cex w16sdtdh wp14">
+<w:document xmlns:wpc="http://schemas.microsoft.com/office/word/2010/wordprocessingCanvas" xmlns:cx="http://schemas.microsoft.com/office/drawing/2014/chartex" xmlns:cx1="http://schemas.microsoft.com/office/drawing/2015/9/8/chartex" xmlns:cx2="http://schemas.microsoft.com/office/drawing/2015/10/21/chartex" xmlns:cx3="http://schemas.microsoft.com/office/drawing/2016/5/9/chartex" xmlns:cx4="http://schemas.microsoft.com/office/drawing/2016/5/10/chartex" xmlns:cx5="http://schemas.microsoft.com/office/drawing/2016/5/11/chartex" xmlns:cx6="http://schemas.microsoft.com/office/drawing/2016/5/12/chartex" xmlns:cx7="http://schemas.microsoft.com/office/drawing/2016/5/13/chartex" xmlns:cx8="http://schemas.microsoft.com/office/drawing/2016/5/14/chartex" xmlns:mc="http://schemas.openxmlformats.org/markup-compatibility/2006" xmlns:aink="http://schemas.microsoft.com/office/drawing/2016/ink" xmlns:am3d="http://schemas.microsoft.com/office/drawing/2017/model3d" xmlns:o="urn:schemas-microsoft-com:office:office" xmlns:oel="http://schemas.microsoft.com/office/2019/extlst" xmlns:r="http://schemas.openxmlformats.org/officeDocument/2006/relationships" xmlns:m="http://schemas.openxmlformats.org/officeDocument/2006/math" xmlns:v="urn:schemas-microsoft-com:vml" xmlns:wp14="http://schemas.microsoft.com/office/word/2010/wordprocessingDrawing" xmlns:wp="http://schemas.openxmlformats.org/drawingml/2006/wordprocessingDrawing" xmlns:w10="urn:schemas-microsoft-com:office:word" xmlns:w="http://schemas.openxmlformats.org/wordprocessingml/2006/main" xmlns:w14="http://schemas.microsoft.com/office/word/2010/wordml" xmlns:w15="http://schemas.microsoft.com/office/word/2012/wordml" xmlns:w16cex="http://schemas.microsoft.com/office/word/2018/wordml/cex" xmlns:w16cid="http://schemas.microsoft.com/office/word/2016/wordml/cid" xmlns:w16="http://schemas.microsoft.com/office/word/2018/wordml" xmlns:w16du="http://schemas.microsoft.com/office/word/2023/wordml/word16du" xmlns:w16sdtdh="http://schemas.microsoft.com/office/word/2020/wordml/sdtdatahash" xmlns:w16se="http://schemas.microsoft.com/office/word/2015/wordml/symex" xmlns:wpg="http://schemas.microsoft.com/office/word/2010/wordprocessingGroup" xmlns:wpi="http://schemas.microsoft.com/office/word/2010/wordprocessingInk" xmlns:wne="http://schemas.microsoft.com/office/word/2006/wordml" xmlns:wps="http://schemas.microsoft.com/office/word/2010/wordprocessingShape" mc:Ignorable="w14 w15 w16se w16cid w16 w16cex w16sdtdh w16du wp14">
   <w:body>
     <w:p>
       <w:pPr>
@@ -992,6 +992,12 @@
           <w:lang w:val="en-GB"/>
         </w:rPr>
         <w:lastRenderedPageBreak/>
+        <w:t xml:space="preserve">Chapter 1: </w:t>
+      </w:r>
+      <w:r>
+        <w:rPr>
+          <w:lang w:val="en-GB"/>
+        </w:rPr>
         <w:t>Abstract</w:t>
       </w:r>
       <w:bookmarkEnd w:id="0"/>
@@ -1039,6 +1045,24 @@
           <w:lang w:val="en-GB"/>
         </w:rPr>
         <w:lastRenderedPageBreak/>
+        <w:t xml:space="preserve">Chapter </w:t>
+      </w:r>
+      <w:r>
+        <w:rPr>
+          <w:lang w:val="en-GB"/>
+        </w:rPr>
+        <w:t>1</w:t>
+      </w:r>
+      <w:r>
+        <w:rPr>
+          <w:lang w:val="en-GB"/>
+        </w:rPr>
+        <w:t xml:space="preserve">: </w:t>
+      </w:r>
+      <w:r>
+        <w:rPr>
+          <w:lang w:val="en-GB"/>
+        </w:rPr>
         <w:t>Introduction</w:t>
       </w:r>
       <w:bookmarkEnd w:id="1"/>
@@ -1116,6 +1140,175 @@
         <w:rPr>
           <w:lang w:val="en-GB"/>
         </w:rPr>
+        <w:t>This project will have to focus on the possible technologies that could be used to map a 3d space in a cost efficient</w:t>
+      </w:r>
+      <w:r>
+        <w:rPr>
+          <w:lang w:val="en-GB"/>
+        </w:rPr>
+        <w:t xml:space="preserve"> and</w:t>
+      </w:r>
+      <w:r>
+        <w:rPr>
+          <w:lang w:val="en-GB"/>
+        </w:rPr>
+        <w:t xml:space="preserve"> effective manner.</w:t>
+      </w:r>
+      <w:r>
+        <w:rPr>
+          <w:lang w:val="en-GB"/>
+        </w:rPr>
+        <w:t xml:space="preserve"> This field breaks down into various different classes of technology, such as Lidar and Photogrammetry.</w:t>
+      </w:r>
+    </w:p>
+    <w:p>
+      <w:pPr>
+        <w:rPr>
+          <w:lang w:val="en-GB"/>
+        </w:rPr>
+      </w:pPr>
+      <w:r>
+        <w:rPr>
+          <w:lang w:val="en-GB"/>
+        </w:rPr>
+        <w:t>The project will seek how best to implement this information and techniques into search and rescue missions and general location services.</w:t>
+      </w:r>
+    </w:p>
+    <w:p>
+      <w:pPr>
+        <w:rPr>
+          <w:lang w:val="en-GB"/>
+        </w:rPr>
+      </w:pPr>
+      <w:r>
+        <w:rPr>
+          <w:lang w:val="en-GB"/>
+        </w:rPr>
+        <w:t>Graph theory will</w:t>
+      </w:r>
+      <w:r>
+        <w:rPr>
+          <w:lang w:val="en-GB"/>
+        </w:rPr>
+        <w:t xml:space="preserve"> then</w:t>
+      </w:r>
+      <w:r>
+        <w:rPr>
+          <w:lang w:val="en-GB"/>
+        </w:rPr>
+        <w:t xml:space="preserve"> be used to traverse the finished product, and research will be conducted into optimising a possible route or set of routes to try to divide a search </w:t>
+      </w:r>
+      <w:proofErr w:type="gramStart"/>
+      <w:r>
+        <w:rPr>
+          <w:lang w:val="en-GB"/>
+        </w:rPr>
+        <w:t>parties</w:t>
+      </w:r>
+      <w:proofErr w:type="gramEnd"/>
+      <w:r>
+        <w:rPr>
+          <w:lang w:val="en-GB"/>
+        </w:rPr>
+        <w:t xml:space="preserve"> resources </w:t>
+      </w:r>
+      <w:r>
+        <w:rPr>
+          <w:lang w:val="en-GB"/>
+        </w:rPr>
+        <w:t>and manpower along a single or multiple routes.</w:t>
+      </w:r>
+    </w:p>
+    <w:p>
+      <w:pPr>
+        <w:pStyle w:val="Heading2"/>
+        <w:rPr>
+          <w:lang w:val="en-GB"/>
+        </w:rPr>
+      </w:pPr>
+      <w:r>
+        <w:rPr>
+          <w:lang w:val="en-GB"/>
+        </w:rPr>
+        <w:t xml:space="preserve">   Chapter 1.1 – Research Questions</w:t>
+      </w:r>
+    </w:p>
+    <w:p>
+      <w:pPr>
+        <w:rPr>
+          <w:lang w:val="en-GB"/>
+        </w:rPr>
+      </w:pPr>
+      <w:r>
+        <w:rPr>
+          <w:lang w:val="en-GB"/>
+        </w:rPr>
+        <w:t>The purpose of the research is to determine what kind of technology would be best suited to the task of mountain rescue location.</w:t>
+      </w:r>
+    </w:p>
+    <w:p>
+      <w:pPr>
+        <w:pStyle w:val="Heading2"/>
+        <w:rPr>
+          <w:lang w:val="en-GB"/>
+        </w:rPr>
+      </w:pPr>
+      <w:r>
+        <w:rPr>
+          <w:lang w:val="en-GB"/>
+        </w:rPr>
+        <w:t xml:space="preserve">   Chapter 1.2 – Research Objective</w:t>
+      </w:r>
+    </w:p>
+    <w:p>
+      <w:pPr>
+        <w:rPr>
+          <w:lang w:val="en-GB"/>
+        </w:rPr>
+      </w:pPr>
+      <w:r>
+        <w:rPr>
+          <w:lang w:val="en-GB"/>
+        </w:rPr>
+        <w:t xml:space="preserve">The objective of the research undertaken for this project is to see if modern navigation techniques and tools can enhance search and rescue operations. The topic will take a deep dive into traditional techniques, such as graph algorithms and GPS techniques. It will contrast these techniques with more modern techniques such as I </w:t>
+      </w:r>
+      <w:r>
+        <w:rPr>
+          <w:lang w:val="en-GB"/>
+        </w:rPr>
+        <w:t xml:space="preserve">don’t </w:t>
+      </w:r>
+      <w:proofErr w:type="gramStart"/>
+      <w:r>
+        <w:rPr>
+          <w:lang w:val="en-GB"/>
+        </w:rPr>
+        <w:t>know</w:t>
+      </w:r>
+      <w:r>
+        <w:rPr>
+          <w:lang w:val="en-GB"/>
+        </w:rPr>
+        <w:t>?</w:t>
+      </w:r>
+      <w:proofErr w:type="gramEnd"/>
+      <w:r>
+        <w:rPr>
+          <w:lang w:val="en-GB"/>
+        </w:rPr>
+        <w:t xml:space="preserve"> I’ll come back to this later.</w:t>
+      </w:r>
+    </w:p>
+    <w:p>
+      <w:pPr>
+        <w:rPr>
+          <w:lang w:val="en-GB"/>
+        </w:rPr>
+      </w:pPr>
+      <w:r>
+        <w:rPr>
+          <w:lang w:val="en-GB"/>
+        </w:rPr>
         <w:br w:type="page"/>
       </w:r>
     </w:p>
@@ -1132,7 +1325,19 @@
           <w:lang w:val="en-GB"/>
         </w:rPr>
         <w:lastRenderedPageBreak/>
-        <w:t xml:space="preserve">Chapter 1: </w:t>
+        <w:t xml:space="preserve">Chapter </w:t>
+      </w:r>
+      <w:r>
+        <w:rPr>
+          <w:lang w:val="en-GB"/>
+        </w:rPr>
+        <w:t>2</w:t>
+      </w:r>
+      <w:r>
+        <w:rPr>
+          <w:lang w:val="en-GB"/>
+        </w:rPr>
+        <w:t xml:space="preserve">: </w:t>
       </w:r>
       <w:r>
         <w:rPr>
@@ -1154,6 +1359,24 @@
         <w:rPr>
           <w:lang w:val="en-GB"/>
         </w:rPr>
+        <w:t xml:space="preserve">  </w:t>
+      </w:r>
+      <w:r>
+        <w:rPr>
+          <w:lang w:val="en-GB"/>
+        </w:rPr>
+        <w:t>2</w:t>
+      </w:r>
+      <w:r>
+        <w:rPr>
+          <w:lang w:val="en-GB"/>
+        </w:rPr>
+        <w:t xml:space="preserve">.1 </w:t>
+      </w:r>
+      <w:r>
+        <w:rPr>
+          <w:lang w:val="en-GB"/>
+        </w:rPr>
         <w:t>Search and Rescue Focus Group</w:t>
       </w:r>
       <w:bookmarkEnd w:id="3"/>
@@ -1260,6 +1483,165 @@
         <w:rPr>
           <w:lang w:val="en-GB"/>
         </w:rPr>
+        <w:t xml:space="preserve">  </w:t>
+      </w:r>
+      <w:r>
+        <w:rPr>
+          <w:lang w:val="en-GB"/>
+        </w:rPr>
+        <w:t>2</w:t>
+      </w:r>
+      <w:r>
+        <w:rPr>
+          <w:lang w:val="en-GB"/>
+        </w:rPr>
+        <w:t>.2 Drawing a Sample Area</w:t>
+      </w:r>
+    </w:p>
+    <w:p>
+      <w:pPr>
+        <w:rPr>
+          <w:lang w:val="en-GB"/>
+        </w:rPr>
+      </w:pPr>
+      <w:r>
+        <w:rPr>
+          <w:lang w:val="en-GB"/>
+        </w:rPr>
+        <w:t xml:space="preserve">The area this project is going to focus on is Carrauntoohil. The mountain, located in the </w:t>
+      </w:r>
+      <w:proofErr w:type="spellStart"/>
+      <w:r>
+        <w:rPr>
+          <w:lang w:val="en-GB"/>
+        </w:rPr>
+        <w:t>MacGillycuddy</w:t>
+      </w:r>
+      <w:proofErr w:type="spellEnd"/>
+      <w:r>
+        <w:rPr>
+          <w:lang w:val="en-GB"/>
+        </w:rPr>
+        <w:t xml:space="preserve"> Reeks Mountain range, is a formidable area that presents a variety of challenges in the terrain and areas to be assessed.</w:t>
+      </w:r>
+      <w:r>
+        <w:rPr>
+          <w:lang w:val="en-GB"/>
+        </w:rPr>
+        <w:t xml:space="preserve"> There are lots of jagged rocks, </w:t>
+      </w:r>
+      <w:r>
+        <w:rPr>
+          <w:lang w:val="en-GB"/>
+        </w:rPr>
+        <w:t>steep inclines and other hazards that may need to be mapped and accounted for when deciding what areas to assess and what kind of weighting may need to be applied in which given circumstance.</w:t>
+      </w:r>
+      <w:sdt>
+        <w:sdtPr>
+          <w:rPr>
+            <w:lang w:val="en-GB"/>
+          </w:rPr>
+          <w:id w:val="-358809241"/>
+          <w:citation/>
+        </w:sdtPr>
+        <w:sdtEndPr/>
+        <w:sdtContent>
+          <w:r>
+            <w:rPr>
+              <w:lang w:val="en-GB"/>
+            </w:rPr>
+            <w:fldChar w:fldCharType="begin"/>
+          </w:r>
+          <w:r>
+            <w:instrText xml:space="preserve"> CITATION KerNA \l 6153 </w:instrText>
+          </w:r>
+          <w:r>
+            <w:rPr>
+              <w:lang w:val="en-GB"/>
+            </w:rPr>
+            <w:fldChar w:fldCharType="separate"/>
+          </w:r>
+          <w:r>
+            <w:rPr>
+              <w:noProof/>
+            </w:rPr>
+            <w:t xml:space="preserve"> </w:t>
+          </w:r>
+          <w:r>
+            <w:rPr>
+              <w:noProof/>
+            </w:rPr>
+            <w:t>(Kerry Mountain Rescue, N/A)</w:t>
+          </w:r>
+          <w:r>
+            <w:rPr>
+              <w:lang w:val="en-GB"/>
+            </w:rPr>
+            <w:fldChar w:fldCharType="end"/>
+          </w:r>
+        </w:sdtContent>
+      </w:sdt>
+      <w:r>
+        <w:rPr>
+          <w:lang w:val="en-GB"/>
+        </w:rPr>
+        <w:t>.</w:t>
+      </w:r>
+    </w:p>
+    <w:p>
+      <w:pPr>
+        <w:rPr>
+          <w:lang w:val="en-GB"/>
+        </w:rPr>
+      </w:pPr>
+      <w:r>
+        <w:rPr>
+          <w:lang w:val="en-GB"/>
+        </w:rPr>
+        <w:t>The project would have to design a bounding box over the summit of the mountain and assess the number of data points that are needed to gather the associated elevation metrics.</w:t>
+      </w:r>
+    </w:p>
+    <w:p>
+      <w:pPr>
+        <w:pStyle w:val="Heading2"/>
+        <w:rPr>
+          <w:lang w:val="en-GB"/>
+        </w:rPr>
+      </w:pPr>
+      <w:r>
+        <w:rPr>
+          <w:lang w:val="en-GB"/>
+        </w:rPr>
+        <w:t xml:space="preserve">  </w:t>
+      </w:r>
+      <w:r>
+        <w:rPr>
+          <w:lang w:val="en-GB"/>
+        </w:rPr>
+        <w:t>2</w:t>
+      </w:r>
+      <w:r>
+        <w:rPr>
+          <w:lang w:val="en-GB"/>
+        </w:rPr>
+        <w:t>.</w:t>
+      </w:r>
+      <w:r>
+        <w:rPr>
+          <w:lang w:val="en-GB"/>
+        </w:rPr>
+        <w:t>3</w:t>
+      </w:r>
+      <w:r>
+        <w:rPr>
+          <w:lang w:val="en-GB"/>
+        </w:rPr>
+        <w:t xml:space="preserve"> </w:t>
+      </w:r>
+      <w:r>
+        <w:rPr>
+          <w:lang w:val="en-GB"/>
+        </w:rPr>
         <w:t>Investigating Modern Navigation Methodology</w:t>
       </w:r>
     </w:p>
@@ -1280,7 +1662,35 @@
         <w:rPr>
           <w:lang w:val="en-GB"/>
         </w:rPr>
-        <w:t>. Generally speaking, when someone goes missing, it is presumed they did so of their own accord[Citation]. For this reason, it is recommended for this project that the scope be narrowed to finding rescue victims for example. For that reason I need to compile a list of methods by which mountain rescue groups operate.</w:t>
+        <w:t xml:space="preserve">. </w:t>
+      </w:r>
+      <w:proofErr w:type="gramStart"/>
+      <w:r>
+        <w:rPr>
+          <w:lang w:val="en-GB"/>
+        </w:rPr>
+        <w:t>Generally speaking, when</w:t>
+      </w:r>
+      <w:proofErr w:type="gramEnd"/>
+      <w:r>
+        <w:rPr>
+          <w:lang w:val="en-GB"/>
+        </w:rPr>
+        <w:t xml:space="preserve"> someone goes missing, it is presumed they did so of their own accord[Citation]. For this reason, it is recommended for this project that the scope be narrowed to finding rescue victims for example. For that </w:t>
+      </w:r>
+      <w:proofErr w:type="gramStart"/>
+      <w:r>
+        <w:rPr>
+          <w:lang w:val="en-GB"/>
+        </w:rPr>
+        <w:t>reason</w:t>
+      </w:r>
+      <w:proofErr w:type="gramEnd"/>
+      <w:r>
+        <w:rPr>
+          <w:lang w:val="en-GB"/>
+        </w:rPr>
+        <w:t xml:space="preserve"> I need to compile a list of methods by which mountain rescue groups operate.</w:t>
       </w:r>
     </w:p>
     <w:p>
@@ -1290,6 +1700,36 @@
           <w:lang w:val="en-GB"/>
         </w:rPr>
       </w:pPr>
+      <w:r>
+        <w:rPr>
+          <w:lang w:val="en-GB"/>
+        </w:rPr>
+        <w:t xml:space="preserve">    </w:t>
+      </w:r>
+      <w:r>
+        <w:rPr>
+          <w:lang w:val="en-GB"/>
+        </w:rPr>
+        <w:t>2</w:t>
+      </w:r>
+      <w:r>
+        <w:rPr>
+          <w:lang w:val="en-GB"/>
+        </w:rPr>
+        <w:t>.</w:t>
+      </w:r>
+      <w:r>
+        <w:rPr>
+          <w:lang w:val="en-GB"/>
+        </w:rPr>
+        <w:t>3</w:t>
+      </w:r>
+      <w:r>
+        <w:rPr>
+          <w:lang w:val="en-GB"/>
+        </w:rPr>
+        <w:t xml:space="preserve">.1 </w:t>
+      </w:r>
       <w:r>
         <w:rPr>
           <w:lang w:val="en-GB"/>
@@ -1366,7 +1806,14 @@
               <w:noProof/>
               <w:lang w:val="en-GB"/>
             </w:rPr>
-            <w:t xml:space="preserve"> (Logsdon, 2022)</w:t>
+            <w:t xml:space="preserve"> </w:t>
+          </w:r>
+          <w:r>
+            <w:rPr>
+              <w:noProof/>
+              <w:lang w:val="en-GB"/>
+            </w:rPr>
+            <w:t>(Logsdon, 2022)</w:t>
           </w:r>
           <w:r>
             <w:rPr>
@@ -1403,6 +1850,36 @@
         </w:rPr>
       </w:pPr>
       <w:bookmarkStart w:id="4" w:name="_Toc179139183"/>
+      <w:r>
+        <w:rPr>
+          <w:lang w:val="en-GB"/>
+        </w:rPr>
+        <w:t xml:space="preserve">    </w:t>
+      </w:r>
+      <w:r>
+        <w:rPr>
+          <w:lang w:val="en-GB"/>
+        </w:rPr>
+        <w:t>2</w:t>
+      </w:r>
+      <w:r>
+        <w:rPr>
+          <w:lang w:val="en-GB"/>
+        </w:rPr>
+        <w:t>.</w:t>
+      </w:r>
+      <w:r>
+        <w:rPr>
+          <w:lang w:val="en-GB"/>
+        </w:rPr>
+        <w:t>3</w:t>
+      </w:r>
+      <w:r>
+        <w:rPr>
+          <w:lang w:val="en-GB"/>
+        </w:rPr>
+        <w:t xml:space="preserve">.2 </w:t>
+      </w:r>
       <w:r>
         <w:rPr>
           <w:lang w:val="en-GB"/>
@@ -1451,7 +1928,14 @@
               <w:noProof/>
               <w:lang w:val="en-GB"/>
             </w:rPr>
-            <w:t xml:space="preserve"> (Pajaziti Arbnor, 2024)</w:t>
+            <w:t xml:space="preserve"> </w:t>
+          </w:r>
+          <w:r>
+            <w:rPr>
+              <w:noProof/>
+              <w:lang w:val="en-GB"/>
+            </w:rPr>
+            <w:t>(Pajaziti Arbnor, 2024)</w:t>
           </w:r>
           <w:r>
             <w:fldChar w:fldCharType="end"/>
@@ -1473,7 +1957,19 @@
         <w:spacing w:line="276" w:lineRule="auto"/>
       </w:pPr>
       <w:r>
-        <w:t>There are many types of Graph in computer science, such as weighted and directed graphs. The type of graph used by this project should depend on the type of pathfinding that needs to be done. The terrain of mountains provides a unique challenge in that it provides a third dimension to the proceedings. This will impact pathfinding such that the differences in elevation have to be accounted for more so than if you were designing a standard pathfinding system, such as satellite navigation.</w:t>
+        <w:t xml:space="preserve">There are many types of </w:t>
+      </w:r>
+      <w:proofErr w:type="gramStart"/>
+      <w:r>
+        <w:t>Graph</w:t>
+      </w:r>
+      <w:proofErr w:type="gramEnd"/>
+      <w:r>
+        <w:t xml:space="preserve"> in computer science, such as weighted and directed graphs. The type of graph used by this project should depend on the type of pathfinding that needs to be done. The terrain of mountains provides a unique challenge in that it provides a third dimension </w:t>
+      </w:r>
+      <w:r>
+        <w:lastRenderedPageBreak/>
+        <w:t>to the proceedings. This will impact pathfinding such that the differences in elevation have to be accounted for more so than if you were designing a standard pathfinding system, such as satellite navigation.</w:t>
       </w:r>
       <w:r>
         <w:t xml:space="preserve"> </w:t>
@@ -1507,6 +2003,21 @@
         <w:pStyle w:val="Heading2"/>
       </w:pPr>
       <w:r>
+        <w:t xml:space="preserve">  </w:t>
+      </w:r>
+      <w:r>
+        <w:t>2</w:t>
+      </w:r>
+      <w:r>
+        <w:t>.</w:t>
+      </w:r>
+      <w:r>
+        <w:t>4</w:t>
+      </w:r>
+      <w:r>
+        <w:t xml:space="preserve"> </w:t>
+      </w:r>
+      <w:r>
         <w:t>Methods of Assessing Physical Terrain</w:t>
       </w:r>
     </w:p>
@@ -1527,11 +2038,7 @@
         <w:t xml:space="preserve">any number of objects or terrain of their choosing. </w:t>
       </w:r>
       <w:r>
-        <w:t xml:space="preserve">At a wide range of technologies and prices, these options need to be carefully considered for their purpose so </w:t>
-      </w:r>
-      <w:r>
-        <w:lastRenderedPageBreak/>
-        <w:t>that the objective is achieved in the most reasonable manner possible. This section aims to detail some of those technologies to decide the correct tool for the job.</w:t>
+        <w:t>At a wide range of technologies and prices, these options need to be carefully considered for their purpose so that the objective is achieved in the most reasonable manner possible. This section aims to detail some of those technologies to decide the correct tool for the job.</w:t>
       </w:r>
       <w:sdt>
         <w:sdtPr>
@@ -1577,6 +2084,21 @@
         <w:pStyle w:val="Heading3"/>
       </w:pPr>
       <w:r>
+        <w:t xml:space="preserve">    </w:t>
+      </w:r>
+      <w:r>
+        <w:t>2</w:t>
+      </w:r>
+      <w:r>
+        <w:t>.</w:t>
+      </w:r>
+      <w:r>
+        <w:t>4</w:t>
+      </w:r>
+      <w:r>
+        <w:t xml:space="preserve">.1 </w:t>
+      </w:r>
+      <w:r>
         <w:t>Photogrammetry</w:t>
       </w:r>
     </w:p>
@@ -1614,6 +2136,21 @@
         <w:pStyle w:val="Heading3"/>
       </w:pPr>
       <w:r>
+        <w:t xml:space="preserve">    </w:t>
+      </w:r>
+      <w:r>
+        <w:t>2</w:t>
+      </w:r>
+      <w:r>
+        <w:t>.</w:t>
+      </w:r>
+      <w:r>
+        <w:t>4</w:t>
+      </w:r>
+      <w:r>
+        <w:t xml:space="preserve">.2 </w:t>
+      </w:r>
+      <w:r>
         <w:t>Lidar</w:t>
       </w:r>
     </w:p>
@@ -1654,127 +2191,45 @@
       <w:r>
         <w:t>, for example.</w:t>
       </w:r>
+      <w:r>
+        <w:t xml:space="preserve"> </w:t>
+      </w:r>
     </w:p>
     <w:p>
       <w:pPr>
         <w:pStyle w:val="Heading3"/>
       </w:pPr>
       <w:r>
+        <w:t xml:space="preserve">    </w:t>
+      </w:r>
+      <w:r>
+        <w:t>2</w:t>
+      </w:r>
+      <w:r>
+        <w:t>.</w:t>
+      </w:r>
+      <w:r>
+        <w:t>4</w:t>
+      </w:r>
+      <w:r>
+        <w:t xml:space="preserve">.3 </w:t>
+      </w:r>
+      <w:r>
         <w:t>Google Elevation API</w:t>
       </w:r>
     </w:p>
     <w:p>
-      <w:pPr>
+      <w:r>
+        <w:t xml:space="preserve">Google hosts an API for returning the elevation of any point that is indexed on one of their maps. This information could prove to be useful in assessing the surrounding terrain and provide information to incorporate into the pathfinding route. The API inputs a set of co-ordinates to determine the elevation at that given point. This returns either a JSON or an XML response in Meters. It should be noted that this a paid API, although usage can be forcibly limited. </w:t>
+      </w:r>
+      <w:r>
         <w:rPr>
           <w:color w:val="196B24" w:themeColor="accent3"/>
-          <w:sz w:val="24"/>
-          <w:szCs w:val="24"/>
-        </w:rPr>
-      </w:pPr>
-      <w:r>
-        <w:rPr>
-          <w:color w:val="196B24" w:themeColor="accent3"/>
-          <w:sz w:val="24"/>
-          <w:szCs w:val="24"/>
-        </w:rPr>
-        <w:br w:type="page"/>
-      </w:r>
-    </w:p>
-    <w:p>
-      <w:pPr>
-        <w:pStyle w:val="Heading1"/>
-      </w:pPr>
-      <w:bookmarkStart w:id="5" w:name="_Toc179139184"/>
-      <w:r>
-        <w:lastRenderedPageBreak/>
-        <w:t>Tools and Resources</w:t>
-      </w:r>
-      <w:bookmarkEnd w:id="5"/>
-    </w:p>
-    <w:p>
-      <w:pPr>
-        <w:pStyle w:val="Heading2"/>
-      </w:pPr>
-      <w:bookmarkStart w:id="6" w:name="_Toc179139185"/>
-      <w:r>
-        <w:t>Location Finding Technologies</w:t>
-      </w:r>
-    </w:p>
-    <w:p>
-      <w:pPr>
-        <w:pStyle w:val="Heading3"/>
-      </w:pPr>
-      <w:r>
-        <w:t>Google Elevation API</w:t>
-      </w:r>
-      <w:bookmarkEnd w:id="6"/>
-    </w:p>
-    <w:p>
-      <w:r>
-        <w:t>Google hosts an API for returning the elevation of any point that is indexed on one of their maps. This information could prove to be useful in assessing the surrounding terrain and provide information to incorporate into the pathfinding route.</w:t>
-      </w:r>
-      <w:r>
-        <w:t xml:space="preserve"> The API inputs a set of co-ordinates to determine the elevation at that given point.</w:t>
-      </w:r>
-      <w:r>
-        <w:t xml:space="preserve"> This returns either a JSON or an XML response in </w:t>
-      </w:r>
-      <w:r>
-        <w:t>Meters. It should be noted that this a paid API</w:t>
-      </w:r>
-      <w:r>
-        <w:t>, although usage can be forcibly limited</w:t>
-      </w:r>
-      <w:r>
-        <w:t>.</w:t>
-      </w:r>
-      <w:r>
-        <w:t xml:space="preserve"> </w:t>
-      </w:r>
-      <w:r>
-        <w:rPr>
-          <w:color w:val="196B24" w:themeColor="accent3"/>
-        </w:rPr>
-        <w:t xml:space="preserve">It’s </w:t>
-      </w:r>
-      <w:r>
-        <w:rPr>
-          <w:color w:val="196B24" w:themeColor="accent3"/>
-        </w:rPr>
-        <w:t>cheap</w:t>
-      </w:r>
-      <w:r>
-        <w:rPr>
-          <w:color w:val="196B24" w:themeColor="accent3"/>
-        </w:rPr>
-        <w:t xml:space="preserve"> anyway</w:t>
-      </w:r>
-      <w:r>
-        <w:rPr>
-          <w:color w:val="196B24" w:themeColor="accent3"/>
-        </w:rPr>
-        <w:t>, I don’t think it matters that much</w:t>
-      </w:r>
-      <w:r>
-        <w:rPr>
-          <w:color w:val="196B24" w:themeColor="accent3"/>
-        </w:rPr>
-        <w:t>.</w:t>
-      </w:r>
-      <w:r>
-        <w:rPr>
-          <w:color w:val="196B24" w:themeColor="accent3"/>
-        </w:rPr>
-        <w:t xml:space="preserve"> </w:t>
-      </w:r>
-      <w:r>
-        <w:t xml:space="preserve">It must be used </w:t>
-      </w:r>
-      <w:r>
-        <w:t>sparingly,</w:t>
-      </w:r>
-      <w:r>
-        <w:t xml:space="preserve"> or a free solution could be found.</w:t>
+        </w:rPr>
+        <w:t xml:space="preserve">It’s cheap anyway, I don’t think it matters that much. </w:t>
+      </w:r>
+      <w:r>
+        <w:t>It must be used sparingly, or a free solution could be found.</w:t>
       </w:r>
       <w:sdt>
         <w:sdtPr>
@@ -1800,7 +2255,14 @@
               <w:noProof/>
               <w:lang w:val="en-GB"/>
             </w:rPr>
-            <w:t xml:space="preserve"> (Google, 2024)</w:t>
+            <w:t xml:space="preserve"> </w:t>
+          </w:r>
+          <w:r>
+            <w:rPr>
+              <w:noProof/>
+              <w:lang w:val="en-GB"/>
+            </w:rPr>
+            <w:t>(Google, 2024)</w:t>
           </w:r>
           <w:r>
             <w:fldChar w:fldCharType="end"/>
@@ -1812,7 +2274,267 @@
       <w:pPr>
         <w:pStyle w:val="Heading3"/>
       </w:pPr>
+      <w:r>
+        <w:t xml:space="preserve">   </w:t>
+      </w:r>
+      <w:r>
+        <w:t xml:space="preserve"> </w:t>
+      </w:r>
+      <w:r>
+        <w:t>2</w:t>
+      </w:r>
+      <w:r>
+        <w:t>.4.4 – Carrauntoohil Summit</w:t>
+      </w:r>
+    </w:p>
+    <w:p>
+      <w:r>
+        <w:t xml:space="preserve">The summit of Carrauntoohil is located at the following co-ordinates: Lat: 51.99904, Long: -9.74324. The task here should be to manufacture a bounding box around this area and calculate </w:t>
+      </w:r>
+      <w:r>
+        <w:lastRenderedPageBreak/>
+        <w:t>the elevation based on the latitude and longitude of the selected point. A bounding box could be broken into several different points to create a 3d space from the given co-ordinates.</w:t>
+      </w:r>
+      <w:r>
+        <w:br w:type="page"/>
+      </w:r>
+    </w:p>
+    <w:p>
+      <w:pPr>
+        <w:pStyle w:val="Heading1"/>
+      </w:pPr>
+      <w:r>
+        <w:lastRenderedPageBreak/>
+        <w:t xml:space="preserve">Chapter </w:t>
+      </w:r>
+      <w:r>
+        <w:t>3</w:t>
+      </w:r>
+      <w:r>
+        <w:t xml:space="preserve"> – Methodology</w:t>
+      </w:r>
+    </w:p>
+    <w:p>
+      <w:pPr>
+        <w:rPr>
+          <w:color w:val="000000" w:themeColor="text1"/>
+        </w:rPr>
+      </w:pPr>
+      <w:r>
+        <w:t xml:space="preserve">In the case of this project, the data would not have to be gathered all at once. The data could be collected over the course of months, if necessary. This solution could be coded using a simple for loop using a script language such as </w:t>
+      </w:r>
+      <w:proofErr w:type="spellStart"/>
+      <w:r>
+        <w:t>Javascript</w:t>
+      </w:r>
+      <w:proofErr w:type="spellEnd"/>
+      <w:r>
+        <w:t xml:space="preserve"> or Python to loop through a 2d array to gather the elevation necessary for the third dimension necessary to create a 3d map.</w:t>
+      </w:r>
+      <w:r>
+        <w:t xml:space="preserve"> Something like the following: </w:t>
+      </w:r>
+      <w:r>
+        <w:t>https://stackoverflow.com/questions/1556921/google-map-api-v3-set-bounds-and-center</w:t>
+      </w:r>
+      <w:r>
+        <w:t xml:space="preserve">  </w:t>
+      </w:r>
+      <w:r>
+        <w:rPr>
+          <w:color w:val="FF0000"/>
+        </w:rPr>
+        <w:t>*DO THIS ASAP*</w:t>
+      </w:r>
+      <w:r>
+        <w:rPr>
+          <w:color w:val="FF0000"/>
+        </w:rPr>
+        <w:t xml:space="preserve"> </w:t>
+      </w:r>
+      <w:r>
+        <w:rPr>
+          <w:color w:val="000000" w:themeColor="text1"/>
+        </w:rPr>
+        <w:t>to reduce the overall costs of using the API.</w:t>
+      </w:r>
+    </w:p>
+    <w:p>
+      <w:pPr>
+        <w:pStyle w:val="Heading2"/>
+      </w:pPr>
+      <w:r>
+        <w:t>3</w:t>
+      </w:r>
+      <w:r>
+        <w:t>.1 Gathering Map Data</w:t>
+      </w:r>
+    </w:p>
+    <w:p>
+      <w:r>
+        <w:t>The process of gathering map data to use for the project will be handled in this case by designing a bounding box with arbitrary measurements to use as a sample. The geographical area around the summit of Carrauntoohil will serve as the bounding box. An area of 1 kilometre around the summit was arbitrarily chosen. The latitude and longitude can be gathered from the Google Maps service and the elevation can be gathered using a python script</w:t>
+      </w:r>
+      <w:r>
+        <w:t xml:space="preserve">. </w:t>
+      </w:r>
+      <w:r>
+        <w:t>The data structure that is best suited to this purpose</w:t>
+      </w:r>
+      <w:r>
+        <w:t xml:space="preserve"> is a 2d array that can have the Google Elevation called at each point in the loop.</w:t>
+      </w:r>
+      <w:r>
+        <w:t xml:space="preserve"> This could be done with basic tools too, like a simple bash script that calls the API using curl requests. As this would be tedious, the preferred choice of language here is Python.</w:t>
+      </w:r>
+    </w:p>
+    <w:p>
+      <w:pPr>
+        <w:keepNext/>
+      </w:pPr>
+      <w:r>
+        <w:t>Google has the available information for pricing the API calls on its website.</w:t>
+      </w:r>
+      <w:sdt>
+        <w:sdtPr>
+          <w:id w:val="176393744"/>
+          <w:citation/>
+        </w:sdtPr>
+        <w:sdtEndPr/>
+        <w:sdtContent>
+          <w:r>
+            <w:fldChar w:fldCharType="begin"/>
+          </w:r>
+          <w:r>
+            <w:rPr>
+              <w:lang w:val="en-GB"/>
+            </w:rPr>
+            <w:instrText xml:space="preserve"> CITATION Goo241 \l 2057 </w:instrText>
+          </w:r>
+          <w:r>
+            <w:fldChar w:fldCharType="separate"/>
+          </w:r>
+          <w:r>
+            <w:rPr>
+              <w:noProof/>
+              <w:lang w:val="en-GB"/>
+            </w:rPr>
+            <w:t xml:space="preserve"> </w:t>
+          </w:r>
+          <w:r>
+            <w:rPr>
+              <w:noProof/>
+              <w:lang w:val="en-GB"/>
+            </w:rPr>
+            <w:t>(Google, 2024)</w:t>
+          </w:r>
+          <w:r>
+            <w:fldChar w:fldCharType="end"/>
+          </w:r>
+        </w:sdtContent>
+      </w:sdt>
+      <w:r>
+        <w:t>, pricing section.</w:t>
+      </w:r>
+      <w:r>
+        <w:t xml:space="preserve"> The relevant information can be found in the figure below.</w:t>
+      </w:r>
+      <w:r>
+        <w:rPr>
+          <w:noProof/>
+        </w:rPr>
+        <w:drawing>
+          <wp:inline distT="0" distB="0" distL="0" distR="0" wp14:anchorId="21C2BEB9" wp14:editId="0920B19F">
+            <wp:extent cx="5731510" cy="2398395"/>
+            <wp:effectExtent l="0" t="0" r="2540" b="1905"/>
+            <wp:docPr id="939375968" name="Picture 1" descr="Google Elevation API Pricing"/>
+            <wp:cNvGraphicFramePr>
+              <a:graphicFrameLocks xmlns:a="http://schemas.openxmlformats.org/drawingml/2006/main" noChangeAspect="1"/>
+            </wp:cNvGraphicFramePr>
+            <a:graphic xmlns:a="http://schemas.openxmlformats.org/drawingml/2006/main">
+              <a:graphicData uri="http://schemas.openxmlformats.org/drawingml/2006/picture">
+                <pic:pic xmlns:pic="http://schemas.openxmlformats.org/drawingml/2006/picture">
+                  <pic:nvPicPr>
+                    <pic:cNvPr id="939375968" name="Picture 1" descr="Google Elevation API Pricing"/>
+                    <pic:cNvPicPr/>
+                  </pic:nvPicPr>
+                  <pic:blipFill>
+                    <a:blip r:embed="rId6">
+                      <a:extLst>
+                        <a:ext uri="{28A0092B-C50C-407E-A947-70E740481C1C}">
+                          <a14:useLocalDpi xmlns:a14="http://schemas.microsoft.com/office/drawing/2010/main" val="0"/>
+                        </a:ext>
+                      </a:extLst>
+                    </a:blip>
+                    <a:stretch>
+                      <a:fillRect/>
+                    </a:stretch>
+                  </pic:blipFill>
+                  <pic:spPr>
+                    <a:xfrm>
+                      <a:off x="0" y="0"/>
+                      <a:ext cx="5731510" cy="2398395"/>
+                    </a:xfrm>
+                    <a:prstGeom prst="rect">
+                      <a:avLst/>
+                    </a:prstGeom>
+                  </pic:spPr>
+                </pic:pic>
+              </a:graphicData>
+            </a:graphic>
+          </wp:inline>
+        </w:drawing>
+      </w:r>
+    </w:p>
+    <w:p>
+      <w:pPr>
+        <w:pStyle w:val="Caption"/>
+      </w:pPr>
+      <w:r>
+        <w:t xml:space="preserve">Figure </w:t>
+      </w:r>
+      <w:fldSimple w:instr=" SEQ Figure \* ARABIC ">
+        <w:r>
+          <w:rPr>
+            <w:noProof/>
+          </w:rPr>
+          <w:t>1</w:t>
+        </w:r>
+      </w:fldSimple>
+      <w:r>
+        <w:t>: Google Elevation API Pricing</w:t>
+      </w:r>
+    </w:p>
+    <w:p>
+      <w:r>
+        <w:br w:type="page"/>
+      </w:r>
+    </w:p>
+    <w:p>
+      <w:pPr>
+        <w:pStyle w:val="Heading1"/>
+      </w:pPr>
+      <w:bookmarkStart w:id="5" w:name="_Toc179139184"/>
+      <w:r>
+        <w:lastRenderedPageBreak/>
+        <w:t>Tools and Resources</w:t>
+      </w:r>
+      <w:bookmarkEnd w:id="5"/>
+    </w:p>
+    <w:p>
+      <w:pPr>
+        <w:pStyle w:val="Heading2"/>
+      </w:pPr>
+      <w:bookmarkStart w:id="6" w:name="_Toc179139185"/>
+      <w:r>
+        <w:t>Location Finding Technologies</w:t>
+      </w:r>
+    </w:p>
+    <w:p>
+      <w:pPr>
+        <w:pStyle w:val="Heading3"/>
+      </w:pPr>
       <w:bookmarkStart w:id="7" w:name="_Toc179139186"/>
+      <w:bookmarkEnd w:id="6"/>
       <w:r>
         <w:t>Algorithms</w:t>
       </w:r>
@@ -1826,7 +2548,15 @@
         <w:t xml:space="preserve"> The A* algorithm is commonly used in these systems due to its efficiency.</w:t>
       </w:r>
       <w:r>
-        <w:t>*Edit. No it’s not. It is regarded as *</w:t>
+        <w:t xml:space="preserve">*Edit. </w:t>
+      </w:r>
+      <w:proofErr w:type="gramStart"/>
+      <w:r>
+        <w:t>No</w:t>
+      </w:r>
+      <w:proofErr w:type="gramEnd"/>
+      <w:r>
+        <w:t xml:space="preserve"> it’s not. It is regarded as *</w:t>
       </w:r>
       <w:r>
         <w:t xml:space="preserve"> There are many options available depending on the users need for priority. Dijkstra’s algorithm is going to prioritise the shortest path, whereas the A star algorithm is going to return a faster route.</w:t>
@@ -1855,7 +2585,14 @@
               <w:noProof/>
               <w:lang w:val="en-GB"/>
             </w:rPr>
-            <w:t xml:space="preserve"> (Yan, 2022)</w:t>
+            <w:t xml:space="preserve"> </w:t>
+          </w:r>
+          <w:r>
+            <w:rPr>
+              <w:noProof/>
+              <w:lang w:val="en-GB"/>
+            </w:rPr>
+            <w:t>(Yan, 2022)</w:t>
           </w:r>
           <w:r>
             <w:fldChar w:fldCharType="end"/>
@@ -1929,7 +2666,7 @@
                   <w:iCs/>
                   <w:noProof/>
                 </w:rPr>
-                <w:t xml:space="preserve">Google Elevation API Documentation. </w:t>
+                <w:t xml:space="preserve">Elevation API Usage and Billing. </w:t>
               </w:r>
               <w:r>
                 <w:rPr>
@@ -1949,6 +2686,55 @@
                   <w:noProof/>
                   <w:u w:val="single"/>
                 </w:rPr>
+                <w:t>https://developers.google.com/maps/documentation/elevation/usage-and-billing#pricing-for-product</w:t>
+              </w:r>
+              <w:r>
+                <w:rPr>
+                  <w:noProof/>
+                </w:rPr>
+                <w:br/>
+                <w:t>[Accessed 13 October 2024].</w:t>
+              </w:r>
+            </w:p>
+            <w:p>
+              <w:pPr>
+                <w:pStyle w:val="Bibliography"/>
+                <w:rPr>
+                  <w:noProof/>
+                </w:rPr>
+              </w:pPr>
+              <w:r>
+                <w:rPr>
+                  <w:noProof/>
+                </w:rPr>
+                <w:t xml:space="preserve">Google, 2024. </w:t>
+              </w:r>
+              <w:r>
+                <w:rPr>
+                  <w:i/>
+                  <w:iCs/>
+                  <w:noProof/>
+                </w:rPr>
+                <w:t xml:space="preserve">Google Elevation API Documentation. </w:t>
+              </w:r>
+              <w:r>
+                <w:rPr>
+                  <w:noProof/>
+                </w:rPr>
+                <w:t xml:space="preserve">[Online] </w:t>
+              </w:r>
+              <w:r>
+                <w:rPr>
+                  <w:noProof/>
+                </w:rPr>
+                <w:br/>
+                <w:t xml:space="preserve">Available at: </w:t>
+              </w:r>
+              <w:r>
+                <w:rPr>
+                  <w:noProof/>
+                  <w:u w:val="single"/>
+                </w:rPr>
                 <w:t>https://developers.google.com/maps/documentation/elevation/start</w:t>
               </w:r>
               <w:r>
@@ -1957,6 +2743,104 @@
                 </w:rPr>
                 <w:br/>
                 <w:t>[Accessed 06 October 2024].</w:t>
+              </w:r>
+            </w:p>
+            <w:p>
+              <w:pPr>
+                <w:pStyle w:val="Bibliography"/>
+                <w:rPr>
+                  <w:noProof/>
+                </w:rPr>
+              </w:pPr>
+              <w:r>
+                <w:rPr>
+                  <w:noProof/>
+                </w:rPr>
+                <w:t xml:space="preserve">Kerry Mountain Rescue, N/A. </w:t>
+              </w:r>
+              <w:r>
+                <w:rPr>
+                  <w:i/>
+                  <w:iCs/>
+                  <w:noProof/>
+                </w:rPr>
+                <w:t xml:space="preserve">Carrauntoohil Route Descriptions. </w:t>
+              </w:r>
+              <w:r>
+                <w:rPr>
+                  <w:noProof/>
+                </w:rPr>
+                <w:t xml:space="preserve">[Online] </w:t>
+              </w:r>
+              <w:r>
+                <w:rPr>
+                  <w:noProof/>
+                </w:rPr>
+                <w:br/>
+                <w:t xml:space="preserve">Available at: </w:t>
+              </w:r>
+              <w:r>
+                <w:rPr>
+                  <w:noProof/>
+                  <w:u w:val="single"/>
+                </w:rPr>
+                <w:t>https://kerrymountainrescue.ie/carrauntoohil-route-descriptions</w:t>
+              </w:r>
+              <w:r>
+                <w:rPr>
+                  <w:noProof/>
+                </w:rPr>
+                <w:br/>
+                <w:t>[Accessed 10 October 2024].</w:t>
+              </w:r>
+            </w:p>
+            <w:p>
+              <w:pPr>
+                <w:pStyle w:val="Bibliography"/>
+                <w:rPr>
+                  <w:noProof/>
+                </w:rPr>
+              </w:pPr>
+              <w:r>
+                <w:rPr>
+                  <w:noProof/>
+                </w:rPr>
+                <w:t xml:space="preserve">Liyang Xiong, S. L. G. T. J. S., 2022. </w:t>
+              </w:r>
+              <w:r>
+                <w:rPr>
+                  <w:i/>
+                  <w:iCs/>
+                  <w:noProof/>
+                </w:rPr>
+                <w:t xml:space="preserve">Geomorphometry and terrain analysis: data, methods, platforms and applications. </w:t>
+              </w:r>
+              <w:r>
+                <w:rPr>
+                  <w:noProof/>
+                </w:rPr>
+                <w:t xml:space="preserve">[Online] </w:t>
+              </w:r>
+              <w:r>
+                <w:rPr>
+                  <w:noProof/>
+                </w:rPr>
+                <w:br/>
+                <w:t xml:space="preserve">Available at: </w:t>
+              </w:r>
+              <w:r>
+                <w:rPr>
+                  <w:noProof/>
+                  <w:u w:val="single"/>
+                </w:rPr>
+                <w:t>https://www.sciencedirect.com/science/article/pii/S0012825222002756</w:t>
+              </w:r>
+              <w:r>
+                <w:rPr>
+                  <w:noProof/>
+                </w:rPr>
+                <w:br/>
+                <w:t>[Accessed 08 October 2024].</w:t>
               </w:r>
             </w:p>
             <w:p>
@@ -2130,8 +3014,423 @@
 </w:document>
 </file>
 
+<file path=word/numbering.xml><?xml version="1.0" encoding="utf-8"?>
+<w:numbering xmlns:wpc="http://schemas.microsoft.com/office/word/2010/wordprocessingCanvas" xmlns:cx="http://schemas.microsoft.com/office/drawing/2014/chartex" xmlns:cx1="http://schemas.microsoft.com/office/drawing/2015/9/8/chartex" xmlns:cx2="http://schemas.microsoft.com/office/drawing/2015/10/21/chartex" xmlns:cx3="http://schemas.microsoft.com/office/drawing/2016/5/9/chartex" xmlns:cx4="http://schemas.microsoft.com/office/drawing/2016/5/10/chartex" xmlns:cx5="http://schemas.microsoft.com/office/drawing/2016/5/11/chartex" xmlns:cx6="http://schemas.microsoft.com/office/drawing/2016/5/12/chartex" xmlns:cx7="http://schemas.microsoft.com/office/drawing/2016/5/13/chartex" xmlns:cx8="http://schemas.microsoft.com/office/drawing/2016/5/14/chartex" xmlns:mc="http://schemas.openxmlformats.org/markup-compatibility/2006" xmlns:aink="http://schemas.microsoft.com/office/drawing/2016/ink" xmlns:am3d="http://schemas.microsoft.com/office/drawing/2017/model3d" xmlns:o="urn:schemas-microsoft-com:office:office" xmlns:oel="http://schemas.microsoft.com/office/2019/extlst" xmlns:r="http://schemas.openxmlformats.org/officeDocument/2006/relationships" xmlns:m="http://schemas.openxmlformats.org/officeDocument/2006/math" xmlns:v="urn:schemas-microsoft-com:vml" xmlns:wp14="http://schemas.microsoft.com/office/word/2010/wordprocessingDrawing" xmlns:wp="http://schemas.openxmlformats.org/drawingml/2006/wordprocessingDrawing" xmlns:w10="urn:schemas-microsoft-com:office:word" xmlns:w="http://schemas.openxmlformats.org/wordprocessingml/2006/main" xmlns:w14="http://schemas.microsoft.com/office/word/2010/wordml" xmlns:w15="http://schemas.microsoft.com/office/word/2012/wordml" xmlns:w16cex="http://schemas.microsoft.com/office/word/2018/wordml/cex" xmlns:w16cid="http://schemas.microsoft.com/office/word/2016/wordml/cid" xmlns:w16="http://schemas.microsoft.com/office/word/2018/wordml" xmlns:w16du="http://schemas.microsoft.com/office/word/2023/wordml/word16du" xmlns:w16sdtdh="http://schemas.microsoft.com/office/word/2020/wordml/sdtdatahash" xmlns:w16se="http://schemas.microsoft.com/office/word/2015/wordml/symex" xmlns:wpg="http://schemas.microsoft.com/office/word/2010/wordprocessingGroup" xmlns:wpi="http://schemas.microsoft.com/office/word/2010/wordprocessingInk" xmlns:wne="http://schemas.microsoft.com/office/word/2006/wordml" xmlns:wps="http://schemas.microsoft.com/office/word/2010/wordprocessingShape" mc:Ignorable="w14 w15 w16se w16cid w16 w16cex w16sdtdh w16du wp14">
+  <w:abstractNum w:abstractNumId="0" w15:restartNumberingAfterBreak="0">
+    <w:nsid w:val="2068781D"/>
+    <w:multiLevelType w:val="multilevel"/>
+    <w:tmpl w:val="1809001F"/>
+    <w:lvl w:ilvl="0">
+      <w:start w:val="1"/>
+      <w:numFmt w:val="decimal"/>
+      <w:lvlText w:val="%1."/>
+      <w:lvlJc w:val="left"/>
+      <w:pPr>
+        <w:ind w:left="360" w:hanging="360"/>
+      </w:pPr>
+    </w:lvl>
+    <w:lvl w:ilvl="1">
+      <w:start w:val="1"/>
+      <w:numFmt w:val="decimal"/>
+      <w:lvlText w:val="%1.%2."/>
+      <w:lvlJc w:val="left"/>
+      <w:pPr>
+        <w:ind w:left="792" w:hanging="432"/>
+      </w:pPr>
+    </w:lvl>
+    <w:lvl w:ilvl="2">
+      <w:start w:val="1"/>
+      <w:numFmt w:val="decimal"/>
+      <w:lvlText w:val="%1.%2.%3."/>
+      <w:lvlJc w:val="left"/>
+      <w:pPr>
+        <w:ind w:left="1224" w:hanging="504"/>
+      </w:pPr>
+    </w:lvl>
+    <w:lvl w:ilvl="3">
+      <w:start w:val="1"/>
+      <w:numFmt w:val="decimal"/>
+      <w:lvlText w:val="%1.%2.%3.%4."/>
+      <w:lvlJc w:val="left"/>
+      <w:pPr>
+        <w:ind w:left="1728" w:hanging="648"/>
+      </w:pPr>
+    </w:lvl>
+    <w:lvl w:ilvl="4">
+      <w:start w:val="1"/>
+      <w:numFmt w:val="decimal"/>
+      <w:lvlText w:val="%1.%2.%3.%4.%5."/>
+      <w:lvlJc w:val="left"/>
+      <w:pPr>
+        <w:ind w:left="2232" w:hanging="792"/>
+      </w:pPr>
+    </w:lvl>
+    <w:lvl w:ilvl="5">
+      <w:start w:val="1"/>
+      <w:numFmt w:val="decimal"/>
+      <w:lvlText w:val="%1.%2.%3.%4.%5.%6."/>
+      <w:lvlJc w:val="left"/>
+      <w:pPr>
+        <w:ind w:left="2736" w:hanging="936"/>
+      </w:pPr>
+    </w:lvl>
+    <w:lvl w:ilvl="6">
+      <w:start w:val="1"/>
+      <w:numFmt w:val="decimal"/>
+      <w:lvlText w:val="%1.%2.%3.%4.%5.%6.%7."/>
+      <w:lvlJc w:val="left"/>
+      <w:pPr>
+        <w:ind w:left="3240" w:hanging="1080"/>
+      </w:pPr>
+    </w:lvl>
+    <w:lvl w:ilvl="7">
+      <w:start w:val="1"/>
+      <w:numFmt w:val="decimal"/>
+      <w:lvlText w:val="%1.%2.%3.%4.%5.%6.%7.%8."/>
+      <w:lvlJc w:val="left"/>
+      <w:pPr>
+        <w:ind w:left="3744" w:hanging="1224"/>
+      </w:pPr>
+    </w:lvl>
+    <w:lvl w:ilvl="8">
+      <w:start w:val="1"/>
+      <w:numFmt w:val="decimal"/>
+      <w:lvlText w:val="%1.%2.%3.%4.%5.%6.%7.%8.%9."/>
+      <w:lvlJc w:val="left"/>
+      <w:pPr>
+        <w:ind w:left="4320" w:hanging="1440"/>
+      </w:pPr>
+    </w:lvl>
+  </w:abstractNum>
+  <w:abstractNum w:abstractNumId="1" w15:restartNumberingAfterBreak="0">
+    <w:nsid w:val="432F2BA6"/>
+    <w:multiLevelType w:val="multilevel"/>
+    <w:tmpl w:val="0A326DC4"/>
+    <w:lvl w:ilvl="0">
+      <w:start w:val="1"/>
+      <w:numFmt w:val="decimal"/>
+      <w:lvlText w:val="%1."/>
+      <w:lvlJc w:val="left"/>
+      <w:pPr>
+        <w:ind w:left="360" w:hanging="360"/>
+      </w:pPr>
+      <w:rPr>
+        <w:rFonts w:hint="default"/>
+      </w:rPr>
+    </w:lvl>
+    <w:lvl w:ilvl="1">
+      <w:start w:val="1"/>
+      <w:numFmt w:val="decimal"/>
+      <w:lvlText w:val="3.%2."/>
+      <w:lvlJc w:val="left"/>
+      <w:pPr>
+        <w:ind w:left="792" w:hanging="432"/>
+      </w:pPr>
+      <w:rPr>
+        <w:rFonts w:hint="default"/>
+      </w:rPr>
+    </w:lvl>
+    <w:lvl w:ilvl="2">
+      <w:start w:val="1"/>
+      <w:numFmt w:val="decimal"/>
+      <w:lvlText w:val="3.%2.%3."/>
+      <w:lvlJc w:val="left"/>
+      <w:pPr>
+        <w:ind w:left="1224" w:hanging="504"/>
+      </w:pPr>
+      <w:rPr>
+        <w:rFonts w:hint="default"/>
+      </w:rPr>
+    </w:lvl>
+    <w:lvl w:ilvl="3">
+      <w:start w:val="1"/>
+      <w:numFmt w:val="decimal"/>
+      <w:lvlText w:val="%1.%2.%3.%4."/>
+      <w:lvlJc w:val="left"/>
+      <w:pPr>
+        <w:ind w:left="1728" w:hanging="648"/>
+      </w:pPr>
+      <w:rPr>
+        <w:rFonts w:hint="default"/>
+      </w:rPr>
+    </w:lvl>
+    <w:lvl w:ilvl="4">
+      <w:start w:val="1"/>
+      <w:numFmt w:val="decimal"/>
+      <w:lvlText w:val="%1.%2.%3.%4.%5."/>
+      <w:lvlJc w:val="left"/>
+      <w:pPr>
+        <w:ind w:left="2232" w:hanging="792"/>
+      </w:pPr>
+      <w:rPr>
+        <w:rFonts w:hint="default"/>
+      </w:rPr>
+    </w:lvl>
+    <w:lvl w:ilvl="5">
+      <w:start w:val="1"/>
+      <w:numFmt w:val="decimal"/>
+      <w:lvlText w:val="%1.%2.%3.%4.%5.%6."/>
+      <w:lvlJc w:val="left"/>
+      <w:pPr>
+        <w:ind w:left="2736" w:hanging="936"/>
+      </w:pPr>
+      <w:rPr>
+        <w:rFonts w:hint="default"/>
+      </w:rPr>
+    </w:lvl>
+    <w:lvl w:ilvl="6">
+      <w:start w:val="1"/>
+      <w:numFmt w:val="decimal"/>
+      <w:lvlText w:val="%1.%2.%3.%4.%5.%6.%7."/>
+      <w:lvlJc w:val="left"/>
+      <w:pPr>
+        <w:ind w:left="3240" w:hanging="1080"/>
+      </w:pPr>
+      <w:rPr>
+        <w:rFonts w:hint="default"/>
+      </w:rPr>
+    </w:lvl>
+    <w:lvl w:ilvl="7">
+      <w:start w:val="1"/>
+      <w:numFmt w:val="decimal"/>
+      <w:lvlText w:val="%1.%2.%3.%4.%5.%6.%7.%8."/>
+      <w:lvlJc w:val="left"/>
+      <w:pPr>
+        <w:ind w:left="3744" w:hanging="1224"/>
+      </w:pPr>
+      <w:rPr>
+        <w:rFonts w:hint="default"/>
+      </w:rPr>
+    </w:lvl>
+    <w:lvl w:ilvl="8">
+      <w:start w:val="1"/>
+      <w:numFmt w:val="decimal"/>
+      <w:lvlText w:val="%1.%2.%3.%4.%5.%6.%7.%8.%9."/>
+      <w:lvlJc w:val="left"/>
+      <w:pPr>
+        <w:ind w:left="4320" w:hanging="1440"/>
+      </w:pPr>
+      <w:rPr>
+        <w:rFonts w:hint="default"/>
+      </w:rPr>
+    </w:lvl>
+  </w:abstractNum>
+  <w:abstractNum w:abstractNumId="2" w15:restartNumberingAfterBreak="0">
+    <w:nsid w:val="58D94CFF"/>
+    <w:multiLevelType w:val="multilevel"/>
+    <w:tmpl w:val="7910ED0C"/>
+    <w:lvl w:ilvl="0">
+      <w:start w:val="1"/>
+      <w:numFmt w:val="none"/>
+      <w:lvlText w:val="3.1"/>
+      <w:lvlJc w:val="left"/>
+      <w:pPr>
+        <w:ind w:left="360" w:hanging="360"/>
+      </w:pPr>
+      <w:rPr>
+        <w:rFonts w:hint="default"/>
+      </w:rPr>
+    </w:lvl>
+    <w:lvl w:ilvl="1">
+      <w:start w:val="1"/>
+      <w:numFmt w:val="decimal"/>
+      <w:lvlText w:val="%1.%2."/>
+      <w:lvlJc w:val="left"/>
+      <w:pPr>
+        <w:ind w:left="792" w:hanging="432"/>
+      </w:pPr>
+      <w:rPr>
+        <w:rFonts w:hint="default"/>
+      </w:rPr>
+    </w:lvl>
+    <w:lvl w:ilvl="2">
+      <w:start w:val="1"/>
+      <w:numFmt w:val="decimal"/>
+      <w:lvlText w:val="%1.%2.%3."/>
+      <w:lvlJc w:val="left"/>
+      <w:pPr>
+        <w:ind w:left="1224" w:hanging="504"/>
+      </w:pPr>
+      <w:rPr>
+        <w:rFonts w:hint="default"/>
+      </w:rPr>
+    </w:lvl>
+    <w:lvl w:ilvl="3">
+      <w:start w:val="1"/>
+      <w:numFmt w:val="decimal"/>
+      <w:lvlText w:val="%1.%2.%3.%4."/>
+      <w:lvlJc w:val="left"/>
+      <w:pPr>
+        <w:ind w:left="1728" w:hanging="648"/>
+      </w:pPr>
+      <w:rPr>
+        <w:rFonts w:hint="default"/>
+      </w:rPr>
+    </w:lvl>
+    <w:lvl w:ilvl="4">
+      <w:start w:val="1"/>
+      <w:numFmt w:val="decimal"/>
+      <w:lvlText w:val="%1.%2.%3.%4.%5."/>
+      <w:lvlJc w:val="left"/>
+      <w:pPr>
+        <w:ind w:left="2232" w:hanging="792"/>
+      </w:pPr>
+      <w:rPr>
+        <w:rFonts w:hint="default"/>
+      </w:rPr>
+    </w:lvl>
+    <w:lvl w:ilvl="5">
+      <w:start w:val="1"/>
+      <w:numFmt w:val="decimal"/>
+      <w:lvlText w:val="%1.%2.%3.%4.%5.%6."/>
+      <w:lvlJc w:val="left"/>
+      <w:pPr>
+        <w:ind w:left="2736" w:hanging="936"/>
+      </w:pPr>
+      <w:rPr>
+        <w:rFonts w:hint="default"/>
+      </w:rPr>
+    </w:lvl>
+    <w:lvl w:ilvl="6">
+      <w:start w:val="1"/>
+      <w:numFmt w:val="decimal"/>
+      <w:lvlText w:val="%1.%2.%3.%4.%5.%6.%7."/>
+      <w:lvlJc w:val="left"/>
+      <w:pPr>
+        <w:ind w:left="3240" w:hanging="1080"/>
+      </w:pPr>
+      <w:rPr>
+        <w:rFonts w:hint="default"/>
+      </w:rPr>
+    </w:lvl>
+    <w:lvl w:ilvl="7">
+      <w:start w:val="1"/>
+      <w:numFmt w:val="decimal"/>
+      <w:lvlText w:val="%1.%2.%3.%4.%5.%6.%7.%8."/>
+      <w:lvlJc w:val="left"/>
+      <w:pPr>
+        <w:ind w:left="3744" w:hanging="1224"/>
+      </w:pPr>
+      <w:rPr>
+        <w:rFonts w:hint="default"/>
+      </w:rPr>
+    </w:lvl>
+    <w:lvl w:ilvl="8">
+      <w:start w:val="1"/>
+      <w:numFmt w:val="decimal"/>
+      <w:lvlText w:val="%1.%2.%3.%4.%5.%6.%7.%8.%9."/>
+      <w:lvlJc w:val="left"/>
+      <w:pPr>
+        <w:ind w:left="4320" w:hanging="1440"/>
+      </w:pPr>
+      <w:rPr>
+        <w:rFonts w:hint="default"/>
+      </w:rPr>
+    </w:lvl>
+  </w:abstractNum>
+  <w:abstractNum w:abstractNumId="3" w15:restartNumberingAfterBreak="0">
+    <w:nsid w:val="6F1E2901"/>
+    <w:multiLevelType w:val="multilevel"/>
+    <w:tmpl w:val="1809001F"/>
+    <w:lvl w:ilvl="0">
+      <w:start w:val="1"/>
+      <w:numFmt w:val="decimal"/>
+      <w:lvlText w:val="%1."/>
+      <w:lvlJc w:val="left"/>
+      <w:pPr>
+        <w:ind w:left="360" w:hanging="360"/>
+      </w:pPr>
+    </w:lvl>
+    <w:lvl w:ilvl="1">
+      <w:start w:val="1"/>
+      <w:numFmt w:val="decimal"/>
+      <w:lvlText w:val="%1.%2."/>
+      <w:lvlJc w:val="left"/>
+      <w:pPr>
+        <w:ind w:left="792" w:hanging="432"/>
+      </w:pPr>
+    </w:lvl>
+    <w:lvl w:ilvl="2">
+      <w:start w:val="1"/>
+      <w:numFmt w:val="decimal"/>
+      <w:lvlText w:val="%1.%2.%3."/>
+      <w:lvlJc w:val="left"/>
+      <w:pPr>
+        <w:ind w:left="1224" w:hanging="504"/>
+      </w:pPr>
+    </w:lvl>
+    <w:lvl w:ilvl="3">
+      <w:start w:val="1"/>
+      <w:numFmt w:val="decimal"/>
+      <w:lvlText w:val="%1.%2.%3.%4."/>
+      <w:lvlJc w:val="left"/>
+      <w:pPr>
+        <w:ind w:left="1728" w:hanging="648"/>
+      </w:pPr>
+    </w:lvl>
+    <w:lvl w:ilvl="4">
+      <w:start w:val="1"/>
+      <w:numFmt w:val="decimal"/>
+      <w:lvlText w:val="%1.%2.%3.%4.%5."/>
+      <w:lvlJc w:val="left"/>
+      <w:pPr>
+        <w:ind w:left="2232" w:hanging="792"/>
+      </w:pPr>
+    </w:lvl>
+    <w:lvl w:ilvl="5">
+      <w:start w:val="1"/>
+      <w:numFmt w:val="decimal"/>
+      <w:lvlText w:val="%1.%2.%3.%4.%5.%6."/>
+      <w:lvlJc w:val="left"/>
+      <w:pPr>
+        <w:ind w:left="2736" w:hanging="936"/>
+      </w:pPr>
+    </w:lvl>
+    <w:lvl w:ilvl="6">
+      <w:start w:val="1"/>
+      <w:numFmt w:val="decimal"/>
+      <w:lvlText w:val="%1.%2.%3.%4.%5.%6.%7."/>
+      <w:lvlJc w:val="left"/>
+      <w:pPr>
+        <w:ind w:left="3240" w:hanging="1080"/>
+      </w:pPr>
+    </w:lvl>
+    <w:lvl w:ilvl="7">
+      <w:start w:val="1"/>
+      <w:numFmt w:val="decimal"/>
+      <w:lvlText w:val="%1.%2.%3.%4.%5.%6.%7.%8."/>
+      <w:lvlJc w:val="left"/>
+      <w:pPr>
+        <w:ind w:left="3744" w:hanging="1224"/>
+      </w:pPr>
+    </w:lvl>
+    <w:lvl w:ilvl="8">
+      <w:start w:val="1"/>
+      <w:numFmt w:val="decimal"/>
+      <w:lvlText w:val="%1.%2.%3.%4.%5.%6.%7.%8.%9."/>
+      <w:lvlJc w:val="left"/>
+      <w:pPr>
+        <w:ind w:left="4320" w:hanging="1440"/>
+      </w:pPr>
+    </w:lvl>
+  </w:abstractNum>
+  <w:num w:numId="1" w16cid:durableId="1164124163">
+    <w:abstractNumId w:val="2"/>
+  </w:num>
+  <w:num w:numId="2" w16cid:durableId="955647887">
+    <w:abstractNumId w:val="0"/>
+  </w:num>
+  <w:num w:numId="3" w16cid:durableId="394477156">
+    <w:abstractNumId w:val="1"/>
+  </w:num>
+  <w:num w:numId="4" w16cid:durableId="736826392">
+    <w:abstractNumId w:val="3"/>
+  </w:num>
+</w:numbering>
+</file>
+
 <file path=word/styles.xml><?xml version="1.0" encoding="utf-8"?>
-<w:styles xmlns:mc="http://schemas.openxmlformats.org/markup-compatibility/2006" xmlns:r="http://schemas.openxmlformats.org/officeDocument/2006/relationships" xmlns:w="http://schemas.openxmlformats.org/wordprocessingml/2006/main" xmlns:w14="http://schemas.microsoft.com/office/word/2010/wordml" xmlns:w15="http://schemas.microsoft.com/office/word/2012/wordml" xmlns:w16cex="http://schemas.microsoft.com/office/word/2018/wordml/cex" xmlns:w16cid="http://schemas.microsoft.com/office/word/2016/wordml/cid" xmlns:w16="http://schemas.microsoft.com/office/word/2018/wordml" xmlns:w16sdtdh="http://schemas.microsoft.com/office/word/2020/wordml/sdtdatahash" xmlns:w16se="http://schemas.microsoft.com/office/word/2015/wordml/symex" mc:Ignorable="w14 w15 w16se w16cid w16 w16cex w16sdtdh">
+<w:styles xmlns:mc="http://schemas.openxmlformats.org/markup-compatibility/2006" xmlns:r="http://schemas.openxmlformats.org/officeDocument/2006/relationships" xmlns:w="http://schemas.openxmlformats.org/wordprocessingml/2006/main" xmlns:w14="http://schemas.microsoft.com/office/word/2010/wordml" xmlns:w15="http://schemas.microsoft.com/office/word/2012/wordml" xmlns:w16cex="http://schemas.microsoft.com/office/word/2018/wordml/cex" xmlns:w16cid="http://schemas.microsoft.com/office/word/2016/wordml/cid" xmlns:w16="http://schemas.microsoft.com/office/word/2018/wordml" xmlns:w16du="http://schemas.microsoft.com/office/word/2023/wordml/word16du" xmlns:w16sdtdh="http://schemas.microsoft.com/office/word/2020/wordml/sdtdatahash" xmlns:w16se="http://schemas.microsoft.com/office/word/2015/wordml/symex" mc:Ignorable="w14 w15 w16se w16cid w16 w16cex w16sdtdh w16du">
   <w:docDefaults>
     <w:rPrDefault>
       <w:rPr>
@@ -2602,7 +3901,6 @@
     <w:next w:val="Normal"/>
     <w:link w:val="Heading4Char"/>
     <w:uiPriority w:val="9"/>
-    <w:semiHidden/>
     <w:unhideWhenUsed/>
     <w:qFormat/>
     <w:rsid w:val="0017120B"/>
@@ -2625,7 +3923,6 @@
     <w:next w:val="Normal"/>
     <w:link w:val="Heading5Char"/>
     <w:uiPriority w:val="9"/>
-    <w:semiHidden/>
     <w:unhideWhenUsed/>
     <w:qFormat/>
     <w:rsid w:val="0017120B"/>
@@ -2799,7 +4096,6 @@
     <w:basedOn w:val="DefaultParagraphFont"/>
     <w:link w:val="Heading4"/>
     <w:uiPriority w:val="9"/>
-    <w:semiHidden/>
     <w:rsid w:val="0017120B"/>
     <w:rPr>
       <w:rFonts w:eastAsiaTheme="majorEastAsia" w:cstheme="majorBidi"/>
@@ -2813,7 +4109,6 @@
     <w:basedOn w:val="DefaultParagraphFont"/>
     <w:link w:val="Heading5"/>
     <w:uiPriority w:val="9"/>
-    <w:semiHidden/>
     <w:rsid w:val="0017120B"/>
     <w:rPr>
       <w:rFonts w:eastAsiaTheme="majorEastAsia" w:cstheme="majorBidi"/>
@@ -3116,6 +4411,26 @@
     <w:pPr>
       <w:spacing w:after="0" w:line="240" w:lineRule="auto"/>
     </w:pPr>
+  </w:style>
+  <w:style w:type="paragraph" w:styleId="Caption">
+    <w:name w:val="caption"/>
+    <w:basedOn w:val="Normal"/>
+    <w:next w:val="Normal"/>
+    <w:uiPriority w:val="35"/>
+    <w:semiHidden/>
+    <w:unhideWhenUsed/>
+    <w:qFormat/>
+    <w:rsid w:val="00935081"/>
+    <w:pPr>
+      <w:spacing w:after="200" w:line="240" w:lineRule="auto"/>
+    </w:pPr>
+    <w:rPr>
+      <w:i/>
+      <w:iCs/>
+      <w:color w:val="0E2841" w:themeColor="text2"/>
+      <w:sz w:val="18"/>
+      <w:szCs w:val="18"/>
+    </w:rPr>
   </w:style>
 </w:styles>
 </file>
@@ -3440,7 +4755,7 @@
     <b:MonthAccessed>October</b:MonthAccessed>
     <b:DayAccessed>04</b:DayAccessed>
     <b:URL>https://sciendo.com/article/10.2478/scjme-2024-0011</b:URL>
-    <b:RefOrder>2</b:RefOrder>
+    <b:RefOrder>3</b:RefOrder>
   </b:Source>
   <b:Source>
     <b:Tag>Yin22</b:Tag>
@@ -3464,7 +4779,7 @@
     <b:MonthAccessed>October</b:MonthAccessed>
     <b:DayAccessed>6</b:DayAccessed>
     <b:URL>https://www.researchgate.net/publication/376719056_Research_on_optimal_path_planning_technology_for_vehicle_positioning_and_navigation_system</b:URL>
-    <b:RefOrder>5</b:RefOrder>
+    <b:RefOrder>7</b:RefOrder>
   </b:Source>
   <b:Source>
     <b:Tag>Goo24</b:Tag>
@@ -3483,7 +4798,7 @@
     <b:MonthAccessed>October</b:MonthAccessed>
     <b:DayAccessed>06</b:DayAccessed>
     <b:URL>https://developers.google.com/maps/documentation/elevation/start</b:URL>
-    <b:RefOrder>4</b:RefOrder>
+    <b:RefOrder>5</b:RefOrder>
   </b:Source>
   <b:Source>
     <b:Tag>Tom22</b:Tag>
@@ -3506,7 +4821,7 @@
         </b:NameList>
       </b:Author>
     </b:Author>
-    <b:RefOrder>1</b:RefOrder>
+    <b:RefOrder>2</b:RefOrder>
   </b:Source>
   <b:Source>
     <b:Tag>Liy22</b:Tag>
@@ -3531,13 +4846,47 @@
     </b:Author>
     <b:Month>October</b:Month>
     <b:Day>1</b:Day>
-    <b:RefOrder>3</b:RefOrder>
+    <b:RefOrder>4</b:RefOrder>
+  </b:Source>
+  <b:Source>
+    <b:Tag>KerNA</b:Tag>
+    <b:SourceType>InternetSite</b:SourceType>
+    <b:Guid>{6551440D-B813-4E4C-BB87-7B50137B33F2}</b:Guid>
+    <b:Title>Carrauntoohil Route Descriptions</b:Title>
+    <b:Year>N/A</b:Year>
+    <b:Author>
+      <b:Author>
+        <b:Corporate>Kerry Mountain Rescue</b:Corporate>
+      </b:Author>
+    </b:Author>
+    <b:YearAccessed>2024</b:YearAccessed>
+    <b:MonthAccessed>October</b:MonthAccessed>
+    <b:DayAccessed>10</b:DayAccessed>
+    <b:URL>https://kerrymountainrescue.ie/carrauntoohil-route-descriptions</b:URL>
+    <b:RefOrder>1</b:RefOrder>
+  </b:Source>
+  <b:Source>
+    <b:Tag>Goo241</b:Tag>
+    <b:SourceType>InternetSite</b:SourceType>
+    <b:Guid>{34A867FA-63CD-4D7F-8764-EA8C4DE58486}</b:Guid>
+    <b:Title>Elevation API Usage and Billing</b:Title>
+    <b:Year>2024</b:Year>
+    <b:Author>
+      <b:Author>
+        <b:Corporate>Google</b:Corporate>
+      </b:Author>
+    </b:Author>
+    <b:YearAccessed>2024</b:YearAccessed>
+    <b:MonthAccessed>October</b:MonthAccessed>
+    <b:DayAccessed>13</b:DayAccessed>
+    <b:URL>https://developers.google.com/maps/documentation/elevation/usage-and-billing#pricing-for-product</b:URL>
+    <b:RefOrder>6</b:RefOrder>
   </b:Source>
 </b:Sources>
 </file>
 
 <file path=customXml/itemProps1.xml><?xml version="1.0" encoding="utf-8"?>
-<ds:datastoreItem xmlns:ds="http://schemas.openxmlformats.org/officeDocument/2006/customXml" ds:itemID="{A82A1FA9-E2E6-4246-82DD-D04D007CEB32}">
+<ds:datastoreItem xmlns:ds="http://schemas.openxmlformats.org/officeDocument/2006/customXml" ds:itemID="{B7B4FB33-A956-44E1-BA2B-BAEFAF0CFF06}">
   <ds:schemaRefs>
     <ds:schemaRef ds:uri="http://schemas.openxmlformats.org/officeDocument/2006/bibliography"/>
   </ds:schemaRefs>

</xml_diff>

<commit_message>
Added Script to return elevation using Python function. Cleaned up map notebook file, added to documentation.
</commit_message>
<xml_diff>
--- a/Daniel_Jameson_FYP_Rough.docx
+++ b/Daniel_Jameson_FYP_Rough.docx
@@ -1127,7 +1127,21 @@
         <w:rPr>
           <w:lang w:val="en-GB"/>
         </w:rPr>
-        <w:t xml:space="preserve"> You also have to factor in the number of people in a search party. More people can search more ground at once, multiple people can reach multiple destinations at the same time. This would mean that the route would have to implement multiple routes based on the manpower at their disposal.</w:t>
+        <w:t xml:space="preserve"> You also </w:t>
+      </w:r>
+      <w:proofErr w:type="gramStart"/>
+      <w:r>
+        <w:rPr>
+          <w:lang w:val="en-GB"/>
+        </w:rPr>
+        <w:t>have to</w:t>
+      </w:r>
+      <w:proofErr w:type="gramEnd"/>
+      <w:r>
+        <w:rPr>
+          <w:lang w:val="en-GB"/>
+        </w:rPr>
+        <w:t xml:space="preserve"> factor in the number of people in a search party. More people can search more ground at once, multiple people can reach multiple destinations at the same time. This would mean that the route would have to implement multiple routes based on the manpower at their disposal.</w:t>
       </w:r>
     </w:p>
     <w:p>
@@ -1158,7 +1172,21 @@
         <w:rPr>
           <w:lang w:val="en-GB"/>
         </w:rPr>
-        <w:t xml:space="preserve"> This field breaks down into various different classes of technology, such as Lidar and Photogrammetry.</w:t>
+        <w:t xml:space="preserve"> This field breaks down into </w:t>
+      </w:r>
+      <w:proofErr w:type="gramStart"/>
+      <w:r>
+        <w:rPr>
+          <w:lang w:val="en-GB"/>
+        </w:rPr>
+        <w:t>various different</w:t>
+      </w:r>
+      <w:proofErr w:type="gramEnd"/>
+      <w:r>
+        <w:rPr>
+          <w:lang w:val="en-GB"/>
+        </w:rPr>
+        <w:t xml:space="preserve"> classes of technology, such as Lidar and Photogrammetry.</w:t>
       </w:r>
     </w:p>
     <w:p>
@@ -1393,7 +1421,23 @@
           <w:color w:val="196B24" w:themeColor="accent3"/>
           <w:lang w:val="en-GB"/>
         </w:rPr>
-        <w:t>Slightly generalised, I already know this will focus on mountain terrain, but I have to explain that decision. So more goes in here to explain that.</w:t>
+        <w:t xml:space="preserve">Slightly generalised, I already know this will focus on mountain terrain, but I </w:t>
+      </w:r>
+      <w:proofErr w:type="gramStart"/>
+      <w:r>
+        <w:rPr>
+          <w:color w:val="196B24" w:themeColor="accent3"/>
+          <w:lang w:val="en-GB"/>
+        </w:rPr>
+        <w:t>have to</w:t>
+      </w:r>
+      <w:proofErr w:type="gramEnd"/>
+      <w:r>
+        <w:rPr>
+          <w:color w:val="196B24" w:themeColor="accent3"/>
+          <w:lang w:val="en-GB"/>
+        </w:rPr>
+        <w:t xml:space="preserve"> explain that decision. So more goes in here to explain that.</w:t>
       </w:r>
       <w:r>
         <w:rPr>
@@ -1839,7 +1883,21 @@
         <w:rPr>
           <w:lang w:val="en-GB"/>
         </w:rPr>
-        <w:t>a given device with the necessary information to make informed decisions with regard to pathfinding.</w:t>
+        <w:t xml:space="preserve">a given device with the necessary information to make informed decisions </w:t>
+      </w:r>
+      <w:proofErr w:type="gramStart"/>
+      <w:r>
+        <w:rPr>
+          <w:lang w:val="en-GB"/>
+        </w:rPr>
+        <w:t>with regard to</w:t>
+      </w:r>
+      <w:proofErr w:type="gramEnd"/>
+      <w:r>
+        <w:rPr>
+          <w:lang w:val="en-GB"/>
+        </w:rPr>
+        <w:t xml:space="preserve"> pathfinding.</w:t>
       </w:r>
     </w:p>
     <w:p>
@@ -1969,7 +2027,15 @@
       </w:r>
       <w:r>
         <w:lastRenderedPageBreak/>
-        <w:t>to the proceedings. This will impact pathfinding such that the differences in elevation have to be accounted for more so than if you were designing a standard pathfinding system, such as satellite navigation.</w:t>
+        <w:t xml:space="preserve">to the proceedings. This will impact pathfinding such that the differences in elevation </w:t>
+      </w:r>
+      <w:proofErr w:type="gramStart"/>
+      <w:r>
+        <w:t>have to</w:t>
+      </w:r>
+      <w:proofErr w:type="gramEnd"/>
+      <w:r>
+        <w:t xml:space="preserve"> be accounted for more so than if you were designing a standard pathfinding system, such as satellite navigation.</w:t>
       </w:r>
       <w:r>
         <w:t xml:space="preserve"> </w:t>
@@ -2505,6 +2571,101 @@
       </w:r>
     </w:p>
     <w:p>
+      <w:pPr>
+        <w:pStyle w:val="Heading2"/>
+      </w:pPr>
+      <w:r>
+        <w:t>3.2 Designing a Map Bounding Box</w:t>
+      </w:r>
+    </w:p>
+    <w:p>
+      <w:r>
+        <w:t xml:space="preserve">The construction of a bounding box to designate a search area is a process that will involve gathering </w:t>
+      </w:r>
+      <w:r>
+        <w:t>the data of the surrounding area to about a kilometre.</w:t>
+      </w:r>
+      <w:r>
+        <w:t xml:space="preserve"> This will be a highly mathematical process involving conversion of </w:t>
+      </w:r>
+      <w:r>
+        <w:t>geographical coordinates to distances and translating those distances into an effective working area.</w:t>
+      </w:r>
+    </w:p>
+    <w:p>
+      <w:pPr>
+        <w:pStyle w:val="Heading2"/>
+        <w:rPr>
+          <w:lang w:val="en-GB"/>
+        </w:rPr>
+      </w:pPr>
+      <w:r>
+        <w:rPr>
+          <w:lang w:val="en-GB"/>
+        </w:rPr>
+        <w:t>3.</w:t>
+      </w:r>
+      <w:r>
+        <w:rPr>
+          <w:lang w:val="en-GB"/>
+        </w:rPr>
+        <w:t>3</w:t>
+      </w:r>
+      <w:r>
+        <w:rPr>
+          <w:lang w:val="en-GB"/>
+        </w:rPr>
+        <w:t xml:space="preserve"> Information on Summit of Carrauntoohil</w:t>
+      </w:r>
+    </w:p>
+    <w:p>
+      <w:r>
+        <w:rPr>
+          <w:lang w:val="en-GB"/>
+        </w:rPr>
+        <w:t xml:space="preserve">The summit of a mountain is defined as the highest point adjacent to all other comparable points. The bounding box defined in the section above would have to </w:t>
+      </w:r>
+      <w:proofErr w:type="spellStart"/>
+      <w:r>
+        <w:rPr>
+          <w:lang w:val="en-GB"/>
+        </w:rPr>
+        <w:t>centered</w:t>
+      </w:r>
+      <w:proofErr w:type="spellEnd"/>
+      <w:r>
+        <w:rPr>
+          <w:lang w:val="en-GB"/>
+        </w:rPr>
+        <w:t xml:space="preserve"> above this bounding box, which makes it necessary to know the available information with regards to the </w:t>
+      </w:r>
+      <w:r>
+        <w:rPr>
+          <w:lang w:val="en-GB"/>
+        </w:rPr>
+        <w:lastRenderedPageBreak/>
+        <w:t xml:space="preserve">summit. Carrauntoohil, for example, has a summit located at </w:t>
+      </w:r>
+      <w:r>
+        <w:t>51.999445</w:t>
+      </w:r>
+      <w:r>
+        <w:t xml:space="preserve"> Degrees North, </w:t>
+      </w:r>
+      <w:r>
+        <w:t>-9.742693</w:t>
+      </w:r>
+      <w:r>
+        <w:t xml:space="preserve"> Degrees West.</w:t>
+      </w:r>
+    </w:p>
+    <w:p/>
+    <w:p>
+      <w:pPr>
+        <w:rPr>
+          <w:lang w:val="en-GB"/>
+        </w:rPr>
+      </w:pPr>
       <w:r>
         <w:br w:type="page"/>
       </w:r>

</xml_diff>

<commit_message>
Ran the Script to produce 3d coordinates. Added to Main doc.
</commit_message>
<xml_diff>
--- a/Daniel_Jameson_FYP_Rough.docx
+++ b/Daniel_Jameson_FYP_Rough.docx
@@ -1,6 +1,6 @@
 
 <file path=word/document.xml><?xml version="1.0" encoding="utf-8"?>
-<w:document xmlns:wpc="http://schemas.microsoft.com/office/word/2010/wordprocessingCanvas" xmlns:cx="http://schemas.microsoft.com/office/drawing/2014/chartex" xmlns:cx1="http://schemas.microsoft.com/office/drawing/2015/9/8/chartex" xmlns:cx2="http://schemas.microsoft.com/office/drawing/2015/10/21/chartex" xmlns:cx3="http://schemas.microsoft.com/office/drawing/2016/5/9/chartex" xmlns:cx4="http://schemas.microsoft.com/office/drawing/2016/5/10/chartex" xmlns:cx5="http://schemas.microsoft.com/office/drawing/2016/5/11/chartex" xmlns:cx6="http://schemas.microsoft.com/office/drawing/2016/5/12/chartex" xmlns:cx7="http://schemas.microsoft.com/office/drawing/2016/5/13/chartex" xmlns:cx8="http://schemas.microsoft.com/office/drawing/2016/5/14/chartex" xmlns:mc="http://schemas.openxmlformats.org/markup-compatibility/2006" xmlns:aink="http://schemas.microsoft.com/office/drawing/2016/ink" xmlns:am3d="http://schemas.microsoft.com/office/drawing/2017/model3d" xmlns:o="urn:schemas-microsoft-com:office:office" xmlns:oel="http://schemas.microsoft.com/office/2019/extlst" xmlns:r="http://schemas.openxmlformats.org/officeDocument/2006/relationships" xmlns:m="http://schemas.openxmlformats.org/officeDocument/2006/math" xmlns:v="urn:schemas-microsoft-com:vml" xmlns:wp14="http://schemas.microsoft.com/office/word/2010/wordprocessingDrawing" xmlns:wp="http://schemas.openxmlformats.org/drawingml/2006/wordprocessingDrawing" xmlns:w10="urn:schemas-microsoft-com:office:word" xmlns:w="http://schemas.openxmlformats.org/wordprocessingml/2006/main" xmlns:w14="http://schemas.microsoft.com/office/word/2010/wordml" xmlns:w15="http://schemas.microsoft.com/office/word/2012/wordml" xmlns:w16cex="http://schemas.microsoft.com/office/word/2018/wordml/cex" xmlns:w16cid="http://schemas.microsoft.com/office/word/2016/wordml/cid" xmlns:w16="http://schemas.microsoft.com/office/word/2018/wordml" xmlns:w16du="http://schemas.microsoft.com/office/word/2023/wordml/word16du" xmlns:w16sdtdh="http://schemas.microsoft.com/office/word/2020/wordml/sdtdatahash" xmlns:w16se="http://schemas.microsoft.com/office/word/2015/wordml/symex" xmlns:wpg="http://schemas.microsoft.com/office/word/2010/wordprocessingGroup" xmlns:wpi="http://schemas.microsoft.com/office/word/2010/wordprocessingInk" xmlns:wne="http://schemas.microsoft.com/office/word/2006/wordml" xmlns:wps="http://schemas.microsoft.com/office/word/2010/wordprocessingShape" mc:Ignorable="w14 w15 w16se w16cid w16 w16cex w16sdtdh w16du wp14">
+<w:document xmlns:wpc="http://schemas.microsoft.com/office/word/2010/wordprocessingCanvas" xmlns:cx="http://schemas.microsoft.com/office/drawing/2014/chartex" xmlns:cx1="http://schemas.microsoft.com/office/drawing/2015/9/8/chartex" xmlns:cx2="http://schemas.microsoft.com/office/drawing/2015/10/21/chartex" xmlns:cx3="http://schemas.microsoft.com/office/drawing/2016/5/9/chartex" xmlns:cx4="http://schemas.microsoft.com/office/drawing/2016/5/10/chartex" xmlns:cx5="http://schemas.microsoft.com/office/drawing/2016/5/11/chartex" xmlns:cx6="http://schemas.microsoft.com/office/drawing/2016/5/12/chartex" xmlns:cx7="http://schemas.microsoft.com/office/drawing/2016/5/13/chartex" xmlns:cx8="http://schemas.microsoft.com/office/drawing/2016/5/14/chartex" xmlns:mc="http://schemas.openxmlformats.org/markup-compatibility/2006" xmlns:aink="http://schemas.microsoft.com/office/drawing/2016/ink" xmlns:am3d="http://schemas.microsoft.com/office/drawing/2017/model3d" xmlns:o="urn:schemas-microsoft-com:office:office" xmlns:r="http://schemas.openxmlformats.org/officeDocument/2006/relationships" xmlns:m="http://schemas.openxmlformats.org/officeDocument/2006/math" xmlns:v="urn:schemas-microsoft-com:vml" xmlns:wp14="http://schemas.microsoft.com/office/word/2010/wordprocessingDrawing" xmlns:wp="http://schemas.openxmlformats.org/drawingml/2006/wordprocessingDrawing" xmlns:w10="urn:schemas-microsoft-com:office:word" xmlns:w="http://schemas.openxmlformats.org/wordprocessingml/2006/main" xmlns:w14="http://schemas.microsoft.com/office/word/2010/wordml" xmlns:w15="http://schemas.microsoft.com/office/word/2012/wordml" xmlns:w16cex="http://schemas.microsoft.com/office/word/2018/wordml/cex" xmlns:w16cid="http://schemas.microsoft.com/office/word/2016/wordml/cid" xmlns:w16="http://schemas.microsoft.com/office/word/2018/wordml" xmlns:w16sdtdh="http://schemas.microsoft.com/office/word/2020/wordml/sdtdatahash" xmlns:w16se="http://schemas.microsoft.com/office/word/2015/wordml/symex" xmlns:wpg="http://schemas.microsoft.com/office/word/2010/wordprocessingGroup" xmlns:wpi="http://schemas.microsoft.com/office/word/2010/wordprocessingInk" xmlns:wne="http://schemas.microsoft.com/office/word/2006/wordml" xmlns:wps="http://schemas.microsoft.com/office/word/2010/wordprocessingShape" mc:Ignorable="w14 w15 w16se w16cid w16 w16cex w16sdtdh wp14">
   <w:body>
     <w:p>
       <w:pPr>
@@ -1095,21 +1095,7 @@
         <w:rPr>
           <w:lang w:val="en-GB"/>
         </w:rPr>
-        <w:t xml:space="preserve">n simple terms, this project will use algorithms like </w:t>
-      </w:r>
-      <w:proofErr w:type="spellStart"/>
-      <w:r>
-        <w:rPr>
-          <w:lang w:val="en-GB"/>
-        </w:rPr>
-        <w:t>Dijkstras</w:t>
-      </w:r>
-      <w:proofErr w:type="spellEnd"/>
-      <w:r>
-        <w:rPr>
-          <w:lang w:val="en-GB"/>
-        </w:rPr>
-        <w:t>, Depth first search and Breadth first search to determine a set of possible routes and priorities in which to search these routes.</w:t>
+        <w:t>n simple terms, this project will use algorithms like Dijkstras, Depth first search and Breadth first search to determine a set of possible routes and priorities in which to search these routes.</w:t>
       </w:r>
       <w:r>
         <w:rPr>
@@ -1127,21 +1113,7 @@
         <w:rPr>
           <w:lang w:val="en-GB"/>
         </w:rPr>
-        <w:t xml:space="preserve"> You also </w:t>
-      </w:r>
-      <w:proofErr w:type="gramStart"/>
-      <w:r>
-        <w:rPr>
-          <w:lang w:val="en-GB"/>
-        </w:rPr>
-        <w:t>have to</w:t>
-      </w:r>
-      <w:proofErr w:type="gramEnd"/>
-      <w:r>
-        <w:rPr>
-          <w:lang w:val="en-GB"/>
-        </w:rPr>
-        <w:t xml:space="preserve"> factor in the number of people in a search party. More people can search more ground at once, multiple people can reach multiple destinations at the same time. This would mean that the route would have to implement multiple routes based on the manpower at their disposal.</w:t>
+        <w:t xml:space="preserve"> You also have to factor in the number of people in a search party. More people can search more ground at once, multiple people can reach multiple destinations at the same time. This would mean that the route would have to implement multiple routes based on the manpower at their disposal.</w:t>
       </w:r>
     </w:p>
     <w:p>
@@ -1172,21 +1144,7 @@
         <w:rPr>
           <w:lang w:val="en-GB"/>
         </w:rPr>
-        <w:t xml:space="preserve"> This field breaks down into </w:t>
-      </w:r>
-      <w:proofErr w:type="gramStart"/>
-      <w:r>
-        <w:rPr>
-          <w:lang w:val="en-GB"/>
-        </w:rPr>
-        <w:t>various different</w:t>
-      </w:r>
-      <w:proofErr w:type="gramEnd"/>
-      <w:r>
-        <w:rPr>
-          <w:lang w:val="en-GB"/>
-        </w:rPr>
-        <w:t xml:space="preserve"> classes of technology, such as Lidar and Photogrammetry.</w:t>
+        <w:t xml:space="preserve"> This field breaks down into various different classes of technology, such as Lidar and Photogrammetry.</w:t>
       </w:r>
     </w:p>
     <w:p>
@@ -1224,21 +1182,7 @@
         <w:rPr>
           <w:lang w:val="en-GB"/>
         </w:rPr>
-        <w:t xml:space="preserve"> be used to traverse the finished product, and research will be conducted into optimising a possible route or set of routes to try to divide a search </w:t>
-      </w:r>
-      <w:proofErr w:type="gramStart"/>
-      <w:r>
-        <w:rPr>
-          <w:lang w:val="en-GB"/>
-        </w:rPr>
-        <w:t>parties</w:t>
-      </w:r>
-      <w:proofErr w:type="gramEnd"/>
-      <w:r>
-        <w:rPr>
-          <w:lang w:val="en-GB"/>
-        </w:rPr>
-        <w:t xml:space="preserve"> resources </w:t>
+        <w:t xml:space="preserve"> be used to traverse the finished product, and research will be conducted into optimising a possible route or set of routes to try to divide a search parties resources </w:t>
       </w:r>
       <w:r>
         <w:rPr>
@@ -1304,14 +1248,7 @@
         <w:rPr>
           <w:lang w:val="en-GB"/>
         </w:rPr>
-        <w:t xml:space="preserve">don’t </w:t>
-      </w:r>
-      <w:proofErr w:type="gramStart"/>
-      <w:r>
-        <w:rPr>
-          <w:lang w:val="en-GB"/>
-        </w:rPr>
-        <w:t>know</w:t>
+        <w:t>don’t know</w:t>
       </w:r>
       <w:r>
         <w:rPr>
@@ -1319,7 +1256,6 @@
         </w:rPr>
         <w:t>?</w:t>
       </w:r>
-      <w:proofErr w:type="gramEnd"/>
       <w:r>
         <w:rPr>
           <w:lang w:val="en-GB"/>
@@ -1378,6 +1314,19 @@
     </w:p>
     <w:p>
       <w:pPr>
+        <w:rPr>
+          <w:lang w:val="en-GB"/>
+        </w:rPr>
+      </w:pPr>
+      <w:r>
+        <w:rPr>
+          <w:lang w:val="en-GB"/>
+        </w:rPr>
+        <w:t>Origin of Search and Rescue groups here please.</w:t>
+      </w:r>
+    </w:p>
+    <w:p>
+      <w:pPr>
         <w:pStyle w:val="Heading2"/>
         <w:rPr>
           <w:lang w:val="en-GB"/>
@@ -1421,29 +1370,13 @@
           <w:color w:val="196B24" w:themeColor="accent3"/>
           <w:lang w:val="en-GB"/>
         </w:rPr>
-        <w:t xml:space="preserve">Slightly generalised, I already know this will focus on mountain terrain, but I </w:t>
-      </w:r>
-      <w:proofErr w:type="gramStart"/>
+        <w:t>Slightly generalised, I already know this will focus on mountain terrain, but I have to explain that decision. So more goes in here to explain that.</w:t>
+      </w:r>
       <w:r>
         <w:rPr>
           <w:color w:val="196B24" w:themeColor="accent3"/>
           <w:lang w:val="en-GB"/>
         </w:rPr>
-        <w:t>have to</w:t>
-      </w:r>
-      <w:proofErr w:type="gramEnd"/>
-      <w:r>
-        <w:rPr>
-          <w:color w:val="196B24" w:themeColor="accent3"/>
-          <w:lang w:val="en-GB"/>
-        </w:rPr>
-        <w:t xml:space="preserve"> explain that decision. So more goes in here to explain that.</w:t>
-      </w:r>
-      <w:r>
-        <w:rPr>
-          <w:color w:val="196B24" w:themeColor="accent3"/>
-          <w:lang w:val="en-GB"/>
-        </w:rPr>
         <w:t xml:space="preserve"> Don’t think I really need this section.</w:t>
       </w:r>
     </w:p>
@@ -1475,14 +1408,7 @@
         <w:rPr>
           <w:lang w:val="en-GB"/>
         </w:rPr>
-        <w:t xml:space="preserve">ular mountain ranges, The </w:t>
-      </w:r>
-      <w:proofErr w:type="spellStart"/>
-      <w:r>
-        <w:rPr>
-          <w:lang w:val="en-GB"/>
-        </w:rPr>
-        <w:t>MacGill</w:t>
+        <w:t>ular mountain ranges, The MacGill</w:t>
       </w:r>
       <w:r>
         <w:rPr>
@@ -1502,7 +1428,6 @@
         </w:rPr>
         <w:t>’s</w:t>
       </w:r>
-      <w:proofErr w:type="spellEnd"/>
       <w:r>
         <w:rPr>
           <w:lang w:val="en-GB"/>
@@ -1552,21 +1477,7 @@
         <w:rPr>
           <w:lang w:val="en-GB"/>
         </w:rPr>
-        <w:t xml:space="preserve">The area this project is going to focus on is Carrauntoohil. The mountain, located in the </w:t>
-      </w:r>
-      <w:proofErr w:type="spellStart"/>
-      <w:r>
-        <w:rPr>
-          <w:lang w:val="en-GB"/>
-        </w:rPr>
-        <w:t>MacGillycuddy</w:t>
-      </w:r>
-      <w:proofErr w:type="spellEnd"/>
-      <w:r>
-        <w:rPr>
-          <w:lang w:val="en-GB"/>
-        </w:rPr>
-        <w:t xml:space="preserve"> Reeks Mountain range, is a formidable area that presents a variety of challenges in the terrain and areas to be assessed.</w:t>
+        <w:t>The area this project is going to focus on is Carrauntoohil. The mountain, located in the MacGillycuddy Reeks Mountain range, is a formidable area that presents a variety of challenges in the terrain and areas to be assessed.</w:t>
       </w:r>
       <w:r>
         <w:rPr>
@@ -1706,35 +1617,7 @@
         <w:rPr>
           <w:lang w:val="en-GB"/>
         </w:rPr>
-        <w:t xml:space="preserve">. </w:t>
-      </w:r>
-      <w:proofErr w:type="gramStart"/>
-      <w:r>
-        <w:rPr>
-          <w:lang w:val="en-GB"/>
-        </w:rPr>
-        <w:t>Generally speaking, when</w:t>
-      </w:r>
-      <w:proofErr w:type="gramEnd"/>
-      <w:r>
-        <w:rPr>
-          <w:lang w:val="en-GB"/>
-        </w:rPr>
-        <w:t xml:space="preserve"> someone goes missing, it is presumed they did so of their own accord[Citation]. For this reason, it is recommended for this project that the scope be narrowed to finding rescue victims for example. For that </w:t>
-      </w:r>
-      <w:proofErr w:type="gramStart"/>
-      <w:r>
-        <w:rPr>
-          <w:lang w:val="en-GB"/>
-        </w:rPr>
-        <w:t>reason</w:t>
-      </w:r>
-      <w:proofErr w:type="gramEnd"/>
-      <w:r>
-        <w:rPr>
-          <w:lang w:val="en-GB"/>
-        </w:rPr>
-        <w:t xml:space="preserve"> I need to compile a list of methods by which mountain rescue groups operate.</w:t>
+        <w:t>. Generally speaking, when someone goes missing, it is presumed they did so of their own accord[Citation]. For this reason, it is recommended for this project that the scope be narrowed to finding rescue victims for example. For that reason I need to compile a list of methods by which mountain rescue groups operate.</w:t>
       </w:r>
     </w:p>
     <w:p>
@@ -1883,21 +1766,7 @@
         <w:rPr>
           <w:lang w:val="en-GB"/>
         </w:rPr>
-        <w:t xml:space="preserve">a given device with the necessary information to make informed decisions </w:t>
-      </w:r>
-      <w:proofErr w:type="gramStart"/>
-      <w:r>
-        <w:rPr>
-          <w:lang w:val="en-GB"/>
-        </w:rPr>
-        <w:t>with regard to</w:t>
-      </w:r>
-      <w:proofErr w:type="gramEnd"/>
-      <w:r>
-        <w:rPr>
-          <w:lang w:val="en-GB"/>
-        </w:rPr>
-        <w:t xml:space="preserve"> pathfinding.</w:t>
+        <w:t>a given device with the necessary information to make informed decisions with regard to pathfinding.</w:t>
       </w:r>
     </w:p>
     <w:p>
@@ -2015,27 +1884,11 @@
         <w:spacing w:line="276" w:lineRule="auto"/>
       </w:pPr>
       <w:r>
-        <w:t xml:space="preserve">There are many types of </w:t>
-      </w:r>
-      <w:proofErr w:type="gramStart"/>
-      <w:r>
-        <w:t>Graph</w:t>
-      </w:r>
-      <w:proofErr w:type="gramEnd"/>
-      <w:r>
-        <w:t xml:space="preserve"> in computer science, such as weighted and directed graphs. The type of graph used by this project should depend on the type of pathfinding that needs to be done. The terrain of mountains provides a unique challenge in that it provides a third dimension </w:t>
+        <w:t xml:space="preserve">There are many types of Graph in computer science, such as weighted and directed graphs. The type of graph used by this project should depend on the type of pathfinding that needs to be done. The terrain of mountains provides a unique challenge in that it provides a third dimension to the </w:t>
       </w:r>
       <w:r>
         <w:lastRenderedPageBreak/>
-        <w:t xml:space="preserve">to the proceedings. This will impact pathfinding such that the differences in elevation </w:t>
-      </w:r>
-      <w:proofErr w:type="gramStart"/>
-      <w:r>
-        <w:t>have to</w:t>
-      </w:r>
-      <w:proofErr w:type="gramEnd"/>
-      <w:r>
-        <w:t xml:space="preserve"> be accounted for more so than if you were designing a standard pathfinding system, such as satellite navigation.</w:t>
+        <w:t>proceedings. This will impact pathfinding such that the differences in elevation have to be accounted for more so than if you were designing a standard pathfinding system, such as satellite navigation.</w:t>
       </w:r>
       <w:r>
         <w:t xml:space="preserve"> </w:t>
@@ -2355,11 +2208,7 @@
     </w:p>
     <w:p>
       <w:r>
-        <w:t xml:space="preserve">The summit of Carrauntoohil is located at the following co-ordinates: Lat: 51.99904, Long: -9.74324. The task here should be to manufacture a bounding box around this area and calculate </w:t>
-      </w:r>
-      <w:r>
-        <w:lastRenderedPageBreak/>
-        <w:t>the elevation based on the latitude and longitude of the selected point. A bounding box could be broken into several different points to create a 3d space from the given co-ordinates.</w:t>
+        <w:t>The summit of Carrauntoohil is located at the following co-ordinates: Lat: 51.99904, Long: -9.74324. The task here should be to manufacture a bounding box around this area and calculate the elevation based on the latitude and longitude of the selected point. A bounding box could be broken into several different points to create a 3d space from the given co-ordinates.</w:t>
       </w:r>
       <w:r>
         <w:br w:type="page"/>
@@ -2387,15 +2236,7 @@
         </w:rPr>
       </w:pPr>
       <w:r>
-        <w:t xml:space="preserve">In the case of this project, the data would not have to be gathered all at once. The data could be collected over the course of months, if necessary. This solution could be coded using a simple for loop using a script language such as </w:t>
-      </w:r>
-      <w:proofErr w:type="spellStart"/>
-      <w:r>
-        <w:t>Javascript</w:t>
-      </w:r>
-      <w:proofErr w:type="spellEnd"/>
-      <w:r>
-        <w:t xml:space="preserve"> or Python to loop through a 2d array to gather the elevation necessary for the third dimension necessary to create a 3d map.</w:t>
+        <w:t>In the case of this project, the data would not have to be gathered all at once. The data could be collected over the course of months, if necessary. This solution could be coded using a simple for loop using a script language such as Javascript or Python to loop through a 2d array to gather the elevation necessary for the third dimension necessary to create a 3d map.</w:t>
       </w:r>
       <w:r>
         <w:t xml:space="preserve"> Something like the following: </w:t>
@@ -2423,6 +2264,22 @@
           <w:color w:val="000000" w:themeColor="text1"/>
         </w:rPr>
         <w:t>to reduce the overall costs of using the API.</w:t>
+      </w:r>
+    </w:p>
+    <w:p>
+      <w:pPr>
+        <w:pStyle w:val="Heading2"/>
+      </w:pPr>
+      <w:r>
+        <w:t>3.1 The Python Programming Language</w:t>
+      </w:r>
+    </w:p>
+    <w:p>
+      <w:r>
+        <w:t xml:space="preserve">The python programming language is a common choice for projects given its access to a variety of libraries and external resources. It is a language with a considerable skill curve, and as such is use by beginners and experts alike. Being an interpreted language, it is easy to work with, but possibly slower </w:t>
+      </w:r>
+      <w:r>
+        <w:t>given that the code cannot be pre-compiled.</w:t>
       </w:r>
     </w:p>
     <w:p>
@@ -2558,16 +2415,151 @@
       <w:r>
         <w:t xml:space="preserve">Figure </w:t>
       </w:r>
-      <w:fldSimple w:instr=" SEQ Figure \* ARABIC ">
+      <w:r>
+        <w:fldChar w:fldCharType="begin"/>
+      </w:r>
+      <w:r>
+        <w:instrText xml:space="preserve"> SEQ Figure \* ARABIC </w:instrText>
+      </w:r>
+      <w:r>
+        <w:fldChar w:fldCharType="separate"/>
+      </w:r>
+      <w:r>
+        <w:rPr>
+          <w:noProof/>
+        </w:rPr>
+        <w:t>1</w:t>
+      </w:r>
+      <w:r>
+        <w:rPr>
+          <w:noProof/>
+        </w:rPr>
+        <w:fldChar w:fldCharType="end"/>
+      </w:r>
+      <w:r>
+        <w:t>: Google Elevation API Pricing</w:t>
+      </w:r>
+    </w:p>
+    <w:p>
+      <w:pPr>
+        <w:pStyle w:val="Heading2"/>
+      </w:pPr>
+      <w:r>
+        <w:t>3.2 Designing a Map Bounding Box</w:t>
+      </w:r>
+    </w:p>
+    <w:p>
+      <w:r>
+        <w:t xml:space="preserve">The construction of a bounding box to designate a search area is a process that will involve gathering </w:t>
+      </w:r>
+      <w:r>
+        <w:t>the data of the surrounding area to about a kilometre.</w:t>
+      </w:r>
+      <w:r>
+        <w:t xml:space="preserve"> This will be a highly mathematical process involving conversion of </w:t>
+      </w:r>
+      <w:r>
+        <w:t>geographical coordinates to distances and translating those distances into an effective working area.</w:t>
+      </w:r>
+    </w:p>
+    <w:p>
+      <w:pPr>
+        <w:pStyle w:val="Heading2"/>
+        <w:rPr>
+          <w:lang w:val="en-GB"/>
+        </w:rPr>
+      </w:pPr>
+      <w:r>
+        <w:rPr>
+          <w:lang w:val="en-GB"/>
+        </w:rPr>
+        <w:lastRenderedPageBreak/>
+        <w:t>3.</w:t>
+      </w:r>
+      <w:r>
+        <w:rPr>
+          <w:lang w:val="en-GB"/>
+        </w:rPr>
+        <w:t>3</w:t>
+      </w:r>
+      <w:r>
+        <w:rPr>
+          <w:lang w:val="en-GB"/>
+        </w:rPr>
+        <w:t xml:space="preserve"> Information on Summit of Carrauntoohil</w:t>
+      </w:r>
+    </w:p>
+    <w:p>
+      <w:r>
+        <w:rPr>
+          <w:lang w:val="en-GB"/>
+        </w:rPr>
+        <w:t xml:space="preserve">The summit of a mountain is defined as the highest point adjacent to all other comparable points. The bounding box defined in the section above would have to centered above this bounding box, which makes it necessary to know the available information with regards to the summit. Carrauntoohil, for example, has a summit located at </w:t>
+      </w:r>
+      <w:r>
+        <w:t>51.999445</w:t>
+      </w:r>
+      <w:r>
+        <w:t xml:space="preserve"> Degrees North, </w:t>
+      </w:r>
+      <w:r>
+        <w:t>-9.742693</w:t>
+      </w:r>
+      <w:r>
+        <w:t xml:space="preserve"> Degrees West.</w:t>
+      </w:r>
+    </w:p>
+    <w:p>
+      <w:pPr>
+        <w:pStyle w:val="Heading2"/>
+      </w:pPr>
+      <w:r>
+        <w:t>3.4 Getting the Elevation for the Area</w:t>
+      </w:r>
+      <w:r>
+        <w:t xml:space="preserve"> Points</w:t>
+      </w:r>
+    </w:p>
+    <w:p>
+      <w:r>
+        <w:t>The creation of a simple Python script to hit the</w:t>
+      </w:r>
+      <w:r>
+        <w:t xml:space="preserve"> Google Elevation API could be used to produce an Excel file that stores the necessary coordinates for the </w:t>
+      </w:r>
+      <w:r>
+        <w:t>3d area in natural reading order.</w:t>
+      </w:r>
+      <w:r>
+        <w:t xml:space="preserve"> The script has the functionality of using the Python Requests library to send a request to the Google Elevations API at </w:t>
+      </w:r>
+      <w:hyperlink r:id="rId7" w:history="1">
         <w:r>
           <w:rPr>
-            <w:noProof/>
+            <w:rStyle w:val="Hyperlink"/>
           </w:rPr>
-          <w:t>1</w:t>
+          <w:t>https://maps.googleapis.com/maps/api/elevation/json?locations=51.999445%2C-9.742693&amp;key=api_key</w:t>
         </w:r>
-      </w:fldSimple>
-      <w:r>
-        <w:t>: Google Elevation API Pricing</w:t>
+      </w:hyperlink>
+      <w:r>
+        <w:t>. *API key removed for security purposes.</w:t>
+      </w:r>
+    </w:p>
+    <w:p>
+      <w:r>
+        <w:t>To test this theory, a similar JSON data structure was stored in a CouchDb database on Localhost. This endpoint was hit first to ensure that the code in the script was correct.</w:t>
+      </w:r>
+      <w:r>
+        <w:t xml:space="preserve"> As you can see, this script returns the elevation, latitude and longitude at the selected location</w:t>
+      </w:r>
+      <w:r>
+        <w:t>.</w:t>
+      </w:r>
+      <w:r>
+        <w:t xml:space="preserve"> When used to hit the Google Elevation endpoint, it returned all the correct values from the script.</w:t>
+      </w:r>
+      <w:r>
+        <w:t xml:space="preserve"> This will allow the creation of a simple 3d space that could be further assessed.</w:t>
       </w:r>
     </w:p>
     <w:p>
@@ -2575,88 +2567,18 @@
         <w:pStyle w:val="Heading2"/>
       </w:pPr>
       <w:r>
-        <w:t>3.2 Designing a Map Bounding Box</w:t>
-      </w:r>
-    </w:p>
-    <w:p>
-      <w:r>
-        <w:t xml:space="preserve">The construction of a bounding box to designate a search area is a process that will involve gathering </w:t>
-      </w:r>
-      <w:r>
-        <w:t>the data of the surrounding area to about a kilometre.</w:t>
-      </w:r>
-      <w:r>
-        <w:t xml:space="preserve"> This will be a highly mathematical process involving conversion of </w:t>
-      </w:r>
-      <w:r>
-        <w:t>geographical coordinates to distances and translating those distances into an effective working area.</w:t>
-      </w:r>
-    </w:p>
-    <w:p>
-      <w:pPr>
-        <w:pStyle w:val="Heading2"/>
-        <w:rPr>
-          <w:lang w:val="en-GB"/>
-        </w:rPr>
-      </w:pPr>
-      <w:r>
-        <w:rPr>
-          <w:lang w:val="en-GB"/>
-        </w:rPr>
-        <w:t>3.</w:t>
-      </w:r>
-      <w:r>
-        <w:rPr>
-          <w:lang w:val="en-GB"/>
-        </w:rPr>
-        <w:t>3</w:t>
-      </w:r>
-      <w:r>
-        <w:rPr>
-          <w:lang w:val="en-GB"/>
-        </w:rPr>
-        <w:t xml:space="preserve"> Information on Summit of Carrauntoohil</w:t>
-      </w:r>
-    </w:p>
-    <w:p>
-      <w:r>
-        <w:rPr>
-          <w:lang w:val="en-GB"/>
-        </w:rPr>
-        <w:t xml:space="preserve">The summit of a mountain is defined as the highest point adjacent to all other comparable points. The bounding box defined in the section above would have to </w:t>
-      </w:r>
-      <w:proofErr w:type="spellStart"/>
-      <w:r>
-        <w:rPr>
-          <w:lang w:val="en-GB"/>
-        </w:rPr>
-        <w:t>centered</w:t>
-      </w:r>
-      <w:proofErr w:type="spellEnd"/>
-      <w:r>
-        <w:rPr>
-          <w:lang w:val="en-GB"/>
-        </w:rPr>
-        <w:t xml:space="preserve"> above this bounding box, which makes it necessary to know the available information with regards to the </w:t>
-      </w:r>
-      <w:r>
-        <w:rPr>
-          <w:lang w:val="en-GB"/>
-        </w:rPr>
-        <w:lastRenderedPageBreak/>
-        <w:t xml:space="preserve">summit. Carrauntoohil, for example, has a summit located at </w:t>
-      </w:r>
-      <w:r>
-        <w:t>51.999445</w:t>
-      </w:r>
-      <w:r>
-        <w:t xml:space="preserve"> Degrees North, </w:t>
-      </w:r>
-      <w:r>
-        <w:t>-9.742693</w:t>
-      </w:r>
-      <w:r>
-        <w:t xml:space="preserve"> Degrees West.</w:t>
+        <w:t>3.5 Python Visualization Libraries</w:t>
+      </w:r>
+    </w:p>
+    <w:p>
+      <w:r>
+        <w:t>There exists a number of visualization libraries in Python that allow for the assessment of 3d spaces like this one.</w:t>
+      </w:r>
+      <w:r>
+        <w:t xml:space="preserve"> </w:t>
+      </w:r>
+      <w:r>
+        <w:t>MatPlotLib is one such library.</w:t>
       </w:r>
     </w:p>
     <w:p/>
@@ -2709,15 +2631,7 @@
         <w:t xml:space="preserve"> The A* algorithm is commonly used in these systems due to its efficiency.</w:t>
       </w:r>
       <w:r>
-        <w:t xml:space="preserve">*Edit. </w:t>
-      </w:r>
-      <w:proofErr w:type="gramStart"/>
-      <w:r>
-        <w:t>No</w:t>
-      </w:r>
-      <w:proofErr w:type="gramEnd"/>
-      <w:r>
-        <w:t xml:space="preserve"> it’s not. It is regarded as *</w:t>
+        <w:t>*Edit. No it’s not. It is regarded as *</w:t>
       </w:r>
       <w:r>
         <w:t xml:space="preserve"> There are many options available depending on the users need for priority. Dijkstra’s algorithm is going to prioritise the shortest path, whereas the A star algorithm is going to return a faster route.</w:t>
@@ -3176,7 +3090,7 @@
 </file>
 
 <file path=word/numbering.xml><?xml version="1.0" encoding="utf-8"?>
-<w:numbering xmlns:wpc="http://schemas.microsoft.com/office/word/2010/wordprocessingCanvas" xmlns:cx="http://schemas.microsoft.com/office/drawing/2014/chartex" xmlns:cx1="http://schemas.microsoft.com/office/drawing/2015/9/8/chartex" xmlns:cx2="http://schemas.microsoft.com/office/drawing/2015/10/21/chartex" xmlns:cx3="http://schemas.microsoft.com/office/drawing/2016/5/9/chartex" xmlns:cx4="http://schemas.microsoft.com/office/drawing/2016/5/10/chartex" xmlns:cx5="http://schemas.microsoft.com/office/drawing/2016/5/11/chartex" xmlns:cx6="http://schemas.microsoft.com/office/drawing/2016/5/12/chartex" xmlns:cx7="http://schemas.microsoft.com/office/drawing/2016/5/13/chartex" xmlns:cx8="http://schemas.microsoft.com/office/drawing/2016/5/14/chartex" xmlns:mc="http://schemas.openxmlformats.org/markup-compatibility/2006" xmlns:aink="http://schemas.microsoft.com/office/drawing/2016/ink" xmlns:am3d="http://schemas.microsoft.com/office/drawing/2017/model3d" xmlns:o="urn:schemas-microsoft-com:office:office" xmlns:oel="http://schemas.microsoft.com/office/2019/extlst" xmlns:r="http://schemas.openxmlformats.org/officeDocument/2006/relationships" xmlns:m="http://schemas.openxmlformats.org/officeDocument/2006/math" xmlns:v="urn:schemas-microsoft-com:vml" xmlns:wp14="http://schemas.microsoft.com/office/word/2010/wordprocessingDrawing" xmlns:wp="http://schemas.openxmlformats.org/drawingml/2006/wordprocessingDrawing" xmlns:w10="urn:schemas-microsoft-com:office:word" xmlns:w="http://schemas.openxmlformats.org/wordprocessingml/2006/main" xmlns:w14="http://schemas.microsoft.com/office/word/2010/wordml" xmlns:w15="http://schemas.microsoft.com/office/word/2012/wordml" xmlns:w16cex="http://schemas.microsoft.com/office/word/2018/wordml/cex" xmlns:w16cid="http://schemas.microsoft.com/office/word/2016/wordml/cid" xmlns:w16="http://schemas.microsoft.com/office/word/2018/wordml" xmlns:w16du="http://schemas.microsoft.com/office/word/2023/wordml/word16du" xmlns:w16sdtdh="http://schemas.microsoft.com/office/word/2020/wordml/sdtdatahash" xmlns:w16se="http://schemas.microsoft.com/office/word/2015/wordml/symex" xmlns:wpg="http://schemas.microsoft.com/office/word/2010/wordprocessingGroup" xmlns:wpi="http://schemas.microsoft.com/office/word/2010/wordprocessingInk" xmlns:wne="http://schemas.microsoft.com/office/word/2006/wordml" xmlns:wps="http://schemas.microsoft.com/office/word/2010/wordprocessingShape" mc:Ignorable="w14 w15 w16se w16cid w16 w16cex w16sdtdh w16du wp14">
+<w:numbering xmlns:wpc="http://schemas.microsoft.com/office/word/2010/wordprocessingCanvas" xmlns:cx="http://schemas.microsoft.com/office/drawing/2014/chartex" xmlns:cx1="http://schemas.microsoft.com/office/drawing/2015/9/8/chartex" xmlns:cx2="http://schemas.microsoft.com/office/drawing/2015/10/21/chartex" xmlns:cx3="http://schemas.microsoft.com/office/drawing/2016/5/9/chartex" xmlns:cx4="http://schemas.microsoft.com/office/drawing/2016/5/10/chartex" xmlns:cx5="http://schemas.microsoft.com/office/drawing/2016/5/11/chartex" xmlns:cx6="http://schemas.microsoft.com/office/drawing/2016/5/12/chartex" xmlns:cx7="http://schemas.microsoft.com/office/drawing/2016/5/13/chartex" xmlns:cx8="http://schemas.microsoft.com/office/drawing/2016/5/14/chartex" xmlns:mc="http://schemas.openxmlformats.org/markup-compatibility/2006" xmlns:aink="http://schemas.microsoft.com/office/drawing/2016/ink" xmlns:am3d="http://schemas.microsoft.com/office/drawing/2017/model3d" xmlns:o="urn:schemas-microsoft-com:office:office" xmlns:r="http://schemas.openxmlformats.org/officeDocument/2006/relationships" xmlns:m="http://schemas.openxmlformats.org/officeDocument/2006/math" xmlns:v="urn:schemas-microsoft-com:vml" xmlns:wp14="http://schemas.microsoft.com/office/word/2010/wordprocessingDrawing" xmlns:wp="http://schemas.openxmlformats.org/drawingml/2006/wordprocessingDrawing" xmlns:w10="urn:schemas-microsoft-com:office:word" xmlns:w="http://schemas.openxmlformats.org/wordprocessingml/2006/main" xmlns:w14="http://schemas.microsoft.com/office/word/2010/wordml" xmlns:w15="http://schemas.microsoft.com/office/word/2012/wordml" xmlns:w16cex="http://schemas.microsoft.com/office/word/2018/wordml/cex" xmlns:w16cid="http://schemas.microsoft.com/office/word/2016/wordml/cid" xmlns:w16="http://schemas.microsoft.com/office/word/2018/wordml" xmlns:w16sdtdh="http://schemas.microsoft.com/office/word/2020/wordml/sdtdatahash" xmlns:w16se="http://schemas.microsoft.com/office/word/2015/wordml/symex" xmlns:wpg="http://schemas.microsoft.com/office/word/2010/wordprocessingGroup" xmlns:wpi="http://schemas.microsoft.com/office/word/2010/wordprocessingInk" xmlns:wne="http://schemas.microsoft.com/office/word/2006/wordml" xmlns:wps="http://schemas.microsoft.com/office/word/2010/wordprocessingShape" mc:Ignorable="w14 w15 w16se w16cid w16 w16cex w16sdtdh wp14">
   <w:abstractNum w:abstractNumId="0" w15:restartNumberingAfterBreak="0">
     <w:nsid w:val="2068781D"/>
     <w:multiLevelType w:val="multilevel"/>
@@ -3575,23 +3489,23 @@
       </w:pPr>
     </w:lvl>
   </w:abstractNum>
-  <w:num w:numId="1" w16cid:durableId="1164124163">
+  <w:num w:numId="1">
     <w:abstractNumId w:val="2"/>
   </w:num>
-  <w:num w:numId="2" w16cid:durableId="955647887">
+  <w:num w:numId="2">
     <w:abstractNumId w:val="0"/>
   </w:num>
-  <w:num w:numId="3" w16cid:durableId="394477156">
+  <w:num w:numId="3">
     <w:abstractNumId w:val="1"/>
   </w:num>
-  <w:num w:numId="4" w16cid:durableId="736826392">
+  <w:num w:numId="4">
     <w:abstractNumId w:val="3"/>
   </w:num>
 </w:numbering>
 </file>
 
 <file path=word/styles.xml><?xml version="1.0" encoding="utf-8"?>
-<w:styles xmlns:mc="http://schemas.openxmlformats.org/markup-compatibility/2006" xmlns:r="http://schemas.openxmlformats.org/officeDocument/2006/relationships" xmlns:w="http://schemas.openxmlformats.org/wordprocessingml/2006/main" xmlns:w14="http://schemas.microsoft.com/office/word/2010/wordml" xmlns:w15="http://schemas.microsoft.com/office/word/2012/wordml" xmlns:w16cex="http://schemas.microsoft.com/office/word/2018/wordml/cex" xmlns:w16cid="http://schemas.microsoft.com/office/word/2016/wordml/cid" xmlns:w16="http://schemas.microsoft.com/office/word/2018/wordml" xmlns:w16du="http://schemas.microsoft.com/office/word/2023/wordml/word16du" xmlns:w16sdtdh="http://schemas.microsoft.com/office/word/2020/wordml/sdtdatahash" xmlns:w16se="http://schemas.microsoft.com/office/word/2015/wordml/symex" mc:Ignorable="w14 w15 w16se w16cid w16 w16cex w16sdtdh w16du">
+<w:styles xmlns:mc="http://schemas.openxmlformats.org/markup-compatibility/2006" xmlns:r="http://schemas.openxmlformats.org/officeDocument/2006/relationships" xmlns:w="http://schemas.openxmlformats.org/wordprocessingml/2006/main" xmlns:w14="http://schemas.microsoft.com/office/word/2010/wordml" xmlns:w15="http://schemas.microsoft.com/office/word/2012/wordml" xmlns:w16cex="http://schemas.microsoft.com/office/word/2018/wordml/cex" xmlns:w16cid="http://schemas.microsoft.com/office/word/2016/wordml/cid" xmlns:w16="http://schemas.microsoft.com/office/word/2018/wordml" xmlns:w16sdtdh="http://schemas.microsoft.com/office/word/2020/wordml/sdtdatahash" xmlns:w16se="http://schemas.microsoft.com/office/word/2015/wordml/symex" mc:Ignorable="w14 w15 w16se w16cid w16 w16cex w16sdtdh">
   <w:docDefaults>
     <w:rPrDefault>
       <w:rPr>
@@ -4593,6 +4507,18 @@
       <w:szCs w:val="18"/>
     </w:rPr>
   </w:style>
+  <w:style w:type="character" w:styleId="UnresolvedMention">
+    <w:name w:val="Unresolved Mention"/>
+    <w:basedOn w:val="DefaultParagraphFont"/>
+    <w:uiPriority w:val="99"/>
+    <w:semiHidden/>
+    <w:unhideWhenUsed/>
+    <w:rsid w:val="00AE303F"/>
+    <w:rPr>
+      <w:color w:val="605E5C"/>
+      <w:shd w:val="clear" w:color="auto" w:fill="E1DFDD"/>
+    </w:rPr>
+  </w:style>
 </w:styles>
 </file>
 

</xml_diff>

<commit_message>
Got the elevations in CSV format. Designed a MatPlotLib script to simulate area around summit. Added to research.
</commit_message>
<xml_diff>
--- a/Daniel_Jameson_FYP_Rough.docx
+++ b/Daniel_Jameson_FYP_Rough.docx
@@ -1,6 +1,6 @@
 
 <file path=word/document.xml><?xml version="1.0" encoding="utf-8"?>
-<w:document xmlns:wpc="http://schemas.microsoft.com/office/word/2010/wordprocessingCanvas" xmlns:cx="http://schemas.microsoft.com/office/drawing/2014/chartex" xmlns:cx1="http://schemas.microsoft.com/office/drawing/2015/9/8/chartex" xmlns:cx2="http://schemas.microsoft.com/office/drawing/2015/10/21/chartex" xmlns:cx3="http://schemas.microsoft.com/office/drawing/2016/5/9/chartex" xmlns:cx4="http://schemas.microsoft.com/office/drawing/2016/5/10/chartex" xmlns:cx5="http://schemas.microsoft.com/office/drawing/2016/5/11/chartex" xmlns:cx6="http://schemas.microsoft.com/office/drawing/2016/5/12/chartex" xmlns:cx7="http://schemas.microsoft.com/office/drawing/2016/5/13/chartex" xmlns:cx8="http://schemas.microsoft.com/office/drawing/2016/5/14/chartex" xmlns:mc="http://schemas.openxmlformats.org/markup-compatibility/2006" xmlns:aink="http://schemas.microsoft.com/office/drawing/2016/ink" xmlns:am3d="http://schemas.microsoft.com/office/drawing/2017/model3d" xmlns:o="urn:schemas-microsoft-com:office:office" xmlns:r="http://schemas.openxmlformats.org/officeDocument/2006/relationships" xmlns:m="http://schemas.openxmlformats.org/officeDocument/2006/math" xmlns:v="urn:schemas-microsoft-com:vml" xmlns:wp14="http://schemas.microsoft.com/office/word/2010/wordprocessingDrawing" xmlns:wp="http://schemas.openxmlformats.org/drawingml/2006/wordprocessingDrawing" xmlns:w10="urn:schemas-microsoft-com:office:word" xmlns:w="http://schemas.openxmlformats.org/wordprocessingml/2006/main" xmlns:w14="http://schemas.microsoft.com/office/word/2010/wordml" xmlns:w15="http://schemas.microsoft.com/office/word/2012/wordml" xmlns:w16cex="http://schemas.microsoft.com/office/word/2018/wordml/cex" xmlns:w16cid="http://schemas.microsoft.com/office/word/2016/wordml/cid" xmlns:w16="http://schemas.microsoft.com/office/word/2018/wordml" xmlns:w16sdtdh="http://schemas.microsoft.com/office/word/2020/wordml/sdtdatahash" xmlns:w16se="http://schemas.microsoft.com/office/word/2015/wordml/symex" xmlns:wpg="http://schemas.microsoft.com/office/word/2010/wordprocessingGroup" xmlns:wpi="http://schemas.microsoft.com/office/word/2010/wordprocessingInk" xmlns:wne="http://schemas.microsoft.com/office/word/2006/wordml" xmlns:wps="http://schemas.microsoft.com/office/word/2010/wordprocessingShape" mc:Ignorable="w14 w15 w16se w16cid w16 w16cex w16sdtdh wp14">
+<w:document xmlns:wpc="http://schemas.microsoft.com/office/word/2010/wordprocessingCanvas" xmlns:cx="http://schemas.microsoft.com/office/drawing/2014/chartex" xmlns:cx1="http://schemas.microsoft.com/office/drawing/2015/9/8/chartex" xmlns:cx2="http://schemas.microsoft.com/office/drawing/2015/10/21/chartex" xmlns:cx3="http://schemas.microsoft.com/office/drawing/2016/5/9/chartex" xmlns:cx4="http://schemas.microsoft.com/office/drawing/2016/5/10/chartex" xmlns:cx5="http://schemas.microsoft.com/office/drawing/2016/5/11/chartex" xmlns:cx6="http://schemas.microsoft.com/office/drawing/2016/5/12/chartex" xmlns:cx7="http://schemas.microsoft.com/office/drawing/2016/5/13/chartex" xmlns:cx8="http://schemas.microsoft.com/office/drawing/2016/5/14/chartex" xmlns:mc="http://schemas.openxmlformats.org/markup-compatibility/2006" xmlns:aink="http://schemas.microsoft.com/office/drawing/2016/ink" xmlns:am3d="http://schemas.microsoft.com/office/drawing/2017/model3d" xmlns:o="urn:schemas-microsoft-com:office:office" xmlns:oel="http://schemas.microsoft.com/office/2019/extlst" xmlns:r="http://schemas.openxmlformats.org/officeDocument/2006/relationships" xmlns:m="http://schemas.openxmlformats.org/officeDocument/2006/math" xmlns:v="urn:schemas-microsoft-com:vml" xmlns:wp14="http://schemas.microsoft.com/office/word/2010/wordprocessingDrawing" xmlns:wp="http://schemas.openxmlformats.org/drawingml/2006/wordprocessingDrawing" xmlns:w10="urn:schemas-microsoft-com:office:word" xmlns:w="http://schemas.openxmlformats.org/wordprocessingml/2006/main" xmlns:w14="http://schemas.microsoft.com/office/word/2010/wordml" xmlns:w15="http://schemas.microsoft.com/office/word/2012/wordml" xmlns:w16cex="http://schemas.microsoft.com/office/word/2018/wordml/cex" xmlns:w16cid="http://schemas.microsoft.com/office/word/2016/wordml/cid" xmlns:w16="http://schemas.microsoft.com/office/word/2018/wordml" xmlns:w16du="http://schemas.microsoft.com/office/word/2023/wordml/word16du" xmlns:w16sdtdh="http://schemas.microsoft.com/office/word/2020/wordml/sdtdatahash" xmlns:w16se="http://schemas.microsoft.com/office/word/2015/wordml/symex" xmlns:wpg="http://schemas.microsoft.com/office/word/2010/wordprocessingGroup" xmlns:wpi="http://schemas.microsoft.com/office/word/2010/wordprocessingInk" xmlns:wne="http://schemas.microsoft.com/office/word/2006/wordml" xmlns:wps="http://schemas.microsoft.com/office/word/2010/wordprocessingShape" mc:Ignorable="w14 w15 w16se w16cid w16 w16cex w16sdtdh w16du wp14">
   <w:body>
     <w:p>
       <w:pPr>
@@ -1095,7 +1095,21 @@
         <w:rPr>
           <w:lang w:val="en-GB"/>
         </w:rPr>
-        <w:t>n simple terms, this project will use algorithms like Dijkstras, Depth first search and Breadth first search to determine a set of possible routes and priorities in which to search these routes.</w:t>
+        <w:t xml:space="preserve">n simple terms, this project will use algorithms like </w:t>
+      </w:r>
+      <w:proofErr w:type="spellStart"/>
+      <w:r>
+        <w:rPr>
+          <w:lang w:val="en-GB"/>
+        </w:rPr>
+        <w:t>Dijkstras</w:t>
+      </w:r>
+      <w:proofErr w:type="spellEnd"/>
+      <w:r>
+        <w:rPr>
+          <w:lang w:val="en-GB"/>
+        </w:rPr>
+        <w:t>, Depth first search and Breadth first search to determine a set of possible routes and priorities in which to search these routes.</w:t>
       </w:r>
       <w:r>
         <w:rPr>
@@ -1113,7 +1127,21 @@
         <w:rPr>
           <w:lang w:val="en-GB"/>
         </w:rPr>
-        <w:t xml:space="preserve"> You also have to factor in the number of people in a search party. More people can search more ground at once, multiple people can reach multiple destinations at the same time. This would mean that the route would have to implement multiple routes based on the manpower at their disposal.</w:t>
+        <w:t xml:space="preserve"> You also </w:t>
+      </w:r>
+      <w:proofErr w:type="gramStart"/>
+      <w:r>
+        <w:rPr>
+          <w:lang w:val="en-GB"/>
+        </w:rPr>
+        <w:t>have to</w:t>
+      </w:r>
+      <w:proofErr w:type="gramEnd"/>
+      <w:r>
+        <w:rPr>
+          <w:lang w:val="en-GB"/>
+        </w:rPr>
+        <w:t xml:space="preserve"> factor in the number of people in a search party. More people can search more ground at once, multiple people can reach multiple destinations at the same time. This would mean that the route would have to implement multiple routes based on the manpower at their disposal.</w:t>
       </w:r>
     </w:p>
     <w:p>
@@ -1144,7 +1172,21 @@
         <w:rPr>
           <w:lang w:val="en-GB"/>
         </w:rPr>
-        <w:t xml:space="preserve"> This field breaks down into various different classes of technology, such as Lidar and Photogrammetry.</w:t>
+        <w:t xml:space="preserve"> This field breaks down into </w:t>
+      </w:r>
+      <w:proofErr w:type="gramStart"/>
+      <w:r>
+        <w:rPr>
+          <w:lang w:val="en-GB"/>
+        </w:rPr>
+        <w:t>various different</w:t>
+      </w:r>
+      <w:proofErr w:type="gramEnd"/>
+      <w:r>
+        <w:rPr>
+          <w:lang w:val="en-GB"/>
+        </w:rPr>
+        <w:t xml:space="preserve"> classes of technology, such as Lidar and Photogrammetry.</w:t>
       </w:r>
     </w:p>
     <w:p>
@@ -1182,7 +1224,21 @@
         <w:rPr>
           <w:lang w:val="en-GB"/>
         </w:rPr>
-        <w:t xml:space="preserve"> be used to traverse the finished product, and research will be conducted into optimising a possible route or set of routes to try to divide a search parties resources </w:t>
+        <w:t xml:space="preserve"> be used to traverse the finished product, and research will be conducted into optimising a possible route or set of routes to try to divide a search </w:t>
+      </w:r>
+      <w:proofErr w:type="gramStart"/>
+      <w:r>
+        <w:rPr>
+          <w:lang w:val="en-GB"/>
+        </w:rPr>
+        <w:t>parties</w:t>
+      </w:r>
+      <w:proofErr w:type="gramEnd"/>
+      <w:r>
+        <w:rPr>
+          <w:lang w:val="en-GB"/>
+        </w:rPr>
+        <w:t xml:space="preserve"> resources </w:t>
       </w:r>
       <w:r>
         <w:rPr>
@@ -1202,7 +1258,7 @@
         <w:rPr>
           <w:lang w:val="en-GB"/>
         </w:rPr>
-        <w:t xml:space="preserve">   Chapter 1.1 – Research Questions</w:t>
+        <w:t>Chapter 1.1 – Research Questions</w:t>
       </w:r>
     </w:p>
     <w:p>
@@ -1229,38 +1285,32 @@
         <w:rPr>
           <w:lang w:val="en-GB"/>
         </w:rPr>
-        <w:t xml:space="preserve">   Chapter 1.2 – Research Objective</w:t>
-      </w:r>
-    </w:p>
-    <w:p>
-      <w:pPr>
-        <w:rPr>
-          <w:lang w:val="en-GB"/>
-        </w:rPr>
-      </w:pPr>
-      <w:r>
-        <w:rPr>
-          <w:lang w:val="en-GB"/>
-        </w:rPr>
-        <w:t xml:space="preserve">The objective of the research undertaken for this project is to see if modern navigation techniques and tools can enhance search and rescue operations. The topic will take a deep dive into traditional techniques, such as graph algorithms and GPS techniques. It will contrast these techniques with more modern techniques such as I </w:t>
-      </w:r>
-      <w:r>
-        <w:rPr>
-          <w:lang w:val="en-GB"/>
-        </w:rPr>
-        <w:t>don’t know</w:t>
-      </w:r>
-      <w:r>
-        <w:rPr>
-          <w:lang w:val="en-GB"/>
-        </w:rPr>
-        <w:t>?</w:t>
-      </w:r>
-      <w:r>
-        <w:rPr>
-          <w:lang w:val="en-GB"/>
-        </w:rPr>
-        <w:t xml:space="preserve"> I’ll come back to this later.</w:t>
+        <w:t>Chapter 1.2 – Research Objective</w:t>
+      </w:r>
+    </w:p>
+    <w:p>
+      <w:pPr>
+        <w:rPr>
+          <w:lang w:val="en-GB"/>
+        </w:rPr>
+      </w:pPr>
+      <w:r>
+        <w:rPr>
+          <w:lang w:val="en-GB"/>
+        </w:rPr>
+        <w:t>The objective of the research undertaken for this project is to see if modern navigation techniques and tools can enhance search and rescue operations. The topic will take a deep dive into traditional techniques, such as graph algorithms and GPS techniques</w:t>
+      </w:r>
+      <w:r>
+        <w:rPr>
+          <w:lang w:val="en-GB"/>
+        </w:rPr>
+        <w:t>, and how these techniques may be implemented into a modern application</w:t>
+      </w:r>
+      <w:r>
+        <w:rPr>
+          <w:lang w:val="en-GB"/>
+        </w:rPr>
+        <w:t>.</w:t>
       </w:r>
     </w:p>
     <w:p>
@@ -1314,30 +1364,12 @@
     </w:p>
     <w:p>
       <w:pPr>
-        <w:rPr>
-          <w:lang w:val="en-GB"/>
-        </w:rPr>
-      </w:pPr>
-      <w:r>
-        <w:rPr>
-          <w:lang w:val="en-GB"/>
-        </w:rPr>
-        <w:t>Origin of Search and Rescue groups here please.</w:t>
-      </w:r>
-    </w:p>
-    <w:p>
-      <w:pPr>
         <w:pStyle w:val="Heading2"/>
         <w:rPr>
-          <w:lang w:val="en-GB"/>
-        </w:rPr>
-      </w:pPr>
-      <w:r>
-        <w:rPr>
-          <w:lang w:val="en-GB"/>
-        </w:rPr>
-        <w:t xml:space="preserve">  </w:t>
-      </w:r>
+          <w:color w:val="196B24" w:themeColor="accent3"/>
+          <w:lang w:val="en-GB"/>
+        </w:rPr>
+      </w:pPr>
       <w:r>
         <w:rPr>
           <w:lang w:val="en-GB"/>
@@ -1354,91 +1386,163 @@
         <w:rPr>
           <w:lang w:val="en-GB"/>
         </w:rPr>
-        <w:t>Search and Rescue Focus Group</w:t>
+        <w:t>Search and Rescue</w:t>
       </w:r>
       <w:bookmarkEnd w:id="3"/>
     </w:p>
     <w:p>
       <w:pPr>
         <w:rPr>
-          <w:color w:val="196B24" w:themeColor="accent3"/>
-          <w:lang w:val="en-GB"/>
-        </w:rPr>
-      </w:pPr>
-      <w:r>
-        <w:rPr>
-          <w:color w:val="196B24" w:themeColor="accent3"/>
-          <w:lang w:val="en-GB"/>
-        </w:rPr>
-        <w:t>Slightly generalised, I already know this will focus on mountain terrain, but I have to explain that decision. So more goes in here to explain that.</w:t>
-      </w:r>
-      <w:r>
-        <w:rPr>
-          <w:color w:val="196B24" w:themeColor="accent3"/>
-          <w:lang w:val="en-GB"/>
-        </w:rPr>
-        <w:t xml:space="preserve"> Don’t think I really need this section.</w:t>
-      </w:r>
-    </w:p>
-    <w:p>
-      <w:pPr>
-        <w:rPr>
-          <w:lang w:val="en-GB"/>
-        </w:rPr>
-      </w:pPr>
-      <w:r>
-        <w:rPr>
-          <w:lang w:val="en-GB"/>
-        </w:rPr>
-        <w:t xml:space="preserve">This section concerns my choice of area to </w:t>
-      </w:r>
-      <w:r>
-        <w:rPr>
-          <w:lang w:val="en-GB"/>
-        </w:rPr>
-        <w:t>focus on. Search and Rescue breaks down into many different specialties and terrain types. The one this report will be focusing on is Mountain Search and Rescue, because, living in an area that is close to two po</w:t>
-      </w:r>
-      <w:r>
-        <w:rPr>
-          <w:lang w:val="en-GB"/>
-        </w:rPr>
-        <w:t>p</w:t>
-      </w:r>
-      <w:r>
-        <w:rPr>
-          <w:lang w:val="en-GB"/>
-        </w:rPr>
-        <w:t>ular mountain ranges, The MacGill</w:t>
-      </w:r>
-      <w:r>
-        <w:rPr>
-          <w:lang w:val="en-GB"/>
-        </w:rPr>
-        <w:t>y</w:t>
-      </w:r>
-      <w:r>
-        <w:rPr>
-          <w:lang w:val="en-GB"/>
-        </w:rPr>
-        <w:t>cuddy</w:t>
-      </w:r>
-      <w:r>
-        <w:rPr>
-          <w:lang w:val="en-GB"/>
-        </w:rPr>
-        <w:t>’s</w:t>
-      </w:r>
-      <w:r>
-        <w:rPr>
-          <w:lang w:val="en-GB"/>
-        </w:rPr>
-        <w:t xml:space="preserve"> Reeks and </w:t>
-      </w:r>
-      <w:r>
-        <w:rPr>
-          <w:lang w:val="en-GB"/>
-        </w:rPr>
-        <w:t>the Sliabh Mish Mountain range, there is a market for missing persons cases that looks like it may need to be satisfied.</w:t>
+          <w:lang w:val="en-GB"/>
+        </w:rPr>
+      </w:pPr>
+      <w:r>
+        <w:rPr>
+          <w:lang w:val="en-GB"/>
+        </w:rPr>
+        <w:t xml:space="preserve">Search and Rescue </w:t>
+      </w:r>
+      <w:r>
+        <w:rPr>
+          <w:lang w:val="en-GB"/>
+        </w:rPr>
+        <w:t>is a term that refers to the location of people to be considered missing in areas of hazardous environments. The process of Search and Rescue generally involves sending a search party out to the general location of the missing party and dividing manpower out into smaller parties and deciding to divide out the search area into more manageable sections.</w:t>
+      </w:r>
+    </w:p>
+    <w:p>
+      <w:pPr>
+        <w:rPr>
+          <w:lang w:val="en-GB"/>
+        </w:rPr>
+      </w:pPr>
+      <w:r>
+        <w:rPr>
+          <w:lang w:val="en-GB"/>
+        </w:rPr>
+        <w:t xml:space="preserve">The first major advantage in the field of search and rescue was the use of dogs to locate </w:t>
+      </w:r>
+      <w:r>
+        <w:rPr>
+          <w:lang w:val="en-GB"/>
+        </w:rPr>
+        <w:t>people. Dogs have a heightened sense of smell with significantly more smell receptors than human</w:t>
+      </w:r>
+      <w:r>
+        <w:rPr>
+          <w:lang w:val="en-GB"/>
+        </w:rPr>
+        <w:t>s</w:t>
+      </w:r>
+      <w:sdt>
+        <w:sdtPr>
+          <w:rPr>
+            <w:lang w:val="en-GB"/>
+          </w:rPr>
+          <w:id w:val="-1855412961"/>
+          <w:citation/>
+        </w:sdtPr>
+        <w:sdtEndPr/>
+        <w:sdtContent>
+          <w:r>
+            <w:rPr>
+              <w:lang w:val="en-GB"/>
+            </w:rPr>
+            <w:fldChar w:fldCharType="begin"/>
+          </w:r>
+          <w:r>
+            <w:rPr>
+              <w:lang w:val="en-GB"/>
+            </w:rPr>
+            <w:instrText xml:space="preserve"> CITATION Aga21 \l 2057 </w:instrText>
+          </w:r>
+          <w:r>
+            <w:rPr>
+              <w:lang w:val="en-GB"/>
+            </w:rPr>
+            <w:fldChar w:fldCharType="separate"/>
+          </w:r>
+          <w:r>
+            <w:rPr>
+              <w:noProof/>
+              <w:lang w:val="en-GB"/>
+            </w:rPr>
+            <w:t xml:space="preserve"> </w:t>
+          </w:r>
+          <w:r>
+            <w:rPr>
+              <w:noProof/>
+              <w:lang w:val="en-GB"/>
+            </w:rPr>
+            <w:t>(Agata Kokocińska-Kusiak, 2021)</w:t>
+          </w:r>
+          <w:r>
+            <w:rPr>
+              <w:lang w:val="en-GB"/>
+            </w:rPr>
+            <w:fldChar w:fldCharType="end"/>
+          </w:r>
+        </w:sdtContent>
+      </w:sdt>
+      <w:r>
+        <w:rPr>
+          <w:lang w:val="en-GB"/>
+        </w:rPr>
+        <w:t>.</w:t>
+      </w:r>
+    </w:p>
+    <w:p>
+      <w:pPr>
+        <w:rPr>
+          <w:lang w:val="en-GB"/>
+        </w:rPr>
+      </w:pPr>
+      <w:r>
+        <w:rPr>
+          <w:lang w:val="en-GB"/>
+        </w:rPr>
+        <w:t>In modern times, this process takes advantage of numerous advanced technologies such as drones and helicopters to aid in the discovery of potential victims.</w:t>
+      </w:r>
+      <w:r>
+        <w:rPr>
+          <w:lang w:val="en-GB"/>
+        </w:rPr>
+        <w:t xml:space="preserve"> Due to the increasing technology in recent years, the manufacturing of certain types of helicopters and drones specifically for the purpose of search and rescue</w:t>
+      </w:r>
+      <w:r>
+        <w:rPr>
+          <w:lang w:val="en-GB"/>
+        </w:rPr>
+        <w:t>, such as the S-70i – Search and Rescue Helicopter</w:t>
+      </w:r>
+      <w:r>
+        <w:rPr>
+          <w:lang w:val="en-GB"/>
+        </w:rPr>
+        <w:t xml:space="preserve">. </w:t>
+      </w:r>
+      <w:r>
+        <w:rPr>
+          <w:lang w:val="en-GB"/>
+        </w:rPr>
+        <w:t>The process of using drones has gained massive popularity in recent years, as it is a safer option than sending helicopters or people to check for the presence of the subject</w:t>
+      </w:r>
+      <w:r>
+        <w:rPr>
+          <w:lang w:val="en-GB"/>
+        </w:rPr>
+        <w:t>, due to it not being necessary to send living beings to do the work.</w:t>
+      </w:r>
+      <w:r>
+        <w:rPr>
+          <w:lang w:val="en-GB"/>
+        </w:rPr>
+        <w:t xml:space="preserve"> These drones often come equipped with thermal imaging cameras to further speed up the process</w:t>
+      </w:r>
+      <w:r>
+        <w:rPr>
+          <w:lang w:val="en-GB"/>
+        </w:rPr>
+        <w:t>, such as the DJI M300RTK.</w:t>
       </w:r>
     </w:p>
     <w:p>
@@ -1452,32 +1556,564 @@
         <w:rPr>
           <w:lang w:val="en-GB"/>
         </w:rPr>
-        <w:t xml:space="preserve">  </w:t>
-      </w:r>
-      <w:r>
-        <w:rPr>
-          <w:lang w:val="en-GB"/>
-        </w:rPr>
+        <w:t>2.2 Defining Search Area</w:t>
+      </w:r>
+      <w:r>
+        <w:rPr>
+          <w:lang w:val="en-GB"/>
+        </w:rPr>
+        <w:t>s</w:t>
+      </w:r>
+    </w:p>
+    <w:p>
+      <w:pPr>
+        <w:rPr>
+          <w:lang w:val="en-GB"/>
+        </w:rPr>
+      </w:pPr>
+      <w:r>
+        <w:rPr>
+          <w:lang w:val="en-GB"/>
+        </w:rPr>
+        <w:t xml:space="preserve">Typically, </w:t>
+      </w:r>
+      <w:r>
+        <w:rPr>
+          <w:lang w:val="en-GB"/>
+        </w:rPr>
+        <w:t>on</w:t>
+      </w:r>
+      <w:r>
+        <w:rPr>
+          <w:lang w:val="en-GB"/>
+        </w:rPr>
+        <w:t xml:space="preserve"> a global scale, the world is divided into different regions where bodies are responsible for defining the </w:t>
+      </w:r>
+      <w:r>
+        <w:rPr>
+          <w:lang w:val="en-GB"/>
+        </w:rPr>
+        <w:t>areas under the authority of each organisation.</w:t>
+      </w:r>
+      <w:r>
+        <w:rPr>
+          <w:lang w:val="en-GB"/>
+        </w:rPr>
+        <w:t xml:space="preserve"> This is </w:t>
+      </w:r>
+      <w:r>
+        <w:rPr>
+          <w:lang w:val="en-GB"/>
+        </w:rPr>
+        <w:t>a</w:t>
+      </w:r>
+      <w:r>
+        <w:rPr>
+          <w:lang w:val="en-GB"/>
+        </w:rPr>
+        <w:t xml:space="preserve"> primary division of search areas.</w:t>
+      </w:r>
+      <w:r>
+        <w:rPr>
+          <w:lang w:val="en-GB"/>
+        </w:rPr>
+        <w:t xml:space="preserve"> There exist 13 main areas of consideration under the SAR</w:t>
+      </w:r>
+      <w:r>
+        <w:rPr>
+          <w:lang w:val="en-GB"/>
+        </w:rPr>
+        <w:t>.</w:t>
+      </w:r>
+    </w:p>
+    <w:p>
+      <w:pPr>
+        <w:rPr>
+          <w:lang w:val="en-GB"/>
+        </w:rPr>
+      </w:pPr>
+      <w:r>
+        <w:rPr>
+          <w:lang w:val="en-GB"/>
+        </w:rPr>
+        <w:t xml:space="preserve">When an area needs to be searched, </w:t>
+      </w:r>
+      <w:r>
+        <w:rPr>
+          <w:lang w:val="en-GB"/>
+        </w:rPr>
+        <w:t xml:space="preserve">the area </w:t>
+      </w:r>
+      <w:r>
+        <w:rPr>
+          <w:lang w:val="en-GB"/>
+        </w:rPr>
+        <w:t>needs to be assessed where the approximate location of the missing person needs to be gathered.</w:t>
+      </w:r>
+      <w:r>
+        <w:rPr>
+          <w:lang w:val="en-GB"/>
+        </w:rPr>
+        <w:t xml:space="preserve"> The process of dividing a search area falls under the jurisdiction of two United Nations organizations, the International Maritime Organization(IMO) for sea search and rescue missions, and the International Civil Aviation Organization(ICAO)</w:t>
+      </w:r>
+      <w:r>
+        <w:rPr>
+          <w:lang w:val="en-GB"/>
+        </w:rPr>
+        <w:t xml:space="preserve"> for ariel missions</w:t>
+      </w:r>
+      <w:r>
+        <w:rPr>
+          <w:lang w:val="en-GB"/>
+        </w:rPr>
+        <w:t>.</w:t>
+      </w:r>
+    </w:p>
+    <w:p>
+      <w:pPr>
+        <w:rPr>
+          <w:lang w:val="en-GB"/>
+        </w:rPr>
+      </w:pPr>
+      <w:r>
+        <w:rPr>
+          <w:lang w:val="en-GB"/>
+        </w:rPr>
+        <w:t xml:space="preserve">This process is initially done by defining the main area that someone may have gone missing. </w:t>
+      </w:r>
+      <w:r>
+        <w:rPr>
+          <w:lang w:val="en-GB"/>
+        </w:rPr>
+        <w:t xml:space="preserve">This is accomplished using mapping techniques. </w:t>
+      </w:r>
+      <w:r>
+        <w:rPr>
+          <w:lang w:val="en-GB"/>
+        </w:rPr>
+        <w:t>Then, the area is broken down into smaller, more manageable sub-sections that are more easily searched.</w:t>
+      </w:r>
+    </w:p>
+    <w:p>
+      <w:pPr>
+        <w:rPr>
+          <w:lang w:val="en-GB"/>
+        </w:rPr>
+      </w:pPr>
+      <w:r>
+        <w:rPr>
+          <w:lang w:val="en-GB"/>
+        </w:rPr>
+        <w:t>In Ireland for</w:t>
+      </w:r>
+      <w:r>
+        <w:rPr>
+          <w:lang w:val="en-GB"/>
+        </w:rPr>
+        <w:t xml:space="preserve"> sea search and rescue operations, the Irish Coast Guard is responsible for abiding by the guidelines set out by the National Search and Rescue Plan, and</w:t>
+      </w:r>
+      <w:r>
+        <w:rPr>
+          <w:lang w:val="en-GB"/>
+        </w:rPr>
+        <w:t xml:space="preserve"> they</w:t>
+      </w:r>
+      <w:r>
+        <w:rPr>
+          <w:lang w:val="en-GB"/>
+        </w:rPr>
+        <w:t xml:space="preserve"> have bases in Dublin, Valentia Island and Malin Head.</w:t>
+      </w:r>
+      <w:sdt>
+        <w:sdtPr>
+          <w:rPr>
+            <w:lang w:val="en-GB"/>
+          </w:rPr>
+          <w:id w:val="-1229060902"/>
+          <w:citation/>
+        </w:sdtPr>
+        <w:sdtEndPr/>
+        <w:sdtContent>
+          <w:r>
+            <w:rPr>
+              <w:lang w:val="en-GB"/>
+            </w:rPr>
+            <w:fldChar w:fldCharType="begin"/>
+          </w:r>
+          <w:r>
+            <w:rPr>
+              <w:lang w:val="en-GB"/>
+            </w:rPr>
+            <w:instrText xml:space="preserve"> CITATION Gov19 \l 2057 </w:instrText>
+          </w:r>
+          <w:r>
+            <w:rPr>
+              <w:lang w:val="en-GB"/>
+            </w:rPr>
+            <w:fldChar w:fldCharType="separate"/>
+          </w:r>
+          <w:r>
+            <w:rPr>
+              <w:noProof/>
+              <w:lang w:val="en-GB"/>
+            </w:rPr>
+            <w:t xml:space="preserve"> </w:t>
+          </w:r>
+          <w:r>
+            <w:rPr>
+              <w:noProof/>
+              <w:lang w:val="en-GB"/>
+            </w:rPr>
+            <w:t>(Gov.ie, 2019)</w:t>
+          </w:r>
+          <w:r>
+            <w:rPr>
+              <w:lang w:val="en-GB"/>
+            </w:rPr>
+            <w:fldChar w:fldCharType="end"/>
+          </w:r>
+        </w:sdtContent>
+      </w:sdt>
+    </w:p>
+    <w:p>
+      <w:pPr>
+        <w:rPr>
+          <w:lang w:val="en-GB"/>
+        </w:rPr>
+      </w:pPr>
+      <w:r>
+        <w:rPr>
+          <w:lang w:val="en-GB"/>
+        </w:rPr>
+        <w:t xml:space="preserve">For </w:t>
+      </w:r>
+      <w:proofErr w:type="gramStart"/>
+      <w:r>
+        <w:rPr>
+          <w:lang w:val="en-GB"/>
+        </w:rPr>
+        <w:t>ground base</w:t>
+      </w:r>
+      <w:r>
+        <w:rPr>
+          <w:lang w:val="en-GB"/>
+        </w:rPr>
+        <w:t>d</w:t>
+      </w:r>
+      <w:proofErr w:type="gramEnd"/>
+      <w:r>
+        <w:rPr>
+          <w:lang w:val="en-GB"/>
+        </w:rPr>
+        <w:t xml:space="preserve"> Search and Rescue operations,</w:t>
+      </w:r>
+      <w:r>
+        <w:rPr>
+          <w:lang w:val="en-GB"/>
+        </w:rPr>
+        <w:t xml:space="preserve"> the National Search and Rescue Plan does not clearly define who is responsible, alluding to An Garda Siochana having a duty to safety. </w:t>
+      </w:r>
+      <w:r>
+        <w:rPr>
+          <w:lang w:val="en-GB"/>
+        </w:rPr>
+        <w:t xml:space="preserve">It states that: </w:t>
+      </w:r>
+      <w:r>
+        <w:rPr>
+          <w:lang w:val="en-GB"/>
+        </w:rPr>
+        <w:t>“</w:t>
+      </w:r>
+      <w:r>
+        <w:rPr>
+          <w:lang w:val="en-GB"/>
+        </w:rPr>
+        <w:t>There are no international conventions governing land search and rescue. However, legislation</w:t>
+      </w:r>
+      <w:r>
+        <w:rPr>
+          <w:lang w:val="en-GB"/>
+        </w:rPr>
+        <w:t xml:space="preserve"> </w:t>
+      </w:r>
+      <w:r>
+        <w:rPr>
+          <w:lang w:val="en-GB"/>
+        </w:rPr>
+        <w:t xml:space="preserve">governing policing activity places an obligation on </w:t>
+      </w:r>
+      <w:proofErr w:type="gramStart"/>
+      <w:r>
+        <w:rPr>
+          <w:lang w:val="en-GB"/>
+        </w:rPr>
+        <w:t>An</w:t>
+      </w:r>
+      <w:proofErr w:type="gramEnd"/>
+      <w:r>
+        <w:rPr>
+          <w:lang w:val="en-GB"/>
+        </w:rPr>
+        <w:t xml:space="preserve"> Garda Síochána to protect life and property,</w:t>
+      </w:r>
+      <w:r>
+        <w:rPr>
+          <w:lang w:val="en-GB"/>
+        </w:rPr>
+        <w:t xml:space="preserve"> </w:t>
+      </w:r>
+      <w:r>
+        <w:rPr>
+          <w:lang w:val="en-GB"/>
+        </w:rPr>
+        <w:t>and the provision of land SAR services derives from this requiremen</w:t>
+      </w:r>
+      <w:r>
+        <w:rPr>
+          <w:lang w:val="en-GB"/>
+        </w:rPr>
+        <w:t>t”</w:t>
+      </w:r>
+      <w:sdt>
+        <w:sdtPr>
+          <w:rPr>
+            <w:lang w:val="en-GB"/>
+          </w:rPr>
+          <w:id w:val="199057463"/>
+          <w:citation/>
+        </w:sdtPr>
+        <w:sdtEndPr/>
+        <w:sdtContent>
+          <w:r>
+            <w:rPr>
+              <w:lang w:val="en-GB"/>
+            </w:rPr>
+            <w:fldChar w:fldCharType="begin"/>
+          </w:r>
+          <w:r>
+            <w:rPr>
+              <w:lang w:val="en-GB"/>
+            </w:rPr>
+            <w:instrText xml:space="preserve"> CITATION Gov19 \l 2057 </w:instrText>
+          </w:r>
+          <w:r>
+            <w:rPr>
+              <w:lang w:val="en-GB"/>
+            </w:rPr>
+            <w:fldChar w:fldCharType="separate"/>
+          </w:r>
+          <w:r>
+            <w:rPr>
+              <w:noProof/>
+              <w:lang w:val="en-GB"/>
+            </w:rPr>
+            <w:t xml:space="preserve"> </w:t>
+          </w:r>
+          <w:r>
+            <w:rPr>
+              <w:noProof/>
+              <w:lang w:val="en-GB"/>
+            </w:rPr>
+            <w:t>(Gov.ie, 2019)</w:t>
+          </w:r>
+          <w:r>
+            <w:rPr>
+              <w:lang w:val="en-GB"/>
+            </w:rPr>
+            <w:fldChar w:fldCharType="end"/>
+          </w:r>
+        </w:sdtContent>
+      </w:sdt>
+      <w:r>
+        <w:rPr>
+          <w:lang w:val="en-GB"/>
+        </w:rPr>
+        <w:t>.</w:t>
+      </w:r>
+    </w:p>
+    <w:p>
+      <w:pPr>
+        <w:pStyle w:val="Heading2"/>
+        <w:rPr>
+          <w:lang w:val="en-GB"/>
+        </w:rPr>
+      </w:pPr>
+      <w:r>
+        <w:rPr>
+          <w:lang w:val="en-GB"/>
+        </w:rPr>
+        <w:lastRenderedPageBreak/>
         <w:t>2</w:t>
       </w:r>
       <w:r>
         <w:rPr>
           <w:lang w:val="en-GB"/>
         </w:rPr>
-        <w:t>.2 Drawing a Sample Area</w:t>
-      </w:r>
-    </w:p>
-    <w:p>
-      <w:pPr>
-        <w:rPr>
-          <w:lang w:val="en-GB"/>
-        </w:rPr>
-      </w:pPr>
-      <w:r>
-        <w:rPr>
-          <w:lang w:val="en-GB"/>
-        </w:rPr>
-        <w:t>The area this project is going to focus on is Carrauntoohil. The mountain, located in the MacGillycuddy Reeks Mountain range, is a formidable area that presents a variety of challenges in the terrain and areas to be assessed.</w:t>
+        <w:t xml:space="preserve">.2 </w:t>
+      </w:r>
+      <w:r>
+        <w:rPr>
+          <w:lang w:val="en-GB"/>
+        </w:rPr>
+        <w:t>Researching and Defining</w:t>
+      </w:r>
+      <w:r>
+        <w:rPr>
+          <w:lang w:val="en-GB"/>
+        </w:rPr>
+        <w:t xml:space="preserve"> a Sample Area</w:t>
+      </w:r>
+    </w:p>
+    <w:p>
+      <w:pPr>
+        <w:rPr>
+          <w:lang w:val="en-GB"/>
+        </w:rPr>
+      </w:pPr>
+      <w:r>
+        <w:rPr>
+          <w:lang w:val="en-GB"/>
+        </w:rPr>
+        <w:t xml:space="preserve">The area in the surrounding </w:t>
+      </w:r>
+      <w:r>
+        <w:rPr>
+          <w:lang w:val="en-GB"/>
+        </w:rPr>
+        <w:t xml:space="preserve">where this report was written </w:t>
+      </w:r>
+      <w:r>
+        <w:rPr>
+          <w:lang w:val="en-GB"/>
+        </w:rPr>
+        <w:t xml:space="preserve">is mainly mountainous and has jagged, rough terrain. This terrain is naturally difficult to design infrastructure around and to navigate correctly. </w:t>
+      </w:r>
+      <w:r>
+        <w:rPr>
+          <w:lang w:val="en-GB"/>
+        </w:rPr>
+        <w:t>In the year 2022,</w:t>
+      </w:r>
+      <w:r>
+        <w:rPr>
+          <w:lang w:val="en-GB"/>
+        </w:rPr>
+        <w:t xml:space="preserve"> a hiker named John Dunne went missing around the mountain of Carrauntoohil, Co. Kerry</w:t>
+      </w:r>
+      <w:sdt>
+        <w:sdtPr>
+          <w:rPr>
+            <w:lang w:val="en-GB"/>
+          </w:rPr>
+          <w:id w:val="2025980102"/>
+          <w:citation/>
+        </w:sdtPr>
+        <w:sdtEndPr/>
+        <w:sdtContent>
+          <w:r>
+            <w:rPr>
+              <w:lang w:val="en-GB"/>
+            </w:rPr>
+            <w:fldChar w:fldCharType="begin"/>
+          </w:r>
+          <w:r>
+            <w:rPr>
+              <w:lang w:val="en-GB"/>
+            </w:rPr>
+            <w:instrText xml:space="preserve"> CITATION Iri22 \l 2057 </w:instrText>
+          </w:r>
+          <w:r>
+            <w:rPr>
+              <w:lang w:val="en-GB"/>
+            </w:rPr>
+            <w:fldChar w:fldCharType="separate"/>
+          </w:r>
+          <w:r>
+            <w:rPr>
+              <w:noProof/>
+              <w:lang w:val="en-GB"/>
+            </w:rPr>
+            <w:t xml:space="preserve"> </w:t>
+          </w:r>
+          <w:r>
+            <w:rPr>
+              <w:noProof/>
+              <w:lang w:val="en-GB"/>
+            </w:rPr>
+            <w:t>(Irish Examiner, 2022)</w:t>
+          </w:r>
+          <w:r>
+            <w:rPr>
+              <w:lang w:val="en-GB"/>
+            </w:rPr>
+            <w:fldChar w:fldCharType="end"/>
+          </w:r>
+        </w:sdtContent>
+      </w:sdt>
+      <w:r>
+        <w:rPr>
+          <w:lang w:val="en-GB"/>
+        </w:rPr>
+        <w:t>.</w:t>
+      </w:r>
+      <w:r>
+        <w:rPr>
+          <w:lang w:val="en-GB"/>
+        </w:rPr>
+        <w:t xml:space="preserve"> </w:t>
+      </w:r>
+    </w:p>
+    <w:p>
+      <w:pPr>
+        <w:rPr>
+          <w:lang w:val="en-GB"/>
+        </w:rPr>
+      </w:pPr>
+      <w:r>
+        <w:rPr>
+          <w:lang w:val="en-GB"/>
+        </w:rPr>
+        <w:t xml:space="preserve">The article describes Mr. Dunne as an experienced walker. </w:t>
+      </w:r>
+      <w:r>
+        <w:rPr>
+          <w:lang w:val="en-GB"/>
+        </w:rPr>
+        <w:t xml:space="preserve">Cases like the one of Mr. Dunne demonstrate the need for </w:t>
+      </w:r>
+      <w:r>
+        <w:rPr>
+          <w:lang w:val="en-GB"/>
+        </w:rPr>
+        <w:t>advanced search and rescue techniques.</w:t>
+      </w:r>
+    </w:p>
+    <w:p>
+      <w:pPr>
+        <w:rPr>
+          <w:lang w:val="en-GB"/>
+        </w:rPr>
+      </w:pPr>
+      <w:r>
+        <w:rPr>
+          <w:lang w:val="en-GB"/>
+        </w:rPr>
+        <w:t xml:space="preserve">The area this project is going to focus on is Carrauntoohil. The mountain, located in the </w:t>
+      </w:r>
+      <w:proofErr w:type="spellStart"/>
+      <w:r>
+        <w:rPr>
+          <w:lang w:val="en-GB"/>
+        </w:rPr>
+        <w:t>MacGillycuddy</w:t>
+      </w:r>
+      <w:proofErr w:type="spellEnd"/>
+      <w:r>
+        <w:rPr>
+          <w:lang w:val="en-GB"/>
+        </w:rPr>
+        <w:t xml:space="preserve"> Reeks Mountain range, is a formidable area that presents a variety of challenges in the terrain and areas to be assessed.</w:t>
       </w:r>
       <w:r>
         <w:rPr>
@@ -1545,19 +2181,6 @@
     </w:p>
     <w:p>
       <w:pPr>
-        <w:rPr>
-          <w:lang w:val="en-GB"/>
-        </w:rPr>
-      </w:pPr>
-      <w:r>
-        <w:rPr>
-          <w:lang w:val="en-GB"/>
-        </w:rPr>
-        <w:t>The project would have to design a bounding box over the summit of the mountain and assess the number of data points that are needed to gather the associated elevation metrics.</w:t>
-      </w:r>
-    </w:p>
-    <w:p>
-      <w:pPr>
         <w:pStyle w:val="Heading2"/>
         <w:rPr>
           <w:lang w:val="en-GB"/>
@@ -1567,12 +2190,6 @@
         <w:rPr>
           <w:lang w:val="en-GB"/>
         </w:rPr>
-        <w:t xml:space="preserve">  </w:t>
-      </w:r>
-      <w:r>
-        <w:rPr>
-          <w:lang w:val="en-GB"/>
-        </w:rPr>
         <w:t>2</w:t>
       </w:r>
       <w:r>
@@ -1597,7 +2214,13 @@
         <w:rPr>
           <w:lang w:val="en-GB"/>
         </w:rPr>
-        <w:t>Investigating Modern Navigation Methodology</w:t>
+        <w:t xml:space="preserve">Investigating Navigation </w:t>
+      </w:r>
+      <w:r>
+        <w:rPr>
+          <w:lang w:val="en-GB"/>
+        </w:rPr>
+        <w:t>Techniques</w:t>
       </w:r>
     </w:p>
     <w:p>
@@ -1611,28 +2234,61 @@
         <w:rPr>
           <w:lang w:val="en-GB"/>
         </w:rPr>
-        <w:t>Currently your existing technologies when it comes to missing person location</w:t>
-      </w:r>
-      <w:r>
-        <w:rPr>
-          <w:lang w:val="en-GB"/>
-        </w:rPr>
-        <w:t>. Generally speaking, when someone goes missing, it is presumed they did so of their own accord[Citation]. For this reason, it is recommended for this project that the scope be narrowed to finding rescue victims for example. For that reason I need to compile a list of methods by which mountain rescue groups operate.</w:t>
+        <w:t xml:space="preserve">Modern technology can be used to improve the </w:t>
+      </w:r>
+      <w:r>
+        <w:rPr>
+          <w:lang w:val="en-GB"/>
+        </w:rPr>
+        <w:t>efforts of search and Rescue services by making parties more efficient and reducing the elements of human liability that are inherent to old fashioned techniques.</w:t>
+      </w:r>
+      <w:r>
+        <w:rPr>
+          <w:lang w:val="en-GB"/>
+        </w:rPr>
+        <w:t xml:space="preserve"> Using people to do this requires a high amount of human capital to be invested, as the people involved </w:t>
+      </w:r>
+      <w:r>
+        <w:rPr>
+          <w:lang w:val="en-GB"/>
+        </w:rPr>
+        <w:t>are required</w:t>
+      </w:r>
+      <w:r>
+        <w:rPr>
+          <w:lang w:val="en-GB"/>
+        </w:rPr>
+        <w:t xml:space="preserve"> to be strong and fit enough to be able to access the areas someone may get lost in.</w:t>
+      </w:r>
+    </w:p>
+    <w:p>
+      <w:pPr>
+        <w:spacing w:line="276" w:lineRule="auto"/>
+        <w:rPr>
+          <w:lang w:val="en-GB"/>
+        </w:rPr>
+      </w:pPr>
+      <w:r>
+        <w:rPr>
+          <w:lang w:val="en-GB"/>
+        </w:rPr>
+        <w:t>The obvious solution to this problem is to use forms of technology as a substitute for this human capital.</w:t>
+      </w:r>
+      <w:r>
+        <w:rPr>
+          <w:lang w:val="en-GB"/>
+        </w:rPr>
+        <w:t xml:space="preserve"> The use of tech such as drones allows humans, and by extension, associated liabilities to be limited. This section is going to detail some of that technology.</w:t>
       </w:r>
     </w:p>
     <w:p>
       <w:pPr>
         <w:pStyle w:val="Heading3"/>
-        <w:rPr>
-          <w:lang w:val="en-GB"/>
-        </w:rPr>
-      </w:pPr>
-      <w:r>
-        <w:rPr>
-          <w:lang w:val="en-GB"/>
-        </w:rPr>
-        <w:t xml:space="preserve">    </w:t>
-      </w:r>
+        <w:ind w:firstLine="720"/>
+        <w:rPr>
+          <w:lang w:val="en-GB"/>
+        </w:rPr>
+      </w:pPr>
       <w:r>
         <w:rPr>
           <w:lang w:val="en-GB"/>
@@ -1674,31 +2330,49 @@
         <w:rPr>
           <w:lang w:val="en-GB"/>
         </w:rPr>
+        <w:t xml:space="preserve">The term </w:t>
+      </w:r>
+      <w:r>
+        <w:rPr>
+          <w:lang w:val="en-GB"/>
+        </w:rPr>
         <w:t>Global Positioning System</w:t>
       </w:r>
       <w:r>
         <w:rPr>
           <w:lang w:val="en-GB"/>
         </w:rPr>
+        <w:t>(GPS)</w:t>
+      </w:r>
+      <w:r>
+        <w:rPr>
+          <w:lang w:val="en-GB"/>
+        </w:rPr>
         <w:t xml:space="preserve"> </w:t>
       </w:r>
       <w:r>
         <w:rPr>
           <w:lang w:val="en-GB"/>
         </w:rPr>
-        <w:t xml:space="preserve">is defined as </w:t>
-      </w:r>
-      <w:r>
-        <w:rPr>
-          <w:lang w:val="en-GB"/>
-        </w:rPr>
-        <w:t xml:space="preserve">any system that broadcast navigation pulses </w:t>
-      </w:r>
-      <w:r>
-        <w:rPr>
-          <w:lang w:val="en-GB"/>
-        </w:rPr>
-        <w:t>to users on earth</w:t>
+        <w:t>refers to</w:t>
+      </w:r>
+      <w:r>
+        <w:rPr>
+          <w:lang w:val="en-GB"/>
+        </w:rPr>
+        <w:t xml:space="preserve"> any system that</w:t>
+      </w:r>
+      <w:r>
+        <w:rPr>
+          <w:lang w:val="en-GB"/>
+        </w:rPr>
+        <w:t xml:space="preserve"> sends</w:t>
+      </w:r>
+      <w:r>
+        <w:rPr>
+          <w:lang w:val="en-GB"/>
+        </w:rPr>
+        <w:t xml:space="preserve"> broadcast navigation pulses to users on earth</w:t>
       </w:r>
       <w:sdt>
         <w:sdtPr>
@@ -1754,79 +2428,327 @@
         <w:rPr>
           <w:lang w:val="en-GB"/>
         </w:rPr>
+        <w:t xml:space="preserve">. It is a useful system for locating and guiding </w:t>
+      </w:r>
+      <w:r>
+        <w:rPr>
+          <w:lang w:val="en-GB"/>
+        </w:rPr>
+        <w:t>a given device with the necessary information to make informed decisions as to how to get from one location to another. These systems are then work with different pathfinding algorithms to reach different points for different purposes. For example, Shortest Path First would allow the user to demonstrate a path that takes the least distance between two points. Whereas something like the A* algorithm that would take a weighted approach to solving the least costly method of reaching a given point.</w:t>
+      </w:r>
+    </w:p>
+    <w:p>
+      <w:pPr>
+        <w:rPr>
+          <w:lang w:val="en-GB"/>
+        </w:rPr>
+      </w:pPr>
+      <w:r>
+        <w:rPr>
+          <w:lang w:val="en-GB"/>
+        </w:rPr>
+        <w:t>The first instance of Global Positioning System was in the era of</w:t>
+      </w:r>
+      <w:r>
+        <w:rPr>
+          <w:lang w:val="en-GB"/>
+        </w:rPr>
+        <w:t xml:space="preserve"> the</w:t>
+      </w:r>
+      <w:r>
+        <w:rPr>
+          <w:lang w:val="en-GB"/>
+        </w:rPr>
+        <w:t xml:space="preserve"> Sputnik</w:t>
+      </w:r>
+      <w:r>
+        <w:rPr>
+          <w:lang w:val="en-GB"/>
+        </w:rPr>
+        <w:t xml:space="preserve"> satellite in 1957</w:t>
+      </w:r>
+      <w:r>
+        <w:rPr>
+          <w:lang w:val="en-GB"/>
+        </w:rPr>
+        <w:t>, when scientists</w:t>
+      </w:r>
+      <w:r>
+        <w:rPr>
+          <w:lang w:val="en-GB"/>
+        </w:rPr>
+        <w:t xml:space="preserve"> discovered that they</w:t>
+      </w:r>
+      <w:r>
+        <w:rPr>
+          <w:lang w:val="en-GB"/>
+        </w:rPr>
+        <w:t xml:space="preserve"> could track satellites using shifts in their radio signals.</w:t>
+      </w:r>
+      <w:r>
+        <w:rPr>
+          <w:lang w:val="en-GB"/>
+        </w:rPr>
+        <w:t xml:space="preserve"> This uses the principal that any receiving device could determine its position based on the strength of the signal.</w:t>
+      </w:r>
+      <w:sdt>
+        <w:sdtPr>
+          <w:rPr>
+            <w:lang w:val="en-GB"/>
+          </w:rPr>
+          <w:id w:val="-38128623"/>
+          <w:citation/>
+        </w:sdtPr>
+        <w:sdtEndPr/>
+        <w:sdtContent>
+          <w:r>
+            <w:rPr>
+              <w:lang w:val="en-GB"/>
+            </w:rPr>
+            <w:fldChar w:fldCharType="begin"/>
+          </w:r>
+          <w:r>
+            <w:rPr>
+              <w:lang w:val="en-GB"/>
+            </w:rPr>
+            <w:instrText xml:space="preserve"> CITATION Aer24 \l 2057 </w:instrText>
+          </w:r>
+          <w:r>
+            <w:rPr>
+              <w:lang w:val="en-GB"/>
+            </w:rPr>
+            <w:fldChar w:fldCharType="separate"/>
+          </w:r>
+          <w:r>
+            <w:rPr>
+              <w:noProof/>
+              <w:lang w:val="en-GB"/>
+            </w:rPr>
+            <w:t xml:space="preserve"> </w:t>
+          </w:r>
+          <w:r>
+            <w:rPr>
+              <w:noProof/>
+              <w:lang w:val="en-GB"/>
+            </w:rPr>
+            <w:t>(Aerospace, 2024)</w:t>
+          </w:r>
+          <w:r>
+            <w:rPr>
+              <w:lang w:val="en-GB"/>
+            </w:rPr>
+            <w:fldChar w:fldCharType="end"/>
+          </w:r>
+        </w:sdtContent>
+      </w:sdt>
+    </w:p>
+    <w:p>
+      <w:pPr>
+        <w:pStyle w:val="Heading3"/>
+        <w:ind w:firstLine="720"/>
+        <w:rPr>
+          <w:lang w:val="en-GB"/>
+        </w:rPr>
+      </w:pPr>
+      <w:bookmarkStart w:id="4" w:name="_Toc179139183"/>
+      <w:r>
+        <w:rPr>
+          <w:lang w:val="en-GB"/>
+        </w:rPr>
+        <w:t>2</w:t>
+      </w:r>
+      <w:r>
+        <w:rPr>
+          <w:lang w:val="en-GB"/>
+        </w:rPr>
         <w:t>.</w:t>
       </w:r>
       <w:r>
         <w:rPr>
           <w:lang w:val="en-GB"/>
         </w:rPr>
-        <w:t xml:space="preserve"> It is a useful system for locating and guiding </w:t>
-      </w:r>
-      <w:r>
-        <w:rPr>
-          <w:lang w:val="en-GB"/>
-        </w:rPr>
-        <w:t>a given device with the necessary information to make informed decisions with regard to pathfinding.</w:t>
-      </w:r>
-    </w:p>
-    <w:p>
-      <w:pPr>
-        <w:pStyle w:val="Heading3"/>
-        <w:rPr>
-          <w:lang w:val="en-GB"/>
-        </w:rPr>
-      </w:pPr>
-      <w:bookmarkStart w:id="4" w:name="_Toc179139183"/>
-      <w:r>
-        <w:rPr>
-          <w:lang w:val="en-GB"/>
-        </w:rPr>
-        <w:t xml:space="preserve">    </w:t>
-      </w:r>
-      <w:r>
-        <w:rPr>
-          <w:lang w:val="en-GB"/>
-        </w:rPr>
-        <w:t>2</w:t>
-      </w:r>
-      <w:r>
-        <w:rPr>
-          <w:lang w:val="en-GB"/>
-        </w:rPr>
+        <w:t>3</w:t>
+      </w:r>
+      <w:r>
+        <w:rPr>
+          <w:lang w:val="en-GB"/>
+        </w:rPr>
+        <w:t xml:space="preserve">.2 </w:t>
+      </w:r>
+      <w:r>
+        <w:rPr>
+          <w:lang w:val="en-GB"/>
+        </w:rPr>
+        <w:t>Graph</w:t>
+      </w:r>
+      <w:r>
+        <w:rPr>
+          <w:lang w:val="en-GB"/>
+        </w:rPr>
+        <w:t>s and Corresponding Algorithms</w:t>
+      </w:r>
+      <w:bookmarkEnd w:id="4"/>
+    </w:p>
+    <w:p>
+      <w:pPr>
+        <w:rPr>
+          <w:lang w:val="en-GB"/>
+        </w:rPr>
+      </w:pPr>
+      <w:r>
+        <w:rPr>
+          <w:lang w:val="en-GB"/>
+        </w:rPr>
+        <w:t>In computing, graphs are an abstract data type that connect nodes</w:t>
+      </w:r>
+      <w:r>
+        <w:rPr>
+          <w:lang w:val="en-GB"/>
+        </w:rPr>
+        <w:t>(vertices)</w:t>
+      </w:r>
+      <w:r>
+        <w:rPr>
+          <w:lang w:val="en-GB"/>
+        </w:rPr>
+        <w:t xml:space="preserve"> via edges.</w:t>
+      </w:r>
+      <w:r>
+        <w:rPr>
+          <w:lang w:val="en-GB"/>
+        </w:rPr>
+        <w:t xml:space="preserve"> Graphs come in many different forms such as directed or undirected</w:t>
+      </w:r>
+      <w:r>
+        <w:rPr>
+          <w:lang w:val="en-GB"/>
+        </w:rPr>
+        <w:t xml:space="preserve"> and</w:t>
+      </w:r>
+      <w:r>
+        <w:rPr>
+          <w:lang w:val="en-GB"/>
+        </w:rPr>
+        <w:t xml:space="preserve"> </w:t>
+      </w:r>
+      <w:r>
+        <w:rPr>
+          <w:lang w:val="en-GB"/>
+        </w:rPr>
+        <w:t>weighted or non-weighted.</w:t>
+      </w:r>
+      <w:r>
+        <w:rPr>
+          <w:lang w:val="en-GB"/>
+        </w:rPr>
+        <w:t xml:space="preserve"> Graphs are commonly used in Social Networks to determine which users are likely to know each other based on mutual contacts, and weighted graphs are commonly used in mapping </w:t>
+      </w:r>
+      <w:r>
+        <w:rPr>
+          <w:lang w:val="en-GB"/>
+        </w:rPr>
+        <w:lastRenderedPageBreak/>
+        <w:t>projects as they provide a weighting between vertices to make their calculations</w:t>
+      </w:r>
+      <w:sdt>
+        <w:sdtPr>
+          <w:rPr>
+            <w:lang w:val="en-GB"/>
+          </w:rPr>
+          <w:id w:val="152807519"/>
+          <w:citation/>
+        </w:sdtPr>
+        <w:sdtEndPr/>
+        <w:sdtContent>
+          <w:r>
+            <w:rPr>
+              <w:lang w:val="en-GB"/>
+            </w:rPr>
+            <w:fldChar w:fldCharType="begin"/>
+          </w:r>
+          <w:r>
+            <w:rPr>
+              <w:lang w:val="en-GB"/>
+            </w:rPr>
+            <w:instrText xml:space="preserve"> CITATION Tho091 \l 2057 </w:instrText>
+          </w:r>
+          <w:r>
+            <w:rPr>
+              <w:lang w:val="en-GB"/>
+            </w:rPr>
+            <w:fldChar w:fldCharType="separate"/>
+          </w:r>
+          <w:r>
+            <w:rPr>
+              <w:noProof/>
+              <w:lang w:val="en-GB"/>
+            </w:rPr>
+            <w:t xml:space="preserve"> </w:t>
+          </w:r>
+          <w:r>
+            <w:rPr>
+              <w:noProof/>
+              <w:lang w:val="en-GB"/>
+            </w:rPr>
+            <w:t>(Thomas H. Cormen, 2009)</w:t>
+          </w:r>
+          <w:r>
+            <w:rPr>
+              <w:lang w:val="en-GB"/>
+            </w:rPr>
+            <w:fldChar w:fldCharType="end"/>
+          </w:r>
+        </w:sdtContent>
+      </w:sdt>
+      <w:r>
+        <w:rPr>
+          <w:lang w:val="en-GB"/>
+        </w:rPr>
+        <w:t xml:space="preserve"> P5</w:t>
+      </w:r>
+      <w:r>
+        <w:rPr>
+          <w:lang w:val="en-GB"/>
+        </w:rPr>
+        <w:t>8</w:t>
+      </w:r>
+      <w:r>
+        <w:rPr>
+          <w:lang w:val="en-GB"/>
+        </w:rPr>
+        <w:t>9.</w:t>
+      </w:r>
+    </w:p>
+    <w:p>
+      <w:pPr>
+        <w:spacing w:line="276" w:lineRule="auto"/>
+      </w:pPr>
+      <w:r>
+        <w:t xml:space="preserve">Pathfinding algorithms will have to be implemented into the project to decide </w:t>
+      </w:r>
+      <w:r>
+        <w:t>how to navigate over a search area</w:t>
+      </w:r>
+      <w:r>
+        <w:t xml:space="preserve">. </w:t>
+      </w:r>
+      <w:r>
+        <w:t>T</w:t>
+      </w:r>
+      <w:r>
+        <w:t>here</w:t>
+      </w:r>
+      <w:r>
+        <w:t xml:space="preserve"> exists a multitude</w:t>
+      </w:r>
+      <w:r>
+        <w:t xml:space="preserve"> of algorithms to use for this purpose. Dijkstra's algorithm, Breadth first and Depth First will all receive consideration in factoring in which is the likely way to reach people first</w:t>
+      </w:r>
+      <w:r>
+        <w:t xml:space="preserve"> from a given location</w:t>
+      </w:r>
+      <w:r>
         <w:t>.</w:t>
-      </w:r>
-      <w:r>
-        <w:rPr>
-          <w:lang w:val="en-GB"/>
-        </w:rPr>
-        <w:t>3</w:t>
-      </w:r>
-      <w:r>
-        <w:rPr>
-          <w:lang w:val="en-GB"/>
-        </w:rPr>
-        <w:t xml:space="preserve">.2 </w:t>
-      </w:r>
-      <w:r>
-        <w:rPr>
-          <w:lang w:val="en-GB"/>
-        </w:rPr>
-        <w:t>Graph</w:t>
-      </w:r>
-      <w:r>
-        <w:rPr>
-          <w:lang w:val="en-GB"/>
-        </w:rPr>
-        <w:t>s and Corresponding Algorithms</w:t>
-      </w:r>
-      <w:bookmarkEnd w:id="4"/>
-    </w:p>
-    <w:p>
-      <w:pPr>
-        <w:spacing w:line="276" w:lineRule="auto"/>
-      </w:pPr>
-      <w:r>
-        <w:t>Pathfinding algorithms will have to be implemented into the project to decide where to search. Luckily, there is no shortage of algorithms to use for this purpose. Dijkstra's algorithm, Breadth first and Depth First will all receive consideration in factoring in which is the likely way to reach people first.</w:t>
       </w:r>
       <w:r>
         <w:t xml:space="preserve"> There are promising results posted from studies involving these algorithms</w:t>
@@ -1873,10 +2795,22 @@
         <w:t>.</w:t>
       </w:r>
       <w:r>
-        <w:t xml:space="preserve"> My main area to consider researching here is how existing navigation systems utilise these algorithms and </w:t>
-      </w:r>
-      <w:r>
-        <w:t>use a similar system for my own project.</w:t>
+        <w:t xml:space="preserve"> </w:t>
+      </w:r>
+      <w:r>
+        <w:t>The</w:t>
+      </w:r>
+      <w:r>
+        <w:t xml:space="preserve"> main area to consider researching here is how existing navigation systems utilise these algorithms and </w:t>
+      </w:r>
+      <w:r>
+        <w:t xml:space="preserve">use a similar system for </w:t>
+      </w:r>
+      <w:r>
+        <w:t>this report</w:t>
+      </w:r>
+      <w:r>
+        <w:t>.</w:t>
       </w:r>
     </w:p>
     <w:p>
@@ -1884,46 +2818,27 @@
         <w:spacing w:line="276" w:lineRule="auto"/>
       </w:pPr>
       <w:r>
-        <w:t xml:space="preserve">There are many types of Graph in computer science, such as weighted and directed graphs. The type of graph used by this project should depend on the type of pathfinding that needs to be done. The terrain of mountains provides a unique challenge in that it provides a third dimension to the </w:t>
-      </w:r>
-      <w:r>
-        <w:lastRenderedPageBreak/>
-        <w:t>proceedings. This will impact pathfinding such that the differences in elevation have to be accounted for more so than if you were designing a standard pathfinding system, such as satellite navigation.</w:t>
-      </w:r>
-      <w:r>
-        <w:t xml:space="preserve"> </w:t>
-      </w:r>
-    </w:p>
-    <w:p>
-      <w:pPr>
-        <w:spacing w:line="276" w:lineRule="auto"/>
-        <w:rPr>
-          <w:color w:val="196B24" w:themeColor="accent3"/>
-        </w:rPr>
-      </w:pPr>
-      <w:r>
-        <w:t xml:space="preserve">The graph could not be unweighted, for example, as the difference in terrain would </w:t>
-      </w:r>
-      <w:r>
-        <w:t>be a major factor in its accessibility.</w:t>
-      </w:r>
-      <w:r>
-        <w:t xml:space="preserve"> </w:t>
-      </w:r>
-      <w:r>
-        <w:rPr>
-          <w:color w:val="196B24" w:themeColor="accent3"/>
-        </w:rPr>
-        <w:t>Research into standard satellite navigation pathfinding, Google Maps, Waze, etc.</w:t>
+        <w:t xml:space="preserve">The type of graph used by this project should depend on the type of pathfinding that needs to be done. The terrain of mountains provides a unique challenge in that it provides a third dimension to the proceedings. This will impact pathfinding such that the differences in elevation </w:t>
+      </w:r>
+      <w:proofErr w:type="gramStart"/>
+      <w:r>
+        <w:t>have to</w:t>
+      </w:r>
+      <w:proofErr w:type="gramEnd"/>
+      <w:r>
+        <w:t xml:space="preserve"> be accounted for more so than if </w:t>
+      </w:r>
+      <w:r>
+        <w:t>one were to</w:t>
+      </w:r>
+      <w:r>
+        <w:t xml:space="preserve"> design a standard pathfinding system, such as satellite navigation.</w:t>
       </w:r>
     </w:p>
     <w:p>
       <w:pPr>
         <w:pStyle w:val="Heading2"/>
       </w:pPr>
-      <w:r>
-        <w:t xml:space="preserve">  </w:t>
-      </w:r>
       <w:r>
         <w:t>2</w:t>
       </w:r>
@@ -2001,10 +2916,8 @@
     <w:p>
       <w:pPr>
         <w:pStyle w:val="Heading3"/>
-      </w:pPr>
-      <w:r>
-        <w:t xml:space="preserve">    </w:t>
-      </w:r>
+        <w:ind w:firstLine="720"/>
+      </w:pPr>
       <w:r>
         <w:t>2</w:t>
       </w:r>
@@ -2023,40 +2936,43 @@
     </w:p>
     <w:p>
       <w:r>
-        <w:t>Photogrammetry is the process of using various techniques formulas on photos and similar data to assess a physical object.</w:t>
-      </w:r>
-    </w:p>
-    <w:p>
-      <w:r>
-        <w:t>Vertical Photogrammetry</w:t>
-      </w:r>
-      <w:r>
-        <w:t xml:space="preserve"> – The process of vertical photogrammetry involves using a</w:t>
-      </w:r>
-      <w:r>
-        <w:t xml:space="preserve"> drone to take photos of an area of land. The </w:t>
-      </w:r>
-    </w:p>
-    <w:p>
-      <w:r>
-        <w:t>Oblique Photogrammetry</w:t>
-      </w:r>
-    </w:p>
-    <w:p>
-      <w:r>
-        <w:t>Multi-View</w:t>
-      </w:r>
-      <w:r>
-        <w:t xml:space="preserve"> Photogrammetry</w:t>
+        <w:t>Photogrammetry is the process of using various techniques</w:t>
+      </w:r>
+      <w:r>
+        <w:t xml:space="preserve"> and</w:t>
+      </w:r>
+      <w:r>
+        <w:t xml:space="preserve"> formulas on photos to assess a physical object</w:t>
+      </w:r>
+      <w:r>
+        <w:t xml:space="preserve"> and gather measurements from them</w:t>
+      </w:r>
+      <w:r>
+        <w:t>.</w:t>
+      </w:r>
+      <w:r>
+        <w:t xml:space="preserve"> When these areas are considered, the user should then be able to map a 3D space and </w:t>
+      </w:r>
+      <w:r>
+        <w:t>plan out a route according to graph algorithms.</w:t>
+      </w:r>
+    </w:p>
+    <w:p>
+      <w:r>
+        <w:t>Photogrammetry</w:t>
+      </w:r>
+      <w:r>
+        <w:t xml:space="preserve"> breaks down into multiple smaller techniques based on the angle of photo that is taken. If using vertically taken photos, the horizontal axis is pronounced and if using oblique photogrammetry, the vertical axis makes itself more pronounced.</w:t>
+      </w:r>
+      <w:r>
+        <w:t xml:space="preserve"> </w:t>
       </w:r>
     </w:p>
     <w:p>
       <w:pPr>
         <w:pStyle w:val="Heading3"/>
-      </w:pPr>
-      <w:r>
-        <w:t xml:space="preserve">    </w:t>
-      </w:r>
+        <w:ind w:firstLine="720"/>
+      </w:pPr>
       <w:r>
         <w:t>2</w:t>
       </w:r>
@@ -2067,88 +2983,35 @@
         <w:t>4</w:t>
       </w:r>
       <w:r>
-        <w:t xml:space="preserve">.2 </w:t>
-      </w:r>
-      <w:r>
-        <w:t>Lidar</w:t>
-      </w:r>
-    </w:p>
-    <w:p>
-      <w:r>
-        <w:t>Light Detection and Ranging(</w:t>
-      </w:r>
-      <w:r>
-        <w:t>Lidar</w:t>
-      </w:r>
-      <w:r>
-        <w:t>)</w:t>
-      </w:r>
-      <w:r>
-        <w:t xml:space="preserve"> describes the process of using lasers to assess </w:t>
-      </w:r>
-      <w:r>
-        <w:t>distance</w:t>
-      </w:r>
-      <w:r>
         <w:t>.</w:t>
       </w:r>
       <w:r>
-        <w:t xml:space="preserve"> It accomplishes this task via assessing the amount of time it takes for the laser to reach </w:t>
-      </w:r>
-      <w:r>
-        <w:t>its target</w:t>
-      </w:r>
-      <w:r>
-        <w:t xml:space="preserve"> and return to a sensor. This process is used in </w:t>
-      </w:r>
-      <w:r>
-        <w:t xml:space="preserve">a variety of industries and across many product ranges. The automotive industry uses Lidar to </w:t>
-      </w:r>
-      <w:r>
-        <w:t>navigate roads and other environments</w:t>
-      </w:r>
-      <w:r>
-        <w:t>, for example.</w:t>
+        <w:t>2</w:t>
       </w:r>
       <w:r>
         <w:t xml:space="preserve"> </w:t>
       </w:r>
-    </w:p>
-    <w:p>
-      <w:pPr>
-        <w:pStyle w:val="Heading3"/>
-      </w:pPr>
-      <w:r>
-        <w:t xml:space="preserve">    </w:t>
-      </w:r>
-      <w:r>
-        <w:t>2</w:t>
-      </w:r>
-      <w:r>
-        <w:t>.</w:t>
-      </w:r>
-      <w:r>
-        <w:t>4</w:t>
-      </w:r>
-      <w:r>
-        <w:t xml:space="preserve">.3 </w:t>
-      </w:r>
       <w:r>
         <w:t>Google Elevation API</w:t>
       </w:r>
     </w:p>
     <w:p>
       <w:r>
-        <w:t xml:space="preserve">Google hosts an API for returning the elevation of any point that is indexed on one of their maps. This information could prove to be useful in assessing the surrounding terrain and provide information to incorporate into the pathfinding route. The API inputs a set of co-ordinates to determine the elevation at that given point. This returns either a JSON or an XML response in Meters. It should be noted that this a paid API, although usage can be forcibly limited. </w:t>
-      </w:r>
-      <w:r>
-        <w:rPr>
-          <w:color w:val="196B24" w:themeColor="accent3"/>
-        </w:rPr>
-        <w:t xml:space="preserve">It’s cheap anyway, I don’t think it matters that much. </w:t>
-      </w:r>
-      <w:r>
-        <w:t>It must be used sparingly, or a free solution could be found.</w:t>
+        <w:t xml:space="preserve">Google hosts an API for returning the elevation of any point that is indexed on one of their maps. This information could prove to be useful in assessing the surrounding terrain and provide information to incorporate into the pathfinding route. The API </w:t>
+      </w:r>
+      <w:r>
+        <w:t xml:space="preserve">receives an input of longitude and </w:t>
+      </w:r>
+      <w:proofErr w:type="gramStart"/>
+      <w:r>
+        <w:t>latitude, and</w:t>
+      </w:r>
+      <w:proofErr w:type="gramEnd"/>
+      <w:r>
+        <w:t xml:space="preserve"> returns an elevation to the user at the given coordinates</w:t>
+      </w:r>
+      <w:r>
+        <w:t>. This returns either a JSON or an XML response in Meters. It should be noted that this a paid API, although usage can be forcibly limited. It must be used sparingly, or a free solution could be found.</w:t>
       </w:r>
       <w:sdt>
         <w:sdtPr>
@@ -2188,188 +3051,157 @@
           </w:r>
         </w:sdtContent>
       </w:sdt>
+      <w:r>
+        <w:t xml:space="preserve"> This report is going to assume the use of Googles Elevation API</w:t>
+      </w:r>
+      <w:r>
+        <w:t>, and a return type of JSON.</w:t>
+      </w:r>
     </w:p>
     <w:p>
       <w:pPr>
         <w:pStyle w:val="Heading3"/>
-      </w:pPr>
-      <w:r>
-        <w:t xml:space="preserve">   </w:t>
-      </w:r>
-      <w:r>
+        <w:ind w:firstLine="720"/>
+      </w:pPr>
+      <w:r>
+        <w:t>2</w:t>
+      </w:r>
+      <w:r>
+        <w:t>.4.</w:t>
+      </w:r>
+      <w:r>
+        <w:t>3</w:t>
+      </w:r>
+      <w:r>
+        <w:t xml:space="preserve"> Carrauntoohil</w:t>
+      </w:r>
+    </w:p>
+    <w:p>
+      <w:r>
+        <w:t xml:space="preserve">Carrauntoohil is a part of the </w:t>
+      </w:r>
+      <w:proofErr w:type="spellStart"/>
+      <w:r>
+        <w:t>MacGillycuddy</w:t>
+      </w:r>
+      <w:proofErr w:type="spellEnd"/>
+      <w:r>
+        <w:t xml:space="preserve"> Reeks Mountain Range, in Co. Kerry, Ireland. It is Irelands highest summit and is considered a formidable challenge for experienced hikers. It is often the source of</w:t>
+      </w:r>
+      <w:r>
+        <w:t xml:space="preserve"> Search and Rescue, as it is a huge area with lots of potential for getting lost </w:t>
+      </w:r>
+      <w:r>
+        <w:lastRenderedPageBreak/>
+        <w:t>in. The mountain range mainly consists of red sandstone. This means that the geology of the area is treacherous and hard ground.</w:t>
+      </w:r>
+    </w:p>
+    <w:p>
+      <w:r>
+        <w:t>The summit of Carrauntoohil is located at the following co-ordinates: Lat: 51.99904, Long: -9.74324. The task here should be to manufacture a bounding box around this area and calculate the elevation based on the latitude and longitude of the selected point. A bounding box could be broken into several different points to create a 3d space from the given co-ordinates.</w:t>
+      </w:r>
+    </w:p>
+    <w:p>
+      <w:r>
+        <w:t>This report is going to use the summit of Carrauntoohil as a base point for its pathfinding purposes</w:t>
+      </w:r>
+      <w:r>
+        <w:t>, as this provides a tall summit and an area of much concern for hikers and Search and Rescue teams alike.</w:t>
+      </w:r>
+    </w:p>
+    <w:p>
+      <w:pPr>
+        <w:pStyle w:val="Heading3"/>
+        <w:ind w:firstLine="720"/>
+      </w:pPr>
+      <w:r>
+        <w:t>2.</w:t>
+      </w:r>
+      <w:r>
+        <w:t>4</w:t>
+      </w:r>
+      <w:r>
+        <w:t>.4 Acquiring the Elevation of the Search Area</w:t>
+      </w:r>
+    </w:p>
+    <w:p>
+      <w:r>
+        <w:t>The surrounding area has coordinates that can easily be gathered by using Google Maps and recording the distance away from the summit the search area will have to be defined. When these coordinates are gathered, a bounding box can be created. The bounding box will have minimum and maximum values for longitude and latitude, and these coordinates will be sent to the Google Elevation API to determine the elevation at each individual coordinate.</w:t>
+      </w:r>
+    </w:p>
+    <w:p>
+      <w:r>
+        <w:t>The area can be broken down by determining the difference between each set of coordinates of the bounding box. This difference can be divided however many times the user requires. For the purposes of designing a sensible search area, a balance must be struck between detail and usability. A very small search area would be far easier to design a set of coordinates for because it should divide into manageable sections very easily due to a reduced number of API calls to Elevation API at the cost of making the search area too small. A very large search area would be prohibitively expensive as it would have to be broken down into many more sets of coordinates.</w:t>
+      </w:r>
+    </w:p>
+    <w:p>
+      <w:r>
+        <w:t>For the purposes of this report, a search area of 2 kilometres will provide a compromise between detail and usage. This 2km squared search area will then have to be broken down into a smaller grid for use in mapping across three dimensions. If broken down into 100 boxes of 100m</w:t>
+      </w:r>
+      <w:r>
+        <w:rPr>
+          <w:vertAlign w:val="superscript"/>
+        </w:rPr>
+        <w:t xml:space="preserve">2  </w:t>
+      </w:r>
+      <w:r>
+        <w:t xml:space="preserve">, the area should be a combination of manageable and detailed, while the calculations should not be prohibitively expensive, hitting the Elevation API 441 times. This falls below Googles maximum number of requests per </w:t>
+      </w:r>
+      <w:proofErr w:type="gramStart"/>
+      <w:r>
+        <w:t>use, and</w:t>
+      </w:r>
+      <w:proofErr w:type="gramEnd"/>
+      <w:r>
+        <w:t xml:space="preserve"> can be run all at once. If the box was broken down into smaller boxes requiring more points, the API would have to sleep to prevent the API from timing out.</w:t>
+      </w:r>
+    </w:p>
+    <w:p>
+      <w:r>
+        <w:t>The bounding box has a minimum latitude of 51.99045 and a maximum latitude of 52.00844.</w:t>
+      </w:r>
+    </w:p>
+    <w:p>
+      <w:r>
+        <w:t>The bounding box has a minimum longitude of -9.7573 and a maximum longitude of -9.728086.</w:t>
+      </w:r>
+    </w:p>
+    <w:p>
+      <w:pPr>
+        <w:rPr>
+          <w:noProof/>
+        </w:rPr>
+      </w:pPr>
+      <w:r>
+        <w:t xml:space="preserve">The distance between each of the latitudes and longitudes for coordinates is 2 kilometres, giving a </w:t>
+      </w:r>
+      <w:proofErr w:type="gramStart"/>
+      <w:r>
+        <w:t>1 kilometre</w:t>
+      </w:r>
+      <w:proofErr w:type="gramEnd"/>
+      <w:r>
+        <w:t xml:space="preserve"> search area around the summit. With this information, the user should be able to use maths to gather a set of points that correspond to points in the bounding box to break areas down in terms of geographical importance. A suitable algorithm is shown below, implemented in the Python programming language, with the API key removed for security </w:t>
+      </w:r>
+      <w:r>
+        <w:lastRenderedPageBreak/>
+        <w:t>purposes, and a sample output is shown.</w:t>
+      </w:r>
+      <w:r>
+        <w:rPr>
+          <w:noProof/>
+        </w:rPr>
         <w:t xml:space="preserve"> </w:t>
       </w:r>
       <w:r>
-        <w:t>2</w:t>
-      </w:r>
-      <w:r>
-        <w:t>.4.4 – Carrauntoohil Summit</w:t>
-      </w:r>
-    </w:p>
-    <w:p>
-      <w:r>
-        <w:t>The summit of Carrauntoohil is located at the following co-ordinates: Lat: 51.99904, Long: -9.74324. The task here should be to manufacture a bounding box around this area and calculate the elevation based on the latitude and longitude of the selected point. A bounding box could be broken into several different points to create a 3d space from the given co-ordinates.</w:t>
-      </w:r>
-      <w:r>
-        <w:br w:type="page"/>
-      </w:r>
-    </w:p>
-    <w:p>
-      <w:pPr>
-        <w:pStyle w:val="Heading1"/>
-      </w:pPr>
-      <w:r>
-        <w:lastRenderedPageBreak/>
-        <w:t xml:space="preserve">Chapter </w:t>
-      </w:r>
-      <w:r>
-        <w:t>3</w:t>
-      </w:r>
-      <w:r>
-        <w:t xml:space="preserve"> – Methodology</w:t>
-      </w:r>
-    </w:p>
-    <w:p>
-      <w:pPr>
-        <w:rPr>
-          <w:color w:val="000000" w:themeColor="text1"/>
-        </w:rPr>
-      </w:pPr>
-      <w:r>
-        <w:t>In the case of this project, the data would not have to be gathered all at once. The data could be collected over the course of months, if necessary. This solution could be coded using a simple for loop using a script language such as Javascript or Python to loop through a 2d array to gather the elevation necessary for the third dimension necessary to create a 3d map.</w:t>
-      </w:r>
-      <w:r>
-        <w:t xml:space="preserve"> Something like the following: </w:t>
-      </w:r>
-      <w:r>
-        <w:t>https://stackoverflow.com/questions/1556921/google-map-api-v3-set-bounds-and-center</w:t>
-      </w:r>
-      <w:r>
-        <w:t xml:space="preserve">  </w:t>
-      </w:r>
-      <w:r>
-        <w:rPr>
-          <w:color w:val="FF0000"/>
-        </w:rPr>
-        <w:t>*DO THIS ASAP*</w:t>
-      </w:r>
-      <w:r>
-        <w:rPr>
-          <w:color w:val="FF0000"/>
-        </w:rPr>
-        <w:t xml:space="preserve"> </w:t>
-      </w:r>
-      <w:r>
-        <w:rPr>
-          <w:color w:val="000000" w:themeColor="text1"/>
-        </w:rPr>
-        <w:t>to reduce the overall costs of using the API.</w:t>
-      </w:r>
-    </w:p>
-    <w:p>
-      <w:pPr>
-        <w:pStyle w:val="Heading2"/>
-      </w:pPr>
-      <w:r>
-        <w:t>3.1 The Python Programming Language</w:t>
-      </w:r>
-    </w:p>
-    <w:p>
-      <w:r>
-        <w:t xml:space="preserve">The python programming language is a common choice for projects given its access to a variety of libraries and external resources. It is a language with a considerable skill curve, and as such is use by beginners and experts alike. Being an interpreted language, it is easy to work with, but possibly slower </w:t>
-      </w:r>
-      <w:r>
-        <w:t>given that the code cannot be pre-compiled.</w:t>
-      </w:r>
-    </w:p>
-    <w:p>
-      <w:pPr>
-        <w:pStyle w:val="Heading2"/>
-      </w:pPr>
-      <w:r>
-        <w:t>3</w:t>
-      </w:r>
-      <w:r>
-        <w:t>.1 Gathering Map Data</w:t>
-      </w:r>
-    </w:p>
-    <w:p>
-      <w:r>
-        <w:t>The process of gathering map data to use for the project will be handled in this case by designing a bounding box with arbitrary measurements to use as a sample. The geographical area around the summit of Carrauntoohil will serve as the bounding box. An area of 1 kilometre around the summit was arbitrarily chosen. The latitude and longitude can be gathered from the Google Maps service and the elevation can be gathered using a python script</w:t>
-      </w:r>
-      <w:r>
-        <w:t xml:space="preserve">. </w:t>
-      </w:r>
-      <w:r>
-        <w:t>The data structure that is best suited to this purpose</w:t>
-      </w:r>
-      <w:r>
-        <w:t xml:space="preserve"> is a 2d array that can have the Google Elevation called at each point in the loop.</w:t>
-      </w:r>
-      <w:r>
-        <w:t xml:space="preserve"> This could be done with basic tools too, like a simple bash script that calls the API using curl requests. As this would be tedious, the preferred choice of language here is Python.</w:t>
-      </w:r>
-    </w:p>
-    <w:p>
-      <w:pPr>
-        <w:keepNext/>
-      </w:pPr>
-      <w:r>
-        <w:t>Google has the available information for pricing the API calls on its website.</w:t>
-      </w:r>
-      <w:sdt>
-        <w:sdtPr>
-          <w:id w:val="176393744"/>
-          <w:citation/>
-        </w:sdtPr>
-        <w:sdtEndPr/>
-        <w:sdtContent>
-          <w:r>
-            <w:fldChar w:fldCharType="begin"/>
-          </w:r>
-          <w:r>
-            <w:rPr>
-              <w:lang w:val="en-GB"/>
-            </w:rPr>
-            <w:instrText xml:space="preserve"> CITATION Goo241 \l 2057 </w:instrText>
-          </w:r>
-          <w:r>
-            <w:fldChar w:fldCharType="separate"/>
-          </w:r>
-          <w:r>
-            <w:rPr>
-              <w:noProof/>
-              <w:lang w:val="en-GB"/>
-            </w:rPr>
-            <w:t xml:space="preserve"> </w:t>
-          </w:r>
-          <w:r>
-            <w:rPr>
-              <w:noProof/>
-              <w:lang w:val="en-GB"/>
-            </w:rPr>
-            <w:t>(Google, 2024)</w:t>
-          </w:r>
-          <w:r>
-            <w:fldChar w:fldCharType="end"/>
-          </w:r>
-        </w:sdtContent>
-      </w:sdt>
-      <w:r>
-        <w:t>, pricing section.</w:t>
-      </w:r>
-      <w:r>
-        <w:t xml:space="preserve"> The relevant information can be found in the figure below.</w:t>
-      </w:r>
-      <w:r>
         <w:rPr>
           <w:noProof/>
         </w:rPr>
         <w:drawing>
-          <wp:inline distT="0" distB="0" distL="0" distR="0" wp14:anchorId="21C2BEB9" wp14:editId="0920B19F">
-            <wp:extent cx="5731510" cy="2398395"/>
-            <wp:effectExtent l="0" t="0" r="2540" b="1905"/>
-            <wp:docPr id="939375968" name="Picture 1" descr="Google Elevation API Pricing"/>
+          <wp:inline distT="0" distB="0" distL="0" distR="0" wp14:anchorId="734CB491" wp14:editId="60B81669">
+            <wp:extent cx="5731510" cy="2295525"/>
+            <wp:effectExtent l="0" t="0" r="2540" b="9525"/>
+            <wp:docPr id="1488730411" name="Picture 1" descr="A screen shot of a computer&#10;&#10;Description automatically generated"/>
             <wp:cNvGraphicFramePr>
               <a:graphicFrameLocks xmlns:a="http://schemas.openxmlformats.org/drawingml/2006/main" noChangeAspect="1"/>
             </wp:cNvGraphicFramePr>
@@ -2377,17 +3209,11 @@
               <a:graphicData uri="http://schemas.openxmlformats.org/drawingml/2006/picture">
                 <pic:pic xmlns:pic="http://schemas.openxmlformats.org/drawingml/2006/picture">
                   <pic:nvPicPr>
-                    <pic:cNvPr id="939375968" name="Picture 1" descr="Google Elevation API Pricing"/>
+                    <pic:cNvPr id="1488730411" name="Picture 1" descr="A screen shot of a computer&#10;&#10;Description automatically generated"/>
                     <pic:cNvPicPr/>
                   </pic:nvPicPr>
                   <pic:blipFill>
-                    <a:blip r:embed="rId6">
-                      <a:extLst>
-                        <a:ext uri="{28A0092B-C50C-407E-A947-70E740481C1C}">
-                          <a14:useLocalDpi xmlns:a14="http://schemas.microsoft.com/office/drawing/2010/main" val="0"/>
-                        </a:ext>
-                      </a:extLst>
-                    </a:blip>
+                    <a:blip r:embed="rId6"/>
                     <a:stretch>
                       <a:fillRect/>
                     </a:stretch>
@@ -2395,7 +3221,7 @@
                   <pic:spPr>
                     <a:xfrm>
                       <a:off x="0" y="0"/>
-                      <a:ext cx="5731510" cy="2398395"/>
+                      <a:ext cx="5731510" cy="2295525"/>
                     </a:xfrm>
                     <a:prstGeom prst="rect">
                       <a:avLst/>
@@ -2410,34 +3236,28 @@
     </w:p>
     <w:p>
       <w:pPr>
-        <w:pStyle w:val="Caption"/>
-      </w:pPr>
-      <w:r>
-        <w:t xml:space="preserve">Figure </w:t>
-      </w:r>
-      <w:r>
-        <w:fldChar w:fldCharType="begin"/>
-      </w:r>
-      <w:r>
-        <w:instrText xml:space="preserve"> SEQ Figure \* ARABIC </w:instrText>
-      </w:r>
-      <w:r>
-        <w:fldChar w:fldCharType="separate"/>
-      </w:r>
-      <w:r>
         <w:rPr>
           <w:noProof/>
         </w:rPr>
-        <w:t>1</w:t>
-      </w:r>
+      </w:pPr>
       <w:r>
         <w:rPr>
           <w:noProof/>
         </w:rPr>
-        <w:fldChar w:fldCharType="end"/>
-      </w:r>
-      <w:r>
-        <w:t>: Google Elevation API Pricing</w:t>
+        <w:t>This method returns the elevation at each point that is entered. It is run through a loop, for each of the steps given. The JSON needs to be parsed from the returned request, and it is accessed at various points using the JSON library to access it. The elevation, Latitude and Longitude are all accessed and returned from where they were located in the response.</w:t>
+      </w:r>
+    </w:p>
+    <w:p>
+      <w:pPr>
+        <w:rPr>
+          <w:noProof/>
+        </w:rPr>
+      </w:pPr>
+      <w:r>
+        <w:rPr>
+          <w:noProof/>
+        </w:rPr>
+        <w:t>The sets of Longitude and Latitude were then exported to an excel Comma Separated Values(.csv) file for manipulation later.</w:t>
       </w:r>
     </w:p>
     <w:p>
@@ -2445,143 +3265,325 @@
         <w:pStyle w:val="Heading2"/>
       </w:pPr>
       <w:r>
-        <w:t>3.2 Designing a Map Bounding Box</w:t>
-      </w:r>
-    </w:p>
-    <w:p>
-      <w:r>
-        <w:t xml:space="preserve">The construction of a bounding box to designate a search area is a process that will involve gathering </w:t>
-      </w:r>
-      <w:r>
-        <w:t>the data of the surrounding area to about a kilometre.</w:t>
-      </w:r>
-      <w:r>
-        <w:t xml:space="preserve"> This will be a highly mathematical process involving conversion of </w:t>
-      </w:r>
-      <w:r>
-        <w:t>geographical coordinates to distances and translating those distances into an effective working area.</w:t>
-      </w:r>
-    </w:p>
-    <w:p>
-      <w:pPr>
-        <w:pStyle w:val="Heading2"/>
-        <w:rPr>
-          <w:lang w:val="en-GB"/>
-        </w:rPr>
-      </w:pPr>
-      <w:r>
-        <w:rPr>
-          <w:lang w:val="en-GB"/>
-        </w:rPr>
+        <w:t xml:space="preserve">2.5 </w:t>
+      </w:r>
+      <w:r>
+        <w:t xml:space="preserve">Hardware and </w:t>
+      </w:r>
+      <w:r>
+        <w:t>Technology</w:t>
+      </w:r>
+    </w:p>
+    <w:p>
+      <w:pPr>
+        <w:pStyle w:val="Heading3"/>
+        <w:ind w:firstLine="720"/>
+      </w:pPr>
+      <w:r>
+        <w:t>2.5.1 Python</w:t>
+      </w:r>
+    </w:p>
+    <w:p>
+      <w:r>
+        <w:t>The Python Programming Language is an interpreted, high-level, general purpose programming language that is easy to use and excels at a wide range of things. It can be used for GUI programming, embedded systems and web development, as it hosts a wide number of libraries and frameworks for any such purpose.</w:t>
+      </w:r>
+      <w:r>
+        <w:t xml:space="preserve"> It is easily run on command lines, used through scripts and Notebook type applications, such as Jupyter or Googles Co-Lab service.</w:t>
+      </w:r>
+    </w:p>
+    <w:p>
+      <w:r>
+        <w:t>It is a language with a considerable skill curve and is use</w:t>
+      </w:r>
+      <w:r>
+        <w:t>d</w:t>
+      </w:r>
+      <w:r>
+        <w:t xml:space="preserve"> by beginners and experts alike. Being an interpreted language, it is easy to work with, but possibly slower given that the code cannot be pre-compiled.</w:t>
+      </w:r>
+      <w:r>
+        <w:t xml:space="preserve"> Although it makes up for being slow computationally by being more concise, less verbose and </w:t>
+      </w:r>
+      <w:r>
+        <w:t>faster to develop with, making it an ideal choice for applications that need to be developed quickly.</w:t>
+      </w:r>
+    </w:p>
+    <w:p>
+      <w:pPr>
+        <w:pStyle w:val="Heading3"/>
+        <w:ind w:firstLine="720"/>
+      </w:pPr>
+      <w:r>
+        <w:t>2.5.2 NumPy</w:t>
+      </w:r>
+    </w:p>
+    <w:p>
+      <w:r>
+        <w:t>NumPy is a</w:t>
+      </w:r>
+      <w:r>
+        <w:t xml:space="preserve">n </w:t>
+      </w:r>
+      <w:proofErr w:type="gramStart"/>
+      <w:r>
+        <w:t>open source</w:t>
+      </w:r>
+      <w:proofErr w:type="gramEnd"/>
+      <w:r>
+        <w:t xml:space="preserve"> maths library for the Python programming language. </w:t>
+      </w:r>
+      <w:r>
+        <w:t>NumPy</w:t>
+      </w:r>
+      <w:r>
+        <w:t xml:space="preserve"> adds functionality over the base</w:t>
+      </w:r>
+      <w:r>
+        <w:t xml:space="preserve"> mathematical</w:t>
+      </w:r>
+      <w:r>
+        <w:t xml:space="preserve"> </w:t>
+      </w:r>
+      <w:r>
+        <w:t>functions available as part of</w:t>
+      </w:r>
+      <w:r>
+        <w:t xml:space="preserve"> the main</w:t>
+      </w:r>
+      <w:r>
+        <w:t xml:space="preserve"> Python</w:t>
+      </w:r>
+      <w:r>
+        <w:t xml:space="preserve"> package</w:t>
+      </w:r>
+      <w:r>
+        <w:t>.</w:t>
+      </w:r>
+      <w:r>
+        <w:t xml:space="preserve"> NumPy is short for NUMerical </w:t>
+      </w:r>
+      <w:proofErr w:type="gramStart"/>
+      <w:r>
+        <w:t>PYthon</w:t>
+      </w:r>
+      <w:proofErr w:type="gramEnd"/>
+      <w:r>
+        <w:t xml:space="preserve"> and it contains several advanced methods of working with arrays, </w:t>
+      </w:r>
+      <w:proofErr w:type="spellStart"/>
+      <w:r>
+        <w:t>fourier</w:t>
+      </w:r>
+      <w:proofErr w:type="spellEnd"/>
+      <w:r>
+        <w:t xml:space="preserve"> transformation and linear algebra.</w:t>
+      </w:r>
+    </w:p>
+    <w:p>
+      <w:r>
+        <w:t xml:space="preserve">The NumPy library is faster operationally when used on </w:t>
+      </w:r>
+      <w:r>
+        <w:t xml:space="preserve">computations than its contemporary libraries and competition because it uses vectors and </w:t>
+      </w:r>
+      <w:r>
+        <w:t>parallel processing on a C implementation of arrays to process them up to 50 times faster than standard libraries.</w:t>
+      </w:r>
+      <w:sdt>
+        <w:sdtPr>
+          <w:id w:val="-966651981"/>
+          <w:citation/>
+        </w:sdtPr>
+        <w:sdtContent>
+          <w:r>
+            <w:fldChar w:fldCharType="begin"/>
+          </w:r>
+          <w:r>
+            <w:rPr>
+              <w:lang w:val="en-GB"/>
+            </w:rPr>
+            <w:instrText xml:space="preserve"> CITATION Num24 \l 2057 </w:instrText>
+          </w:r>
+          <w:r>
+            <w:fldChar w:fldCharType="separate"/>
+          </w:r>
+          <w:r>
+            <w:rPr>
+              <w:noProof/>
+              <w:lang w:val="en-GB"/>
+            </w:rPr>
+            <w:t xml:space="preserve"> </w:t>
+          </w:r>
+          <w:r>
+            <w:rPr>
+              <w:noProof/>
+              <w:lang w:val="en-GB"/>
+            </w:rPr>
+            <w:t>(NumPy, 2024)</w:t>
+          </w:r>
+          <w:r>
+            <w:fldChar w:fldCharType="end"/>
+          </w:r>
+        </w:sdtContent>
+      </w:sdt>
+    </w:p>
+    <w:p>
+      <w:pPr>
+        <w:pStyle w:val="Heading3"/>
+        <w:ind w:firstLine="720"/>
+      </w:pPr>
+      <w:r>
         <w:lastRenderedPageBreak/>
-        <w:t>3.</w:t>
-      </w:r>
-      <w:r>
-        <w:rPr>
-          <w:lang w:val="en-GB"/>
-        </w:rPr>
+        <w:t>2.5.</w:t>
+      </w:r>
+      <w:r>
+        <w:t xml:space="preserve">3 </w:t>
+      </w:r>
+      <w:r>
+        <w:t>MatPlotLib</w:t>
+      </w:r>
+    </w:p>
+    <w:p>
+      <w:r>
+        <w:t>MatPlotLib is a library that supports visualisations of data.</w:t>
+      </w:r>
+      <w:r>
+        <w:t xml:space="preserve"> It is </w:t>
+      </w:r>
+      <w:r>
+        <w:t>commonly used to display map data in Python due to its ease of use in 3d mapping techniques.</w:t>
+      </w:r>
+      <w:r>
+        <w:t xml:space="preserve"> It holds plots</w:t>
+      </w:r>
+      <w:r>
+        <w:t xml:space="preserve"> and methods</w:t>
+      </w:r>
+      <w:r>
+        <w:t xml:space="preserve"> that will be useful for this report for the purpose of mapping a 3d space.</w:t>
+      </w:r>
+    </w:p>
+    <w:p>
+      <w:r>
+        <w:t>For this project, it will be used to test the map generated in the steps below. When all the points are given their elevation, they can then be visualized on a 3D graph using a 3D plot.</w:t>
+      </w:r>
+      <w:r>
+        <w:t xml:space="preserve"> </w:t>
+      </w:r>
+      <w:r>
+        <w:t xml:space="preserve">The MatPlotLib library is a main library of the Python </w:t>
+      </w:r>
+      <w:r>
+        <w:t>language and</w:t>
+      </w:r>
+      <w:r>
+        <w:t xml:space="preserve"> is easy to use and intuitive to all classes of users.</w:t>
+      </w:r>
+    </w:p>
+    <w:p>
+      <w:pPr>
+        <w:pStyle w:val="Heading3"/>
+      </w:pPr>
+      <w:r>
+        <w:t>2.5.</w:t>
+      </w:r>
+      <w:r>
+        <w:t>4</w:t>
+      </w:r>
+      <w:r>
+        <w:t xml:space="preserve"> </w:t>
+      </w:r>
+      <w:r>
+        <w:t>Displaying Plots</w:t>
+      </w:r>
+    </w:p>
+    <w:p>
+      <w:r>
+        <w:t xml:space="preserve">When it comes to working with 3D spaces, Python has various libraries available to assist a user with that task. The </w:t>
+      </w:r>
+      <w:r>
+        <w:t xml:space="preserve">data can be viewed using a plot from MatPlotLib. The data needs to be extracted from the CSV file from the previous step. This is accomplished using the Pandas library, as it has methods available for reading values from these files, in the form of a </w:t>
+      </w:r>
+      <w:proofErr w:type="spellStart"/>
+      <w:r>
+        <w:t>DataFrame</w:t>
+      </w:r>
+      <w:proofErr w:type="spellEnd"/>
+      <w:r>
+        <w:t xml:space="preserve">. The values for Latitude, Longitude and Elevation can then be determined and </w:t>
+      </w:r>
+      <w:r>
+        <w:lastRenderedPageBreak/>
+        <w:t xml:space="preserve">inserted into a suitable MatPlotLib </w:t>
+      </w:r>
+      <w:r>
+        <w:t xml:space="preserve">figure </w:t>
+      </w:r>
+      <w:r>
+        <w:t>for</w:t>
+      </w:r>
+      <w:r>
+        <w:t xml:space="preserve"> displaying the data.</w:t>
+      </w:r>
+      <w:r>
+        <w:rPr>
+          <w:noProof/>
+        </w:rPr>
+        <w:drawing>
+          <wp:inline distT="0" distB="0" distL="0" distR="0" wp14:anchorId="59523552" wp14:editId="41D45F9C">
+            <wp:extent cx="4286250" cy="7000875"/>
+            <wp:effectExtent l="0" t="0" r="0" b="9525"/>
+            <wp:docPr id="886680759" name="Picture 1"/>
+            <wp:cNvGraphicFramePr>
+              <a:graphicFrameLocks xmlns:a="http://schemas.openxmlformats.org/drawingml/2006/main" noChangeAspect="1"/>
+            </wp:cNvGraphicFramePr>
+            <a:graphic xmlns:a="http://schemas.openxmlformats.org/drawingml/2006/main">
+              <a:graphicData uri="http://schemas.openxmlformats.org/drawingml/2006/picture">
+                <pic:pic xmlns:pic="http://schemas.openxmlformats.org/drawingml/2006/picture">
+                  <pic:nvPicPr>
+                    <pic:cNvPr id="886680759" name=""/>
+                    <pic:cNvPicPr/>
+                  </pic:nvPicPr>
+                  <pic:blipFill>
+                    <a:blip r:embed="rId7"/>
+                    <a:stretch>
+                      <a:fillRect/>
+                    </a:stretch>
+                  </pic:blipFill>
+                  <pic:spPr>
+                    <a:xfrm>
+                      <a:off x="0" y="0"/>
+                      <a:ext cx="4286250" cy="7000875"/>
+                    </a:xfrm>
+                    <a:prstGeom prst="rect">
+                      <a:avLst/>
+                    </a:prstGeom>
+                  </pic:spPr>
+                </pic:pic>
+              </a:graphicData>
+            </a:graphic>
+          </wp:inline>
+        </w:drawing>
+      </w:r>
+      <w:r>
+        <w:br w:type="page"/>
+      </w:r>
+    </w:p>
+    <w:p>
+      <w:pPr>
+        <w:pStyle w:val="Heading1"/>
+      </w:pPr>
+      <w:r>
+        <w:lastRenderedPageBreak/>
+        <w:t xml:space="preserve">Chapter </w:t>
+      </w:r>
+      <w:r>
         <w:t>3</w:t>
       </w:r>
       <w:r>
-        <w:rPr>
-          <w:lang w:val="en-GB"/>
-        </w:rPr>
-        <w:t xml:space="preserve"> Information on Summit of Carrauntoohil</w:t>
-      </w:r>
-    </w:p>
-    <w:p>
-      <w:r>
-        <w:rPr>
-          <w:lang w:val="en-GB"/>
-        </w:rPr>
-        <w:t xml:space="preserve">The summit of a mountain is defined as the highest point adjacent to all other comparable points. The bounding box defined in the section above would have to centered above this bounding box, which makes it necessary to know the available information with regards to the summit. Carrauntoohil, for example, has a summit located at </w:t>
-      </w:r>
-      <w:r>
-        <w:t>51.999445</w:t>
-      </w:r>
-      <w:r>
-        <w:t xml:space="preserve"> Degrees North, </w:t>
-      </w:r>
-      <w:r>
-        <w:t>-9.742693</w:t>
-      </w:r>
-      <w:r>
-        <w:t xml:space="preserve"> Degrees West.</w:t>
-      </w:r>
-    </w:p>
-    <w:p>
-      <w:pPr>
-        <w:pStyle w:val="Heading2"/>
-      </w:pPr>
-      <w:r>
-        <w:t>3.4 Getting the Elevation for the Area</w:t>
-      </w:r>
-      <w:r>
-        <w:t xml:space="preserve"> Points</w:t>
-      </w:r>
-    </w:p>
-    <w:p>
-      <w:r>
-        <w:t>The creation of a simple Python script to hit the</w:t>
-      </w:r>
-      <w:r>
-        <w:t xml:space="preserve"> Google Elevation API could be used to produce an Excel file that stores the necessary coordinates for the </w:t>
-      </w:r>
-      <w:r>
-        <w:t>3d area in natural reading order.</w:t>
-      </w:r>
-      <w:r>
-        <w:t xml:space="preserve"> The script has the functionality of using the Python Requests library to send a request to the Google Elevations API at </w:t>
-      </w:r>
-      <w:hyperlink r:id="rId7" w:history="1">
-        <w:r>
-          <w:rPr>
-            <w:rStyle w:val="Hyperlink"/>
-          </w:rPr>
-          <w:t>https://maps.googleapis.com/maps/api/elevation/json?locations=51.999445%2C-9.742693&amp;key=api_key</w:t>
-        </w:r>
-      </w:hyperlink>
-      <w:r>
-        <w:t>. *API key removed for security purposes.</w:t>
-      </w:r>
-    </w:p>
-    <w:p>
-      <w:r>
-        <w:t>To test this theory, a similar JSON data structure was stored in a CouchDb database on Localhost. This endpoint was hit first to ensure that the code in the script was correct.</w:t>
-      </w:r>
-      <w:r>
-        <w:t xml:space="preserve"> As you can see, this script returns the elevation, latitude and longitude at the selected location</w:t>
-      </w:r>
-      <w:r>
-        <w:t>.</w:t>
-      </w:r>
-      <w:r>
-        <w:t xml:space="preserve"> When used to hit the Google Elevation endpoint, it returned all the correct values from the script.</w:t>
-      </w:r>
-      <w:r>
-        <w:t xml:space="preserve"> This will allow the creation of a simple 3d space that could be further assessed.</w:t>
-      </w:r>
-    </w:p>
-    <w:p>
-      <w:pPr>
-        <w:pStyle w:val="Heading2"/>
-      </w:pPr>
-      <w:r>
-        <w:t>3.5 Python Visualization Libraries</w:t>
-      </w:r>
-    </w:p>
-    <w:p>
-      <w:r>
-        <w:t>There exists a number of visualization libraries in Python that allow for the assessment of 3d spaces like this one.</w:t>
-      </w:r>
-      <w:r>
-        <w:t xml:space="preserve"> </w:t>
-      </w:r>
-      <w:r>
-        <w:t>MatPlotLib is one such library.</w:t>
-      </w:r>
-    </w:p>
-    <w:p/>
+        <w:t xml:space="preserve"> – Methodology</w:t>
+      </w:r>
+    </w:p>
     <w:p>
       <w:pPr>
         <w:rPr>
@@ -2631,10 +3633,26 @@
         <w:t xml:space="preserve"> The A* algorithm is commonly used in these systems due to its efficiency.</w:t>
       </w:r>
       <w:r>
-        <w:t>*Edit. No it’s not. It is regarded as *</w:t>
-      </w:r>
-      <w:r>
-        <w:t xml:space="preserve"> There are many options available depending on the users need for priority. Dijkstra’s algorithm is going to prioritise the shortest path, whereas the A star algorithm is going to return a faster route.</w:t>
+        <w:t xml:space="preserve">*Edit. </w:t>
+      </w:r>
+      <w:proofErr w:type="gramStart"/>
+      <w:r>
+        <w:t>No</w:t>
+      </w:r>
+      <w:proofErr w:type="gramEnd"/>
+      <w:r>
+        <w:t xml:space="preserve"> it’s not. It is regarded as *</w:t>
+      </w:r>
+      <w:r>
+        <w:t xml:space="preserve"> There are many options available depending on the </w:t>
+      </w:r>
+      <w:proofErr w:type="gramStart"/>
+      <w:r>
+        <w:t>users</w:t>
+      </w:r>
+      <w:proofErr w:type="gramEnd"/>
+      <w:r>
+        <w:t xml:space="preserve"> need for priority. Dijkstra’s algorithm is going to prioritise the shortest path, whereas the A star algorithm is going to return a faster route.</w:t>
       </w:r>
       <w:sdt>
         <w:sdtPr>
@@ -2674,6 +3692,87 @@
           </w:r>
         </w:sdtContent>
       </w:sdt>
+    </w:p>
+    <w:p>
+      <w:r>
+        <w:br w:type="page"/>
+      </w:r>
+    </w:p>
+    <w:p>
+      <w:pPr>
+        <w:pStyle w:val="Heading1"/>
+      </w:pPr>
+      <w:r>
+        <w:lastRenderedPageBreak/>
+        <w:t xml:space="preserve">Chapter </w:t>
+      </w:r>
+      <w:proofErr w:type="spellStart"/>
+      <w:r>
+        <w:t>xyz</w:t>
+      </w:r>
+      <w:proofErr w:type="spellEnd"/>
+      <w:r>
+        <w:t xml:space="preserve"> – Glossary</w:t>
+      </w:r>
+    </w:p>
+    <w:p>
+      <w:r>
+        <w:t>This section contains some commonly used terms and concepts with regards to this report.</w:t>
+      </w:r>
+    </w:p>
+    <w:p>
+      <w:r>
+        <w:t>API – Application Programming Interface.</w:t>
+      </w:r>
+    </w:p>
+    <w:p>
+      <w:r>
+        <w:t xml:space="preserve">SAR – Search </w:t>
+      </w:r>
+      <w:proofErr w:type="gramStart"/>
+      <w:r>
+        <w:t>And</w:t>
+      </w:r>
+      <w:proofErr w:type="gramEnd"/>
+      <w:r>
+        <w:t xml:space="preserve"> Rescue. </w:t>
+      </w:r>
+    </w:p>
+    <w:p>
+      <w:r>
+        <w:t>GPS – Global Positioning System</w:t>
+      </w:r>
+    </w:p>
+    <w:p>
+      <w:r>
+        <w:t xml:space="preserve">Lidar – LIght Detection </w:t>
+      </w:r>
+      <w:proofErr w:type="gramStart"/>
+      <w:r>
+        <w:t>And</w:t>
+      </w:r>
+      <w:proofErr w:type="gramEnd"/>
+      <w:r>
+        <w:t xml:space="preserve"> Ranging.</w:t>
+      </w:r>
+    </w:p>
+    <w:p>
+      <w:r>
+        <w:t>IMO – International Maritime Organization.</w:t>
+      </w:r>
+    </w:p>
+    <w:p>
+      <w:r>
+        <w:rPr>
+          <w:lang w:val="en-GB"/>
+        </w:rPr>
+        <w:t>ICAO – International Civil Aviation Organization.</w:t>
+      </w:r>
+    </w:p>
+    <w:p>
+      <w:r>
+        <w:t>UAV – Unmanned Ariel Vehicle, otherwise known as a drone.</w:t>
+      </w:r>
       <w:r>
         <w:br w:type="page"/>
       </w:r>
@@ -2733,6 +3832,104 @@
                 <w:rPr>
                   <w:noProof/>
                 </w:rPr>
+                <w:t xml:space="preserve">Aerospace, 2024. </w:t>
+              </w:r>
+              <w:r>
+                <w:rPr>
+                  <w:i/>
+                  <w:iCs/>
+                  <w:noProof/>
+                </w:rPr>
+                <w:t xml:space="preserve">A brief history of GPS. </w:t>
+              </w:r>
+              <w:r>
+                <w:rPr>
+                  <w:noProof/>
+                </w:rPr>
+                <w:t xml:space="preserve">[Online] </w:t>
+              </w:r>
+              <w:r>
+                <w:rPr>
+                  <w:noProof/>
+                </w:rPr>
+                <w:br/>
+                <w:t xml:space="preserve">Available at: </w:t>
+              </w:r>
+              <w:r>
+                <w:rPr>
+                  <w:noProof/>
+                  <w:u w:val="single"/>
+                </w:rPr>
+                <w:t>https://aerospace.org/article/brief-history-gps</w:t>
+              </w:r>
+              <w:r>
+                <w:rPr>
+                  <w:noProof/>
+                </w:rPr>
+                <w:br/>
+                <w:t>[Accessed 05 October 2024].</w:t>
+              </w:r>
+            </w:p>
+            <w:p>
+              <w:pPr>
+                <w:pStyle w:val="Bibliography"/>
+                <w:rPr>
+                  <w:noProof/>
+                </w:rPr>
+              </w:pPr>
+              <w:r>
+                <w:rPr>
+                  <w:noProof/>
+                </w:rPr>
+                <w:t xml:space="preserve">Agata Kokocińska-Kusiak, M. W. M. Z. J. M. K. B. M. D., 2021. </w:t>
+              </w:r>
+              <w:r>
+                <w:rPr>
+                  <w:i/>
+                  <w:iCs/>
+                  <w:noProof/>
+                </w:rPr>
+                <w:t xml:space="preserve">Canine Olfaction: Physiology, Behavior, and Possibilities for Practical Applications. </w:t>
+              </w:r>
+              <w:r>
+                <w:rPr>
+                  <w:noProof/>
+                </w:rPr>
+                <w:t xml:space="preserve">[Online] </w:t>
+              </w:r>
+              <w:r>
+                <w:rPr>
+                  <w:noProof/>
+                </w:rPr>
+                <w:br/>
+                <w:t xml:space="preserve">Available at: </w:t>
+              </w:r>
+              <w:r>
+                <w:rPr>
+                  <w:noProof/>
+                  <w:u w:val="single"/>
+                </w:rPr>
+                <w:t>https://pmc.ncbi.nlm.nih.gov/articles/PMC8388720/#sec2-animals-11-02463</w:t>
+              </w:r>
+              <w:r>
+                <w:rPr>
+                  <w:noProof/>
+                </w:rPr>
+                <w:br/>
+                <w:t>[Accessed 12 October 2024].</w:t>
+              </w:r>
+            </w:p>
+            <w:p>
+              <w:pPr>
+                <w:pStyle w:val="Bibliography"/>
+                <w:rPr>
+                  <w:noProof/>
+                </w:rPr>
+              </w:pPr>
+              <w:r>
+                <w:rPr>
+                  <w:noProof/>
+                </w:rPr>
                 <w:t xml:space="preserve">Google, 2024. </w:t>
               </w:r>
               <w:r>
@@ -2818,6 +4015,55 @@
                 </w:rPr>
                 <w:br/>
                 <w:t>[Accessed 06 October 2024].</w:t>
+              </w:r>
+            </w:p>
+            <w:p>
+              <w:pPr>
+                <w:pStyle w:val="Bibliography"/>
+                <w:rPr>
+                  <w:noProof/>
+                </w:rPr>
+              </w:pPr>
+              <w:r>
+                <w:rPr>
+                  <w:noProof/>
+                </w:rPr>
+                <w:t xml:space="preserve">Gov.ie, 2019. </w:t>
+              </w:r>
+              <w:r>
+                <w:rPr>
+                  <w:i/>
+                  <w:iCs/>
+                  <w:noProof/>
+                </w:rPr>
+                <w:t xml:space="preserve">National Search and Rescue Plan. </w:t>
+              </w:r>
+              <w:r>
+                <w:rPr>
+                  <w:noProof/>
+                </w:rPr>
+                <w:t xml:space="preserve">[Online] </w:t>
+              </w:r>
+              <w:r>
+                <w:rPr>
+                  <w:noProof/>
+                </w:rPr>
+                <w:br/>
+                <w:t xml:space="preserve">Available at: </w:t>
+              </w:r>
+              <w:r>
+                <w:rPr>
+                  <w:noProof/>
+                  <w:u w:val="single"/>
+                </w:rPr>
+                <w:t>https://www.gov.ie/pdf/?file=https://assets.gov.ie/22353/7aec819c614e4b9ba948fc06b52801d9.pdf#page=null</w:t>
+              </w:r>
+              <w:r>
+                <w:rPr>
+                  <w:noProof/>
+                </w:rPr>
+                <w:br/>
+                <w:t>[Accessed 10 October 2024].</w:t>
               </w:r>
             </w:p>
             <w:p>
@@ -3090,7 +4336,7 @@
 </file>
 
 <file path=word/numbering.xml><?xml version="1.0" encoding="utf-8"?>
-<w:numbering xmlns:wpc="http://schemas.microsoft.com/office/word/2010/wordprocessingCanvas" xmlns:cx="http://schemas.microsoft.com/office/drawing/2014/chartex" xmlns:cx1="http://schemas.microsoft.com/office/drawing/2015/9/8/chartex" xmlns:cx2="http://schemas.microsoft.com/office/drawing/2015/10/21/chartex" xmlns:cx3="http://schemas.microsoft.com/office/drawing/2016/5/9/chartex" xmlns:cx4="http://schemas.microsoft.com/office/drawing/2016/5/10/chartex" xmlns:cx5="http://schemas.microsoft.com/office/drawing/2016/5/11/chartex" xmlns:cx6="http://schemas.microsoft.com/office/drawing/2016/5/12/chartex" xmlns:cx7="http://schemas.microsoft.com/office/drawing/2016/5/13/chartex" xmlns:cx8="http://schemas.microsoft.com/office/drawing/2016/5/14/chartex" xmlns:mc="http://schemas.openxmlformats.org/markup-compatibility/2006" xmlns:aink="http://schemas.microsoft.com/office/drawing/2016/ink" xmlns:am3d="http://schemas.microsoft.com/office/drawing/2017/model3d" xmlns:o="urn:schemas-microsoft-com:office:office" xmlns:r="http://schemas.openxmlformats.org/officeDocument/2006/relationships" xmlns:m="http://schemas.openxmlformats.org/officeDocument/2006/math" xmlns:v="urn:schemas-microsoft-com:vml" xmlns:wp14="http://schemas.microsoft.com/office/word/2010/wordprocessingDrawing" xmlns:wp="http://schemas.openxmlformats.org/drawingml/2006/wordprocessingDrawing" xmlns:w10="urn:schemas-microsoft-com:office:word" xmlns:w="http://schemas.openxmlformats.org/wordprocessingml/2006/main" xmlns:w14="http://schemas.microsoft.com/office/word/2010/wordml" xmlns:w15="http://schemas.microsoft.com/office/word/2012/wordml" xmlns:w16cex="http://schemas.microsoft.com/office/word/2018/wordml/cex" xmlns:w16cid="http://schemas.microsoft.com/office/word/2016/wordml/cid" xmlns:w16="http://schemas.microsoft.com/office/word/2018/wordml" xmlns:w16sdtdh="http://schemas.microsoft.com/office/word/2020/wordml/sdtdatahash" xmlns:w16se="http://schemas.microsoft.com/office/word/2015/wordml/symex" xmlns:wpg="http://schemas.microsoft.com/office/word/2010/wordprocessingGroup" xmlns:wpi="http://schemas.microsoft.com/office/word/2010/wordprocessingInk" xmlns:wne="http://schemas.microsoft.com/office/word/2006/wordml" xmlns:wps="http://schemas.microsoft.com/office/word/2010/wordprocessingShape" mc:Ignorable="w14 w15 w16se w16cid w16 w16cex w16sdtdh wp14">
+<w:numbering xmlns:wpc="http://schemas.microsoft.com/office/word/2010/wordprocessingCanvas" xmlns:cx="http://schemas.microsoft.com/office/drawing/2014/chartex" xmlns:cx1="http://schemas.microsoft.com/office/drawing/2015/9/8/chartex" xmlns:cx2="http://schemas.microsoft.com/office/drawing/2015/10/21/chartex" xmlns:cx3="http://schemas.microsoft.com/office/drawing/2016/5/9/chartex" xmlns:cx4="http://schemas.microsoft.com/office/drawing/2016/5/10/chartex" xmlns:cx5="http://schemas.microsoft.com/office/drawing/2016/5/11/chartex" xmlns:cx6="http://schemas.microsoft.com/office/drawing/2016/5/12/chartex" xmlns:cx7="http://schemas.microsoft.com/office/drawing/2016/5/13/chartex" xmlns:cx8="http://schemas.microsoft.com/office/drawing/2016/5/14/chartex" xmlns:mc="http://schemas.openxmlformats.org/markup-compatibility/2006" xmlns:aink="http://schemas.microsoft.com/office/drawing/2016/ink" xmlns:am3d="http://schemas.microsoft.com/office/drawing/2017/model3d" xmlns:o="urn:schemas-microsoft-com:office:office" xmlns:oel="http://schemas.microsoft.com/office/2019/extlst" xmlns:r="http://schemas.openxmlformats.org/officeDocument/2006/relationships" xmlns:m="http://schemas.openxmlformats.org/officeDocument/2006/math" xmlns:v="urn:schemas-microsoft-com:vml" xmlns:wp14="http://schemas.microsoft.com/office/word/2010/wordprocessingDrawing" xmlns:wp="http://schemas.openxmlformats.org/drawingml/2006/wordprocessingDrawing" xmlns:w10="urn:schemas-microsoft-com:office:word" xmlns:w="http://schemas.openxmlformats.org/wordprocessingml/2006/main" xmlns:w14="http://schemas.microsoft.com/office/word/2010/wordml" xmlns:w15="http://schemas.microsoft.com/office/word/2012/wordml" xmlns:w16cex="http://schemas.microsoft.com/office/word/2018/wordml/cex" xmlns:w16cid="http://schemas.microsoft.com/office/word/2016/wordml/cid" xmlns:w16="http://schemas.microsoft.com/office/word/2018/wordml" xmlns:w16du="http://schemas.microsoft.com/office/word/2023/wordml/word16du" xmlns:w16sdtdh="http://schemas.microsoft.com/office/word/2020/wordml/sdtdatahash" xmlns:w16se="http://schemas.microsoft.com/office/word/2015/wordml/symex" xmlns:wpg="http://schemas.microsoft.com/office/word/2010/wordprocessingGroup" xmlns:wpi="http://schemas.microsoft.com/office/word/2010/wordprocessingInk" xmlns:wne="http://schemas.microsoft.com/office/word/2006/wordml" xmlns:wps="http://schemas.microsoft.com/office/word/2010/wordprocessingShape" mc:Ignorable="w14 w15 w16se w16cid w16 w16cex w16sdtdh w16du wp14">
   <w:abstractNum w:abstractNumId="0" w15:restartNumberingAfterBreak="0">
     <w:nsid w:val="2068781D"/>
     <w:multiLevelType w:val="multilevel"/>
@@ -3489,23 +4735,23 @@
       </w:pPr>
     </w:lvl>
   </w:abstractNum>
-  <w:num w:numId="1">
+  <w:num w:numId="1" w16cid:durableId="1864439528">
     <w:abstractNumId w:val="2"/>
   </w:num>
-  <w:num w:numId="2">
+  <w:num w:numId="2" w16cid:durableId="1395591119">
     <w:abstractNumId w:val="0"/>
   </w:num>
-  <w:num w:numId="3">
+  <w:num w:numId="3" w16cid:durableId="631054635">
     <w:abstractNumId w:val="1"/>
   </w:num>
-  <w:num w:numId="4">
+  <w:num w:numId="4" w16cid:durableId="1793204846">
     <w:abstractNumId w:val="3"/>
   </w:num>
 </w:numbering>
 </file>
 
 <file path=word/styles.xml><?xml version="1.0" encoding="utf-8"?>
-<w:styles xmlns:mc="http://schemas.openxmlformats.org/markup-compatibility/2006" xmlns:r="http://schemas.openxmlformats.org/officeDocument/2006/relationships" xmlns:w="http://schemas.openxmlformats.org/wordprocessingml/2006/main" xmlns:w14="http://schemas.microsoft.com/office/word/2010/wordml" xmlns:w15="http://schemas.microsoft.com/office/word/2012/wordml" xmlns:w16cex="http://schemas.microsoft.com/office/word/2018/wordml/cex" xmlns:w16cid="http://schemas.microsoft.com/office/word/2016/wordml/cid" xmlns:w16="http://schemas.microsoft.com/office/word/2018/wordml" xmlns:w16sdtdh="http://schemas.microsoft.com/office/word/2020/wordml/sdtdatahash" xmlns:w16se="http://schemas.microsoft.com/office/word/2015/wordml/symex" mc:Ignorable="w14 w15 w16se w16cid w16 w16cex w16sdtdh">
+<w:styles xmlns:mc="http://schemas.openxmlformats.org/markup-compatibility/2006" xmlns:r="http://schemas.openxmlformats.org/officeDocument/2006/relationships" xmlns:w="http://schemas.openxmlformats.org/wordprocessingml/2006/main" xmlns:w14="http://schemas.microsoft.com/office/word/2010/wordml" xmlns:w15="http://schemas.microsoft.com/office/word/2012/wordml" xmlns:w16cex="http://schemas.microsoft.com/office/word/2018/wordml/cex" xmlns:w16cid="http://schemas.microsoft.com/office/word/2016/wordml/cid" xmlns:w16="http://schemas.microsoft.com/office/word/2018/wordml" xmlns:w16du="http://schemas.microsoft.com/office/word/2023/wordml/word16du" xmlns:w16sdtdh="http://schemas.microsoft.com/office/word/2020/wordml/sdtdatahash" xmlns:w16se="http://schemas.microsoft.com/office/word/2015/wordml/symex" mc:Ignorable="w14 w15 w16se w16cid w16 w16cex w16sdtdh w16du">
   <w:docDefaults>
     <w:rPrDefault>
       <w:rPr>
@@ -4842,7 +6088,7 @@
     <b:MonthAccessed>October</b:MonthAccessed>
     <b:DayAccessed>04</b:DayAccessed>
     <b:URL>https://sciendo.com/article/10.2478/scjme-2024-0011</b:URL>
-    <b:RefOrder>3</b:RefOrder>
+    <b:RefOrder>8</b:RefOrder>
   </b:Source>
   <b:Source>
     <b:Tag>Yin22</b:Tag>
@@ -4866,7 +6112,7 @@
     <b:MonthAccessed>October</b:MonthAccessed>
     <b:DayAccessed>6</b:DayAccessed>
     <b:URL>https://www.researchgate.net/publication/376719056_Research_on_optimal_path_planning_technology_for_vehicle_positioning_and_navigation_system</b:URL>
-    <b:RefOrder>7</b:RefOrder>
+    <b:RefOrder>12</b:RefOrder>
   </b:Source>
   <b:Source>
     <b:Tag>Goo24</b:Tag>
@@ -4885,7 +6131,7 @@
     <b:MonthAccessed>October</b:MonthAccessed>
     <b:DayAccessed>06</b:DayAccessed>
     <b:URL>https://developers.google.com/maps/documentation/elevation/start</b:URL>
-    <b:RefOrder>5</b:RefOrder>
+    <b:RefOrder>10</b:RefOrder>
   </b:Source>
   <b:Source>
     <b:Tag>Tom22</b:Tag>
@@ -4908,7 +6154,7 @@
         </b:NameList>
       </b:Author>
     </b:Author>
-    <b:RefOrder>2</b:RefOrder>
+    <b:RefOrder>5</b:RefOrder>
   </b:Source>
   <b:Source>
     <b:Tag>Liy22</b:Tag>
@@ -4933,7 +6179,7 @@
     </b:Author>
     <b:Month>October</b:Month>
     <b:Day>1</b:Day>
-    <b:RefOrder>4</b:RefOrder>
+    <b:RefOrder>9</b:RefOrder>
   </b:Source>
   <b:Source>
     <b:Tag>KerNA</b:Tag>
@@ -4950,30 +6196,130 @@
     <b:MonthAccessed>October</b:MonthAccessed>
     <b:DayAccessed>10</b:DayAccessed>
     <b:URL>https://kerrymountainrescue.ie/carrauntoohil-route-descriptions</b:URL>
+    <b:RefOrder>4</b:RefOrder>
+  </b:Source>
+  <b:Source>
+    <b:Tag>Aga21</b:Tag>
+    <b:SourceType>DocumentFromInternetSite</b:SourceType>
+    <b:Guid>{E4727258-42BE-4DAF-81B6-02D4BE96F0A5}</b:Guid>
+    <b:Title>Canine Olfaction: Physiology, Behavior, and Possibilities for Practical Applications</b:Title>
+    <b:Year>2021</b:Year>
+    <b:Author>
+      <b:Author>
+        <b:NameList>
+          <b:Person>
+            <b:Last>Agata Kokocińska-Kusiak</b:Last>
+            <b:First>Martyna</b:First>
+            <b:Middle>Woszczyło, Mikołaj Zybala, Julia Maciocha, Katarzyna Barłowska, Michał Dzięcioł</b:Middle>
+          </b:Person>
+        </b:NameList>
+      </b:Author>
+    </b:Author>
+    <b:Month>August</b:Month>
+    <b:Day>21</b:Day>
+    <b:YearAccessed>2024</b:YearAccessed>
+    <b:MonthAccessed>October</b:MonthAccessed>
+    <b:DayAccessed>12</b:DayAccessed>
+    <b:URL>https://pmc.ncbi.nlm.nih.gov/articles/PMC8388720/#sec2-animals-11-02463</b:URL>
     <b:RefOrder>1</b:RefOrder>
   </b:Source>
   <b:Source>
-    <b:Tag>Goo241</b:Tag>
-    <b:SourceType>InternetSite</b:SourceType>
-    <b:Guid>{34A867FA-63CD-4D7F-8764-EA8C4DE58486}</b:Guid>
-    <b:Title>Elevation API Usage and Billing</b:Title>
-    <b:Year>2024</b:Year>
+    <b:Tag>Gov19</b:Tag>
+    <b:SourceType>DocumentFromInternetSite</b:SourceType>
+    <b:Guid>{1A0731EB-C365-4149-8D7C-C141EB959CA5}</b:Guid>
     <b:Author>
       <b:Author>
-        <b:Corporate>Google</b:Corporate>
+        <b:Corporate>Gov.ie</b:Corporate>
+      </b:Author>
+    </b:Author>
+    <b:Title>National Search and Rescue Plan</b:Title>
+    <b:Year>2019</b:Year>
+    <b:Month>June</b:Month>
+    <b:Day>01</b:Day>
+    <b:YearAccessed>2024</b:YearAccessed>
+    <b:MonthAccessed>October</b:MonthAccessed>
+    <b:DayAccessed>10</b:DayAccessed>
+    <b:URL>https://www.gov.ie/pdf/?file=https://assets.gov.ie/22353/7aec819c614e4b9ba948fc06b52801d9.pdf#page=null</b:URL>
+    <b:RefOrder>2</b:RefOrder>
+  </b:Source>
+  <b:Source>
+    <b:Tag>Aer24</b:Tag>
+    <b:SourceType>InternetSite</b:SourceType>
+    <b:Guid>{0AFD6CE6-E7B6-45D4-AB88-D80F1706D647}</b:Guid>
+    <b:Title>A brief history of GPS</b:Title>
+    <b:Year>2024</b:Year>
+    <b:YearAccessed>2024</b:YearAccessed>
+    <b:MonthAccessed>October</b:MonthAccessed>
+    <b:DayAccessed>05</b:DayAccessed>
+    <b:URL>https://aerospace.org/article/brief-history-gps</b:URL>
+    <b:Author>
+      <b:Author>
+        <b:Corporate>Aerospace</b:Corporate>
+      </b:Author>
+    </b:Author>
+    <b:RefOrder>6</b:RefOrder>
+  </b:Source>
+  <b:Source>
+    <b:Tag>Iri22</b:Tag>
+    <b:SourceType>InternetSite</b:SourceType>
+    <b:Guid>{E22C2992-E532-4B78-936C-9E814591823F}</b:Guid>
+    <b:Title>Tributes paid to Tipperary man who died on Carrauntoohill in Kerry</b:Title>
+    <b:Year>2022</b:Year>
+    <b:Author>
+      <b:Author>
+        <b:Corporate>Irish Examiner</b:Corporate>
       </b:Author>
     </b:Author>
     <b:YearAccessed>2024</b:YearAccessed>
     <b:MonthAccessed>October</b:MonthAccessed>
-    <b:DayAccessed>13</b:DayAccessed>
-    <b:URL>https://developers.google.com/maps/documentation/elevation/usage-and-billing#pricing-for-product</b:URL>
-    <b:RefOrder>6</b:RefOrder>
+    <b:DayAccessed>17</b:DayAccessed>
+    <b:URL>https://www.irishexaminer.com/news/munster/arid-40887185.html</b:URL>
+    <b:RefOrder>3</b:RefOrder>
+  </b:Source>
+  <b:Source>
+    <b:Tag>Tho091</b:Tag>
+    <b:SourceType>Book</b:SourceType>
+    <b:Guid>{1A287A6B-5BB4-404C-A5BB-2666C291A645}</b:Guid>
+    <b:Author>
+      <b:Author>
+        <b:NameList>
+          <b:Person>
+            <b:Last>Thomas H. Cormen</b:Last>
+            <b:First>Charles</b:First>
+            <b:Middle>E. Leiserson, Ronald L. Rivest, and Clifford Stein</b:Middle>
+          </b:Person>
+        </b:NameList>
+      </b:Author>
+    </b:Author>
+    <b:Title>Introduction to Algorithms</b:Title>
+    <b:Year>2009</b:Year>
+    <b:City>Cambridge</b:City>
+    <b:Publisher>MIT Press</b:Publisher>
+    <b:Edition>3rd</b:Edition>
+    <b:RefOrder>7</b:RefOrder>
+  </b:Source>
+  <b:Source>
+    <b:Tag>Num24</b:Tag>
+    <b:SourceType>InternetSite</b:SourceType>
+    <b:Guid>{1420E2A7-0E97-42D6-8D10-2933A3553AF8}</b:Guid>
+    <b:Title>Why is NumPy so Fast?</b:Title>
+    <b:Year>2024</b:Year>
+    <b:Author>
+      <b:Author>
+        <b:Corporate>NumPy</b:Corporate>
+      </b:Author>
+    </b:Author>
+    <b:YearAccessed>2024</b:YearAccessed>
+    <b:MonthAccessed>November</b:MonthAccessed>
+    <b:DayAccessed>1</b:DayAccessed>
+    <b:URL>https://numpy.org/doc/stable/user/whatisnumpy.html</b:URL>
+    <b:RefOrder>11</b:RefOrder>
   </b:Source>
 </b:Sources>
 </file>
 
 <file path=customXml/itemProps1.xml><?xml version="1.0" encoding="utf-8"?>
-<ds:datastoreItem xmlns:ds="http://schemas.openxmlformats.org/officeDocument/2006/customXml" ds:itemID="{B7B4FB33-A956-44E1-BA2B-BAEFAF0CFF06}">
+<ds:datastoreItem xmlns:ds="http://schemas.openxmlformats.org/officeDocument/2006/customXml" ds:itemID="{29802C13-1619-4094-85EE-A77287FA5A8A}">
   <ds:schemaRefs>
     <ds:schemaRef ds:uri="http://schemas.openxmlformats.org/officeDocument/2006/bibliography"/>
   </ds:schemaRefs>

</xml_diff>